<commit_message>
Corrección descripción y diagramas CU36
</commit_message>
<xml_diff>
--- a/DescripcionesDeCasosDeUso/OscarIvanOlivaresCarsi/Descripciones de CU y prototipos.docx
+++ b/DescripcionesDeCasosDeUso/OscarIvanOlivaresCarsi/Descripciones de CU y prototipos.docx
@@ -3128,31 +3128,7 @@
               <w:rPr>
                 <w:rFonts w:cs="Times New Roman"/>
               </w:rPr>
-              <w:t>semestre que cursa</w:t>
-            </w:r>
-            <w:r>
-              <w:rPr>
-                <w:rFonts w:cs="Times New Roman"/>
-              </w:rPr>
-              <w:t>n</w:t>
-            </w:r>
-            <w:r>
-              <w:rPr>
-                <w:rFonts w:cs="Times New Roman"/>
-              </w:rPr>
-              <w:t>, si se encuentra</w:t>
-            </w:r>
-            <w:r>
-              <w:rPr>
-                <w:rFonts w:cs="Times New Roman"/>
-              </w:rPr>
-              <w:t>n</w:t>
-            </w:r>
-            <w:r>
-              <w:rPr>
-                <w:rFonts w:cs="Times New Roman"/>
-              </w:rPr>
-              <w:t xml:space="preserve"> en riesgo, </w:t>
+              <w:t xml:space="preserve">semestre que cursan, si se encuentran en riesgo, </w:t>
             </w:r>
             <w:r>
               <w:rPr>
@@ -3332,7 +3308,19 @@
               <w:rPr>
                 <w:rFonts w:cs="Times New Roman"/>
               </w:rPr>
-              <w:t>. Debajo de los datos, el sistema muestra los botones “Regresar”, “Modificar tutor académico” (ver EX01)</w:t>
+              <w:t>. Debajo de los datos, el sistema muestra los botones “Regresar”, “Modificar tutor académico”</w:t>
+            </w:r>
+            <w:r>
+              <w:rPr>
+                <w:rFonts w:cs="Times New Roman"/>
+              </w:rPr>
+              <w:t xml:space="preserve"> y “Modificar estudiante”</w:t>
+            </w:r>
+            <w:r>
+              <w:rPr>
+                <w:rFonts w:cs="Times New Roman"/>
+              </w:rPr>
+              <w:t xml:space="preserve"> (ver EX01)</w:t>
             </w:r>
             <w:r>
               <w:rPr>
@@ -3359,7 +3347,19 @@
               <w:rPr>
                 <w:rFonts w:cs="Times New Roman"/>
               </w:rPr>
-              <w:t>La Autoridad selecciona la opción “Salir” (ver FA4.1, FA4.2)</w:t>
+              <w:t>La Autoridad selecciona la opción “Salir” (ver FA4.1, FA4.2</w:t>
+            </w:r>
+            <w:r>
+              <w:rPr>
+                <w:rFonts w:cs="Times New Roman"/>
+              </w:rPr>
+              <w:t>, F.A4.3</w:t>
+            </w:r>
+            <w:r>
+              <w:rPr>
+                <w:rFonts w:cs="Times New Roman"/>
+              </w:rPr>
+              <w:t>)</w:t>
             </w:r>
           </w:p>
           <w:p>
@@ -3559,6 +3559,41 @@
               <w:t>.</w:t>
             </w:r>
           </w:p>
+          <w:p>
+            <w:pPr>
+              <w:suppressAutoHyphens/>
+              <w:spacing w:before="0" w:after="0"/>
+              <w:rPr>
+                <w:rFonts w:cs="Times New Roman"/>
+              </w:rPr>
+            </w:pPr>
+            <w:r>
+              <w:rPr>
+                <w:rFonts w:cs="Times New Roman"/>
+              </w:rPr>
+              <w:t>FA4.3 La Autoridad selecciona la opción “Modificar estudiante”</w:t>
+            </w:r>
+          </w:p>
+          <w:p>
+            <w:pPr>
+              <w:pStyle w:val="Prrafodelista"/>
+              <w:numPr>
+                <w:ilvl w:val="3"/>
+                <w:numId w:val="19"/>
+              </w:numPr>
+              <w:suppressAutoHyphens/>
+              <w:spacing w:before="0" w:after="0"/>
+              <w:rPr>
+                <w:rFonts w:cs="Times New Roman"/>
+              </w:rPr>
+            </w:pPr>
+            <w:r>
+              <w:rPr>
+                <w:rFonts w:cs="Times New Roman"/>
+              </w:rPr>
+              <w:t>Extiende al CU37: Modificar estudiante</w:t>
+            </w:r>
+          </w:p>
         </w:tc>
       </w:tr>
       <w:tr>
@@ -3928,6 +3963,12 @@
                 <w:rFonts w:cs="Times New Roman"/>
               </w:rPr>
               <w:t>21</w:t>
+            </w:r>
+            <w:r>
+              <w:rPr>
+                <w:rFonts w:cs="Times New Roman"/>
+              </w:rPr>
+              <w:t>, CU37</w:t>
             </w:r>
           </w:p>
         </w:tc>
@@ -8684,7 +8725,7 @@
       <w:lvlText w:val="%4."/>
       <w:lvlJc w:val="left"/>
       <w:pPr>
-        <w:ind w:left="2880" w:hanging="360"/>
+        <w:ind w:left="785" w:hanging="360"/>
       </w:pPr>
     </w:lvl>
     <w:lvl w:ilvl="4" w:tplc="080A0019">

</xml_diff>

<commit_message>
Descripcion de caso de uso y Robustez CU16
</commit_message>
<xml_diff>
--- a/DescripcionesDeCasosDeUso/OscarIvanOlivaresCarsi/Descripciones de CU y prototipos.docx
+++ b/DescripcionesDeCasosDeUso/OscarIvanOlivaresCarsi/Descripciones de CU y prototipos.docx
@@ -1,6 +1,6 @@
 
 <file path=word/document.xml><?xml version="1.0" encoding="utf-8"?>
-<w:document xmlns:wpc="http://schemas.microsoft.com/office/word/2010/wordprocessingCanvas" xmlns:cx="http://schemas.microsoft.com/office/drawing/2014/chartex" xmlns:cx1="http://schemas.microsoft.com/office/drawing/2015/9/8/chartex" xmlns:cx2="http://schemas.microsoft.com/office/drawing/2015/10/21/chartex" xmlns:cx3="http://schemas.microsoft.com/office/drawing/2016/5/9/chartex" xmlns:cx4="http://schemas.microsoft.com/office/drawing/2016/5/10/chartex" xmlns:cx5="http://schemas.microsoft.com/office/drawing/2016/5/11/chartex" xmlns:cx6="http://schemas.microsoft.com/office/drawing/2016/5/12/chartex" xmlns:cx7="http://schemas.microsoft.com/office/drawing/2016/5/13/chartex" xmlns:cx8="http://schemas.microsoft.com/office/drawing/2016/5/14/chartex" xmlns:mc="http://schemas.openxmlformats.org/markup-compatibility/2006" xmlns:aink="http://schemas.microsoft.com/office/drawing/2016/ink" xmlns:am3d="http://schemas.microsoft.com/office/drawing/2017/model3d" xmlns:o="urn:schemas-microsoft-com:office:office" xmlns:oel="http://schemas.microsoft.com/office/2019/extlst" xmlns:r="http://schemas.openxmlformats.org/officeDocument/2006/relationships" xmlns:m="http://schemas.openxmlformats.org/officeDocument/2006/math" xmlns:v="urn:schemas-microsoft-com:vml" xmlns:wp14="http://schemas.microsoft.com/office/word/2010/wordprocessingDrawing" xmlns:wp="http://schemas.openxmlformats.org/drawingml/2006/wordprocessingDrawing" xmlns:w10="urn:schemas-microsoft-com:office:word" xmlns:w="http://schemas.openxmlformats.org/wordprocessingml/2006/main" xmlns:w14="http://schemas.microsoft.com/office/word/2010/wordml" xmlns:w15="http://schemas.microsoft.com/office/word/2012/wordml" xmlns:w16cex="http://schemas.microsoft.com/office/word/2018/wordml/cex" xmlns:w16cid="http://schemas.microsoft.com/office/word/2016/wordml/cid" xmlns:w16="http://schemas.microsoft.com/office/word/2018/wordml" xmlns:w16sdtdh="http://schemas.microsoft.com/office/word/2020/wordml/sdtdatahash" xmlns:w16se="http://schemas.microsoft.com/office/word/2015/wordml/symex" xmlns:wpg="http://schemas.microsoft.com/office/word/2010/wordprocessingGroup" xmlns:wpi="http://schemas.microsoft.com/office/word/2010/wordprocessingInk" xmlns:wne="http://schemas.microsoft.com/office/word/2006/wordml" xmlns:wps="http://schemas.microsoft.com/office/word/2010/wordprocessingShape" mc:Ignorable="w14 w15 w16se w16cid w16 w16cex w16sdtdh wp14">
+<w:document xmlns:wpc="http://schemas.microsoft.com/office/word/2010/wordprocessingCanvas" xmlns:cx="http://schemas.microsoft.com/office/drawing/2014/chartex" xmlns:cx1="http://schemas.microsoft.com/office/drawing/2015/9/8/chartex" xmlns:cx2="http://schemas.microsoft.com/office/drawing/2015/10/21/chartex" xmlns:cx3="http://schemas.microsoft.com/office/drawing/2016/5/9/chartex" xmlns:cx4="http://schemas.microsoft.com/office/drawing/2016/5/10/chartex" xmlns:cx5="http://schemas.microsoft.com/office/drawing/2016/5/11/chartex" xmlns:cx6="http://schemas.microsoft.com/office/drawing/2016/5/12/chartex" xmlns:cx7="http://schemas.microsoft.com/office/drawing/2016/5/13/chartex" xmlns:cx8="http://schemas.microsoft.com/office/drawing/2016/5/14/chartex" xmlns:mc="http://schemas.openxmlformats.org/markup-compatibility/2006" xmlns:aink="http://schemas.microsoft.com/office/drawing/2016/ink" xmlns:am3d="http://schemas.microsoft.com/office/drawing/2017/model3d" xmlns:o="urn:schemas-microsoft-com:office:office" xmlns:oel="http://schemas.microsoft.com/office/2019/extlst" xmlns:r="http://schemas.openxmlformats.org/officeDocument/2006/relationships" xmlns:m="http://schemas.openxmlformats.org/officeDocument/2006/math" xmlns:v="urn:schemas-microsoft-com:vml" xmlns:wp14="http://schemas.microsoft.com/office/word/2010/wordprocessingDrawing" xmlns:wp="http://schemas.openxmlformats.org/drawingml/2006/wordprocessingDrawing" xmlns:w10="urn:schemas-microsoft-com:office:word" xmlns:w="http://schemas.openxmlformats.org/wordprocessingml/2006/main" xmlns:w14="http://schemas.microsoft.com/office/word/2010/wordml" xmlns:w15="http://schemas.microsoft.com/office/word/2012/wordml" xmlns:w16cex="http://schemas.microsoft.com/office/word/2018/wordml/cex" xmlns:w16cid="http://schemas.microsoft.com/office/word/2016/wordml/cid" xmlns:w16="http://schemas.microsoft.com/office/word/2018/wordml" xmlns:w16du="http://schemas.microsoft.com/office/word/2023/wordml/word16du" xmlns:w16sdtdh="http://schemas.microsoft.com/office/word/2020/wordml/sdtdatahash" xmlns:w16se="http://schemas.microsoft.com/office/word/2015/wordml/symex" xmlns:wpg="http://schemas.microsoft.com/office/word/2010/wordprocessingGroup" xmlns:wpi="http://schemas.microsoft.com/office/word/2010/wordprocessingInk" xmlns:wne="http://schemas.microsoft.com/office/word/2006/wordml" xmlns:wps="http://schemas.microsoft.com/office/word/2010/wordprocessingShape" mc:Ignorable="w14 w15 w16se w16cid w16 w16cex w16sdtdh wp14">
   <w:body>
     <w:tbl>
       <w:tblPr>
@@ -1836,7 +1836,7 @@
                     <pic:cNvPicPr/>
                   </pic:nvPicPr>
                   <pic:blipFill>
-                    <a:blip r:embed="rId5">
+                    <a:blip r:embed="rId6">
                       <a:extLst>
                         <a:ext uri="{28A0092B-C50C-407E-A947-70E740481C1C}">
                           <a14:useLocalDpi xmlns:a14="http://schemas.microsoft.com/office/drawing/2010/main" val="0"/>
@@ -1897,7 +1897,7 @@
                     </pic:cNvPicPr>
                   </pic:nvPicPr>
                   <pic:blipFill>
-                    <a:blip r:embed="rId6">
+                    <a:blip r:embed="rId7">
                       <a:extLst>
                         <a:ext uri="{28A0092B-C50C-407E-A947-70E740481C1C}">
                           <a14:useLocalDpi xmlns:a14="http://schemas.microsoft.com/office/drawing/2010/main" val="0"/>
@@ -1963,7 +1963,7 @@
                     </pic:cNvPicPr>
                   </pic:nvPicPr>
                   <pic:blipFill>
-                    <a:blip r:embed="rId7">
+                    <a:blip r:embed="rId8">
                       <a:extLst>
                         <a:ext uri="{28A0092B-C50C-407E-A947-70E740481C1C}">
                           <a14:useLocalDpi xmlns:a14="http://schemas.microsoft.com/office/drawing/2010/main" val="0"/>
@@ -2034,7 +2034,7 @@
                     </pic:cNvPicPr>
                   </pic:nvPicPr>
                   <pic:blipFill>
-                    <a:blip r:embed="rId8">
+                    <a:blip r:embed="rId9">
                       <a:extLst>
                         <a:ext uri="{28A0092B-C50C-407E-A947-70E740481C1C}">
                           <a14:useLocalDpi xmlns:a14="http://schemas.microsoft.com/office/drawing/2010/main" val="0"/>
@@ -2100,7 +2100,7 @@
                     </pic:cNvPicPr>
                   </pic:nvPicPr>
                   <pic:blipFill>
-                    <a:blip r:embed="rId9">
+                    <a:blip r:embed="rId10">
                       <a:extLst>
                         <a:ext uri="{28A0092B-C50C-407E-A947-70E740481C1C}">
                           <a14:useLocalDpi xmlns:a14="http://schemas.microsoft.com/office/drawing/2010/main" val="0"/>
@@ -2166,7 +2166,7 @@
                     </pic:cNvPicPr>
                   </pic:nvPicPr>
                   <pic:blipFill>
-                    <a:blip r:embed="rId10">
+                    <a:blip r:embed="rId11">
                       <a:extLst>
                         <a:ext uri="{28A0092B-C50C-407E-A947-70E740481C1C}">
                           <a14:useLocalDpi xmlns:a14="http://schemas.microsoft.com/office/drawing/2010/main" val="0"/>
@@ -2235,7 +2235,7 @@
                     </pic:cNvPicPr>
                   </pic:nvPicPr>
                   <pic:blipFill>
-                    <a:blip r:embed="rId11">
+                    <a:blip r:embed="rId12">
                       <a:extLst>
                         <a:ext uri="{28A0092B-C50C-407E-A947-70E740481C1C}">
                           <a14:useLocalDpi xmlns:a14="http://schemas.microsoft.com/office/drawing/2010/main" val="0"/>
@@ -2309,7 +2309,7 @@
                     </pic:cNvPicPr>
                   </pic:nvPicPr>
                   <pic:blipFill>
-                    <a:blip r:embed="rId12">
+                    <a:blip r:embed="rId13">
                       <a:extLst>
                         <a:ext uri="{28A0092B-C50C-407E-A947-70E740481C1C}">
                           <a14:useLocalDpi xmlns:a14="http://schemas.microsoft.com/office/drawing/2010/main" val="0"/>
@@ -2383,7 +2383,7 @@
                     </pic:cNvPicPr>
                   </pic:nvPicPr>
                   <pic:blipFill>
-                    <a:blip r:embed="rId13">
+                    <a:blip r:embed="rId14">
                       <a:extLst>
                         <a:ext uri="{28A0092B-C50C-407E-A947-70E740481C1C}">
                           <a14:useLocalDpi xmlns:a14="http://schemas.microsoft.com/office/drawing/2010/main" val="0"/>
@@ -4007,7 +4007,7 @@
                     <pic:cNvPicPr/>
                   </pic:nvPicPr>
                   <pic:blipFill>
-                    <a:blip r:embed="rId14">
+                    <a:blip r:embed="rId15">
                       <a:extLst>
                         <a:ext uri="{28A0092B-C50C-407E-A947-70E740481C1C}">
                           <a14:useLocalDpi xmlns:a14="http://schemas.microsoft.com/office/drawing/2010/main" val="0"/>
@@ -4066,7 +4066,7 @@
                     <pic:cNvPicPr/>
                   </pic:nvPicPr>
                   <pic:blipFill>
-                    <a:blip r:embed="rId15">
+                    <a:blip r:embed="rId16">
                       <a:extLst>
                         <a:ext uri="{28A0092B-C50C-407E-A947-70E740481C1C}">
                           <a14:useLocalDpi xmlns:a14="http://schemas.microsoft.com/office/drawing/2010/main" val="0"/>
@@ -4125,7 +4125,7 @@
                     <pic:cNvPicPr/>
                   </pic:nvPicPr>
                   <pic:blipFill>
-                    <a:blip r:embed="rId16">
+                    <a:blip r:embed="rId17">
                       <a:extLst>
                         <a:ext uri="{28A0092B-C50C-407E-A947-70E740481C1C}">
                           <a14:useLocalDpi xmlns:a14="http://schemas.microsoft.com/office/drawing/2010/main" val="0"/>
@@ -4190,7 +4190,7 @@
                     </pic:cNvPicPr>
                   </pic:nvPicPr>
                   <pic:blipFill>
-                    <a:blip r:embed="rId17">
+                    <a:blip r:embed="rId18">
                       <a:extLst>
                         <a:ext uri="{28A0092B-C50C-407E-A947-70E740481C1C}">
                           <a14:useLocalDpi xmlns:a14="http://schemas.microsoft.com/office/drawing/2010/main" val="0"/>
@@ -4265,7 +4265,7 @@
                     </pic:cNvPicPr>
                   </pic:nvPicPr>
                   <pic:blipFill>
-                    <a:blip r:embed="rId18">
+                    <a:blip r:embed="rId19">
                       <a:extLst>
                         <a:ext uri="{28A0092B-C50C-407E-A947-70E740481C1C}">
                           <a14:useLocalDpi xmlns:a14="http://schemas.microsoft.com/office/drawing/2010/main" val="0"/>
@@ -5769,7 +5769,7 @@
                     <pic:cNvPicPr/>
                   </pic:nvPicPr>
                   <pic:blipFill>
-                    <a:blip r:embed="rId19">
+                    <a:blip r:embed="rId20">
                       <a:extLst>
                         <a:ext uri="{28A0092B-C50C-407E-A947-70E740481C1C}">
                           <a14:useLocalDpi xmlns:a14="http://schemas.microsoft.com/office/drawing/2010/main" val="0"/>
@@ -5836,7 +5836,7 @@
                     <pic:cNvPicPr/>
                   </pic:nvPicPr>
                   <pic:blipFill>
-                    <a:blip r:embed="rId20">
+                    <a:blip r:embed="rId21">
                       <a:extLst>
                         <a:ext uri="{28A0092B-C50C-407E-A947-70E740481C1C}">
                           <a14:useLocalDpi xmlns:a14="http://schemas.microsoft.com/office/drawing/2010/main" val="0"/>
@@ -5891,7 +5891,7 @@
                     <pic:cNvPicPr/>
                   </pic:nvPicPr>
                   <pic:blipFill>
-                    <a:blip r:embed="rId21">
+                    <a:blip r:embed="rId22">
                       <a:extLst>
                         <a:ext uri="{28A0092B-C50C-407E-A947-70E740481C1C}">
                           <a14:useLocalDpi xmlns:a14="http://schemas.microsoft.com/office/drawing/2010/main" val="0"/>
@@ -5950,7 +5950,7 @@
                     <pic:cNvPicPr/>
                   </pic:nvPicPr>
                   <pic:blipFill>
-                    <a:blip r:embed="rId22">
+                    <a:blip r:embed="rId23">
                       <a:extLst>
                         <a:ext uri="{28A0092B-C50C-407E-A947-70E740481C1C}">
                           <a14:useLocalDpi xmlns:a14="http://schemas.microsoft.com/office/drawing/2010/main" val="0"/>
@@ -6005,7 +6005,7 @@
                     <pic:cNvPicPr/>
                   </pic:nvPicPr>
                   <pic:blipFill>
-                    <a:blip r:embed="rId23">
+                    <a:blip r:embed="rId24">
                       <a:extLst>
                         <a:ext uri="{28A0092B-C50C-407E-A947-70E740481C1C}">
                           <a14:useLocalDpi xmlns:a14="http://schemas.microsoft.com/office/drawing/2010/main" val="0"/>
@@ -6064,7 +6064,7 @@
                     <pic:cNvPicPr/>
                   </pic:nvPicPr>
                   <pic:blipFill>
-                    <a:blip r:embed="rId24">
+                    <a:blip r:embed="rId25">
                       <a:extLst>
                         <a:ext uri="{28A0092B-C50C-407E-A947-70E740481C1C}">
                           <a14:useLocalDpi xmlns:a14="http://schemas.microsoft.com/office/drawing/2010/main" val="0"/>
@@ -6123,7 +6123,7 @@
                     <pic:cNvPicPr/>
                   </pic:nvPicPr>
                   <pic:blipFill>
-                    <a:blip r:embed="rId25">
+                    <a:blip r:embed="rId26">
                       <a:extLst>
                         <a:ext uri="{28A0092B-C50C-407E-A947-70E740481C1C}">
                           <a14:useLocalDpi xmlns:a14="http://schemas.microsoft.com/office/drawing/2010/main" val="0"/>
@@ -6193,7 +6193,7 @@
                     </pic:cNvPicPr>
                   </pic:nvPicPr>
                   <pic:blipFill>
-                    <a:blip r:embed="rId26" cstate="print">
+                    <a:blip r:embed="rId27" cstate="print">
                       <a:extLst>
                         <a:ext uri="{28A0092B-C50C-407E-A947-70E740481C1C}">
                           <a14:useLocalDpi xmlns:a14="http://schemas.microsoft.com/office/drawing/2010/main" val="0"/>
@@ -6278,7 +6278,7 @@
                     </pic:cNvPicPr>
                   </pic:nvPicPr>
                   <pic:blipFill>
-                    <a:blip r:embed="rId27">
+                    <a:blip r:embed="rId28">
                       <a:extLst>
                         <a:ext uri="{28A0092B-C50C-407E-A947-70E740481C1C}">
                           <a14:useLocalDpi xmlns:a14="http://schemas.microsoft.com/office/drawing/2010/main" val="0"/>
@@ -6318,6 +6318,1404 @@
         <w:t>Diagrama de robustez CU23</w:t>
       </w:r>
     </w:p>
+    <w:p>
+      <w:pPr>
+        <w:spacing w:before="0" w:after="160" w:line="259" w:lineRule="auto"/>
+        <w:rPr>
+          <w:i/>
+          <w:iCs/>
+          <w:color w:val="44546A" w:themeColor="text2"/>
+          <w:sz w:val="18"/>
+          <w:szCs w:val="18"/>
+        </w:rPr>
+      </w:pPr>
+      <w:r>
+        <w:br w:type="page"/>
+      </w:r>
+    </w:p>
+    <w:tbl>
+      <w:tblPr>
+        <w:tblW w:w="4998" w:type="pct"/>
+        <w:tblLook w:val="04A0" w:firstRow="1" w:lastRow="0" w:firstColumn="1" w:lastColumn="0" w:noHBand="0" w:noVBand="1"/>
+      </w:tblPr>
+      <w:tblGrid>
+        <w:gridCol w:w="1889"/>
+        <w:gridCol w:w="7452"/>
+      </w:tblGrid>
+      <w:tr>
+        <w:trPr>
+          <w:trHeight w:val="329"/>
+        </w:trPr>
+        <w:tc>
+          <w:tcPr>
+            <w:tcW w:w="1011" w:type="pct"/>
+            <w:tcBorders>
+              <w:top w:val="single" w:sz="4" w:space="0" w:color="000000" w:themeColor="text1"/>
+              <w:left w:val="single" w:sz="8" w:space="0" w:color="000000" w:themeColor="text1"/>
+              <w:bottom w:val="single" w:sz="4" w:space="0" w:color="000000" w:themeColor="text1"/>
+              <w:right w:val="nil"/>
+            </w:tcBorders>
+            <w:hideMark/>
+          </w:tcPr>
+          <w:p>
+            <w:pPr>
+              <w:spacing w:before="0" w:after="0"/>
+              <w:rPr>
+                <w:rFonts w:cs="Arial"/>
+                <w:b/>
+              </w:rPr>
+            </w:pPr>
+            <w:r>
+              <w:rPr>
+                <w:rFonts w:cs="Arial"/>
+                <w:b/>
+              </w:rPr>
+              <w:softHyphen/>
+            </w:r>
+            <w:r>
+              <w:rPr>
+                <w:rFonts w:cs="Arial"/>
+                <w:b/>
+              </w:rPr>
+              <w:softHyphen/>
+              <w:t>ID:</w:t>
+            </w:r>
+          </w:p>
+        </w:tc>
+        <w:tc>
+          <w:tcPr>
+            <w:tcW w:w="3989" w:type="pct"/>
+            <w:tcBorders>
+              <w:top w:val="single" w:sz="4" w:space="0" w:color="000000" w:themeColor="text1"/>
+              <w:left w:val="single" w:sz="4" w:space="0" w:color="000000" w:themeColor="text1"/>
+              <w:bottom w:val="single" w:sz="4" w:space="0" w:color="000000" w:themeColor="text1"/>
+              <w:right w:val="single" w:sz="4" w:space="0" w:color="000000" w:themeColor="text1"/>
+            </w:tcBorders>
+          </w:tcPr>
+          <w:p>
+            <w:pPr>
+              <w:spacing w:before="0" w:after="0"/>
+              <w:rPr>
+                <w:rFonts w:cs="Arial"/>
+              </w:rPr>
+            </w:pPr>
+            <w:r>
+              <w:rPr>
+                <w:rFonts w:cs="Arial"/>
+              </w:rPr>
+              <w:t>CU16</w:t>
+            </w:r>
+          </w:p>
+        </w:tc>
+      </w:tr>
+      <w:tr>
+        <w:trPr>
+          <w:trHeight w:val="329"/>
+        </w:trPr>
+        <w:tc>
+          <w:tcPr>
+            <w:tcW w:w="1011" w:type="pct"/>
+            <w:tcBorders>
+              <w:top w:val="single" w:sz="4" w:space="0" w:color="000000" w:themeColor="text1"/>
+              <w:left w:val="single" w:sz="8" w:space="0" w:color="000000" w:themeColor="text1"/>
+              <w:bottom w:val="single" w:sz="4" w:space="0" w:color="000000" w:themeColor="text1"/>
+              <w:right w:val="nil"/>
+            </w:tcBorders>
+            <w:hideMark/>
+          </w:tcPr>
+          <w:p>
+            <w:pPr>
+              <w:spacing w:before="0" w:after="0"/>
+              <w:rPr>
+                <w:rFonts w:cs="Arial"/>
+                <w:b/>
+              </w:rPr>
+            </w:pPr>
+            <w:r>
+              <w:rPr>
+                <w:rFonts w:cs="Arial"/>
+                <w:b/>
+              </w:rPr>
+              <w:t>Nombre:</w:t>
+            </w:r>
+          </w:p>
+        </w:tc>
+        <w:tc>
+          <w:tcPr>
+            <w:tcW w:w="3989" w:type="pct"/>
+            <w:tcBorders>
+              <w:top w:val="single" w:sz="4" w:space="0" w:color="000000" w:themeColor="text1"/>
+              <w:left w:val="single" w:sz="4" w:space="0" w:color="000000" w:themeColor="text1"/>
+              <w:bottom w:val="single" w:sz="4" w:space="0" w:color="000000" w:themeColor="text1"/>
+              <w:right w:val="single" w:sz="4" w:space="0" w:color="000000" w:themeColor="text1"/>
+            </w:tcBorders>
+          </w:tcPr>
+          <w:p>
+            <w:pPr>
+              <w:spacing w:before="0" w:after="0"/>
+              <w:rPr>
+                <w:rFonts w:cs="Arial"/>
+              </w:rPr>
+            </w:pPr>
+            <w:r>
+              <w:rPr>
+                <w:rFonts w:cs="Arial"/>
+              </w:rPr>
+              <w:t>Registrar horario de sesión de tutoría</w:t>
+            </w:r>
+          </w:p>
+        </w:tc>
+      </w:tr>
+      <w:tr>
+        <w:trPr>
+          <w:trHeight w:val="329"/>
+        </w:trPr>
+        <w:tc>
+          <w:tcPr>
+            <w:tcW w:w="1011" w:type="pct"/>
+            <w:tcBorders>
+              <w:top w:val="single" w:sz="4" w:space="0" w:color="000000" w:themeColor="text1"/>
+              <w:left w:val="single" w:sz="8" w:space="0" w:color="000000" w:themeColor="text1"/>
+              <w:bottom w:val="single" w:sz="4" w:space="0" w:color="000000" w:themeColor="text1"/>
+              <w:right w:val="nil"/>
+            </w:tcBorders>
+            <w:hideMark/>
+          </w:tcPr>
+          <w:p>
+            <w:pPr>
+              <w:spacing w:before="0" w:after="0"/>
+              <w:rPr>
+                <w:rFonts w:cs="Arial"/>
+                <w:b/>
+              </w:rPr>
+            </w:pPr>
+            <w:r>
+              <w:rPr>
+                <w:rFonts w:cs="Arial"/>
+                <w:b/>
+              </w:rPr>
+              <w:t>Responsable:</w:t>
+            </w:r>
+          </w:p>
+        </w:tc>
+        <w:tc>
+          <w:tcPr>
+            <w:tcW w:w="3989" w:type="pct"/>
+            <w:tcBorders>
+              <w:top w:val="single" w:sz="4" w:space="0" w:color="000000" w:themeColor="text1"/>
+              <w:left w:val="single" w:sz="4" w:space="0" w:color="000000" w:themeColor="text1"/>
+              <w:bottom w:val="single" w:sz="4" w:space="0" w:color="000000" w:themeColor="text1"/>
+              <w:right w:val="single" w:sz="4" w:space="0" w:color="000000" w:themeColor="text1"/>
+            </w:tcBorders>
+          </w:tcPr>
+          <w:p>
+            <w:pPr>
+              <w:spacing w:before="0" w:after="0"/>
+              <w:rPr>
+                <w:rFonts w:cs="Arial"/>
+              </w:rPr>
+            </w:pPr>
+            <w:r>
+              <w:rPr>
+                <w:rFonts w:cs="Arial"/>
+              </w:rPr>
+              <w:t>Oscar Ivan Olivares Carsi</w:t>
+            </w:r>
+          </w:p>
+        </w:tc>
+      </w:tr>
+      <w:tr>
+        <w:trPr>
+          <w:trHeight w:val="329"/>
+        </w:trPr>
+        <w:tc>
+          <w:tcPr>
+            <w:tcW w:w="1011" w:type="pct"/>
+            <w:tcBorders>
+              <w:top w:val="single" w:sz="4" w:space="0" w:color="000000" w:themeColor="text1"/>
+              <w:left w:val="single" w:sz="8" w:space="0" w:color="000000" w:themeColor="text1"/>
+              <w:bottom w:val="single" w:sz="4" w:space="0" w:color="000000" w:themeColor="text1"/>
+              <w:right w:val="nil"/>
+            </w:tcBorders>
+            <w:hideMark/>
+          </w:tcPr>
+          <w:p>
+            <w:pPr>
+              <w:spacing w:before="0" w:after="0"/>
+              <w:rPr>
+                <w:rFonts w:cs="Arial"/>
+                <w:b/>
+              </w:rPr>
+            </w:pPr>
+            <w:r>
+              <w:rPr>
+                <w:rFonts w:cs="Arial"/>
+                <w:b/>
+              </w:rPr>
+              <w:t>Fecha de actualización:</w:t>
+            </w:r>
+          </w:p>
+        </w:tc>
+        <w:tc>
+          <w:tcPr>
+            <w:tcW w:w="3989" w:type="pct"/>
+            <w:tcBorders>
+              <w:top w:val="single" w:sz="4" w:space="0" w:color="000000" w:themeColor="text1"/>
+              <w:left w:val="single" w:sz="4" w:space="0" w:color="000000" w:themeColor="text1"/>
+              <w:bottom w:val="single" w:sz="4" w:space="0" w:color="000000" w:themeColor="text1"/>
+              <w:right w:val="single" w:sz="4" w:space="0" w:color="000000" w:themeColor="text1"/>
+            </w:tcBorders>
+          </w:tcPr>
+          <w:p>
+            <w:pPr>
+              <w:spacing w:before="0" w:after="0"/>
+              <w:rPr>
+                <w:rFonts w:cs="Arial"/>
+              </w:rPr>
+            </w:pPr>
+            <w:r>
+              <w:rPr>
+                <w:rFonts w:cs="Arial"/>
+              </w:rPr>
+              <w:t>18 de abril del 2023</w:t>
+            </w:r>
+          </w:p>
+        </w:tc>
+      </w:tr>
+      <w:tr>
+        <w:trPr>
+          <w:trHeight w:val="329"/>
+        </w:trPr>
+        <w:tc>
+          <w:tcPr>
+            <w:tcW w:w="1011" w:type="pct"/>
+            <w:tcBorders>
+              <w:top w:val="single" w:sz="4" w:space="0" w:color="000000" w:themeColor="text1"/>
+              <w:left w:val="single" w:sz="8" w:space="0" w:color="000000" w:themeColor="text1"/>
+              <w:bottom w:val="single" w:sz="4" w:space="0" w:color="000000" w:themeColor="text1"/>
+              <w:right w:val="nil"/>
+            </w:tcBorders>
+            <w:hideMark/>
+          </w:tcPr>
+          <w:p>
+            <w:pPr>
+              <w:spacing w:before="0" w:after="0"/>
+              <w:rPr>
+                <w:rFonts w:cs="Arial"/>
+                <w:b/>
+              </w:rPr>
+            </w:pPr>
+            <w:r>
+              <w:rPr>
+                <w:rFonts w:cs="Arial"/>
+                <w:b/>
+              </w:rPr>
+              <w:t>Descripción:</w:t>
+            </w:r>
+          </w:p>
+        </w:tc>
+        <w:tc>
+          <w:tcPr>
+            <w:tcW w:w="3989" w:type="pct"/>
+            <w:tcBorders>
+              <w:top w:val="single" w:sz="4" w:space="0" w:color="000000" w:themeColor="text1"/>
+              <w:left w:val="single" w:sz="4" w:space="0" w:color="000000" w:themeColor="text1"/>
+              <w:bottom w:val="single" w:sz="4" w:space="0" w:color="000000" w:themeColor="text1"/>
+              <w:right w:val="single" w:sz="4" w:space="0" w:color="000000" w:themeColor="text1"/>
+            </w:tcBorders>
+          </w:tcPr>
+          <w:p>
+            <w:pPr>
+              <w:spacing w:before="0" w:after="0"/>
+              <w:jc w:val="both"/>
+              <w:rPr>
+                <w:rFonts w:cs="Arial"/>
+              </w:rPr>
+            </w:pPr>
+            <w:r>
+              <w:rPr>
+                <w:rFonts w:cs="Arial"/>
+              </w:rPr>
+              <w:t>Este caso de uso permitirá al TUTOR ACADÉMICO asignar un tiempo correspondiente para dar su SESIÓN DE TUTORÍA a cada uno de los ESTUDIANTES designados para él.</w:t>
+            </w:r>
+          </w:p>
+        </w:tc>
+      </w:tr>
+      <w:tr>
+        <w:trPr>
+          <w:trHeight w:val="329"/>
+        </w:trPr>
+        <w:tc>
+          <w:tcPr>
+            <w:tcW w:w="1011" w:type="pct"/>
+            <w:tcBorders>
+              <w:top w:val="single" w:sz="4" w:space="0" w:color="000000" w:themeColor="text1"/>
+              <w:left w:val="single" w:sz="8" w:space="0" w:color="000000" w:themeColor="text1"/>
+              <w:bottom w:val="single" w:sz="4" w:space="0" w:color="000000" w:themeColor="text1"/>
+              <w:right w:val="nil"/>
+            </w:tcBorders>
+            <w:hideMark/>
+          </w:tcPr>
+          <w:p>
+            <w:pPr>
+              <w:spacing w:before="0" w:after="0"/>
+              <w:rPr>
+                <w:rFonts w:cs="Arial"/>
+                <w:b/>
+              </w:rPr>
+            </w:pPr>
+            <w:r>
+              <w:rPr>
+                <w:rFonts w:cs="Arial"/>
+                <w:b/>
+              </w:rPr>
+              <w:t>Actor(es):</w:t>
+            </w:r>
+          </w:p>
+        </w:tc>
+        <w:tc>
+          <w:tcPr>
+            <w:tcW w:w="3989" w:type="pct"/>
+            <w:tcBorders>
+              <w:top w:val="single" w:sz="4" w:space="0" w:color="000000" w:themeColor="text1"/>
+              <w:left w:val="single" w:sz="4" w:space="0" w:color="000000" w:themeColor="text1"/>
+              <w:bottom w:val="single" w:sz="4" w:space="0" w:color="000000" w:themeColor="text1"/>
+              <w:right w:val="single" w:sz="4" w:space="0" w:color="000000" w:themeColor="text1"/>
+            </w:tcBorders>
+          </w:tcPr>
+          <w:p>
+            <w:pPr>
+              <w:spacing w:before="0" w:after="0"/>
+              <w:rPr>
+                <w:rFonts w:cs="Arial"/>
+              </w:rPr>
+            </w:pPr>
+            <w:r>
+              <w:rPr>
+                <w:rFonts w:cs="Arial"/>
+              </w:rPr>
+              <w:t>Tutor académico</w:t>
+            </w:r>
+          </w:p>
+        </w:tc>
+      </w:tr>
+      <w:tr>
+        <w:trPr>
+          <w:trHeight w:val="329"/>
+        </w:trPr>
+        <w:tc>
+          <w:tcPr>
+            <w:tcW w:w="1011" w:type="pct"/>
+            <w:tcBorders>
+              <w:top w:val="single" w:sz="4" w:space="0" w:color="000000" w:themeColor="text1"/>
+              <w:left w:val="single" w:sz="8" w:space="0" w:color="000000" w:themeColor="text1"/>
+              <w:bottom w:val="single" w:sz="4" w:space="0" w:color="000000" w:themeColor="text1"/>
+              <w:right w:val="nil"/>
+            </w:tcBorders>
+            <w:hideMark/>
+          </w:tcPr>
+          <w:p>
+            <w:pPr>
+              <w:spacing w:before="0" w:after="0"/>
+              <w:rPr>
+                <w:rFonts w:cs="Arial"/>
+                <w:b/>
+              </w:rPr>
+            </w:pPr>
+            <w:r>
+              <w:rPr>
+                <w:rFonts w:cs="Arial"/>
+                <w:b/>
+              </w:rPr>
+              <w:t>Disparador:</w:t>
+            </w:r>
+          </w:p>
+        </w:tc>
+        <w:tc>
+          <w:tcPr>
+            <w:tcW w:w="3989" w:type="pct"/>
+            <w:tcBorders>
+              <w:top w:val="single" w:sz="4" w:space="0" w:color="000000" w:themeColor="text1"/>
+              <w:left w:val="single" w:sz="4" w:space="0" w:color="000000" w:themeColor="text1"/>
+              <w:bottom w:val="single" w:sz="4" w:space="0" w:color="000000" w:themeColor="text1"/>
+              <w:right w:val="single" w:sz="4" w:space="0" w:color="000000" w:themeColor="text1"/>
+            </w:tcBorders>
+          </w:tcPr>
+          <w:p>
+            <w:pPr>
+              <w:spacing w:before="0" w:after="0"/>
+              <w:rPr>
+                <w:rFonts w:cs="Arial"/>
+                <w:i/>
+                <w:iCs/>
+              </w:rPr>
+            </w:pPr>
+            <w:r>
+              <w:rPr>
+                <w:rFonts w:cs="Arial"/>
+              </w:rPr>
+              <w:t xml:space="preserve">El </w:t>
+            </w:r>
+            <w:r>
+              <w:rPr>
+                <w:rFonts w:cs="Arial"/>
+              </w:rPr>
+              <w:t>tutor</w:t>
+            </w:r>
+            <w:r>
+              <w:rPr>
+                <w:rFonts w:cs="Arial"/>
+              </w:rPr>
+              <w:t xml:space="preserve"> académico</w:t>
+            </w:r>
+            <w:r>
+              <w:rPr>
+                <w:rFonts w:cs="Arial"/>
+              </w:rPr>
+              <w:t xml:space="preserve"> selecciona la opción </w:t>
+            </w:r>
+            <w:r>
+              <w:rPr>
+                <w:rFonts w:cs="Arial"/>
+                <w:i/>
+                <w:iCs/>
+              </w:rPr>
+              <w:t>Registrar horario de sesión de tutoría.</w:t>
+            </w:r>
+          </w:p>
+        </w:tc>
+      </w:tr>
+      <w:tr>
+        <w:trPr>
+          <w:trHeight w:val="329"/>
+        </w:trPr>
+        <w:tc>
+          <w:tcPr>
+            <w:tcW w:w="1011" w:type="pct"/>
+            <w:tcBorders>
+              <w:top w:val="single" w:sz="4" w:space="0" w:color="000000" w:themeColor="text1"/>
+              <w:left w:val="single" w:sz="8" w:space="0" w:color="000000" w:themeColor="text1"/>
+              <w:bottom w:val="single" w:sz="4" w:space="0" w:color="000000" w:themeColor="text1"/>
+              <w:right w:val="nil"/>
+            </w:tcBorders>
+            <w:hideMark/>
+          </w:tcPr>
+          <w:p>
+            <w:pPr>
+              <w:spacing w:before="0" w:after="0"/>
+              <w:rPr>
+                <w:rFonts w:cs="Arial"/>
+                <w:b/>
+              </w:rPr>
+            </w:pPr>
+            <w:r>
+              <w:rPr>
+                <w:rFonts w:cs="Arial"/>
+                <w:b/>
+              </w:rPr>
+              <w:t>Precondiciones:</w:t>
+            </w:r>
+          </w:p>
+        </w:tc>
+        <w:tc>
+          <w:tcPr>
+            <w:tcW w:w="3989" w:type="pct"/>
+            <w:tcBorders>
+              <w:top w:val="single" w:sz="4" w:space="0" w:color="000000" w:themeColor="text1"/>
+              <w:left w:val="single" w:sz="4" w:space="0" w:color="000000" w:themeColor="text1"/>
+              <w:bottom w:val="single" w:sz="4" w:space="0" w:color="000000" w:themeColor="text1"/>
+              <w:right w:val="single" w:sz="4" w:space="0" w:color="000000" w:themeColor="text1"/>
+            </w:tcBorders>
+          </w:tcPr>
+          <w:p>
+            <w:pPr>
+              <w:spacing w:before="0" w:after="0"/>
+              <w:rPr>
+                <w:rFonts w:cs="Arial"/>
+              </w:rPr>
+            </w:pPr>
+            <w:r>
+              <w:rPr>
+                <w:rFonts w:cs="Arial"/>
+              </w:rPr>
+              <w:t>PRE01: Existe al menos una SESIÓN DE TUTORÍA registrada.</w:t>
+            </w:r>
+          </w:p>
+          <w:p>
+            <w:pPr>
+              <w:spacing w:before="0" w:after="0"/>
+              <w:rPr>
+                <w:rFonts w:cs="Arial"/>
+              </w:rPr>
+            </w:pPr>
+            <w:r>
+              <w:rPr>
+                <w:rFonts w:cs="Arial"/>
+              </w:rPr>
+              <w:t>PRE02: Hay al menos un estudiante asignado al tutor académico.</w:t>
+            </w:r>
+          </w:p>
+        </w:tc>
+      </w:tr>
+      <w:tr>
+        <w:trPr>
+          <w:trHeight w:val="329"/>
+        </w:trPr>
+        <w:tc>
+          <w:tcPr>
+            <w:tcW w:w="1011" w:type="pct"/>
+            <w:tcBorders>
+              <w:top w:val="single" w:sz="4" w:space="0" w:color="000000" w:themeColor="text1"/>
+              <w:left w:val="single" w:sz="8" w:space="0" w:color="000000" w:themeColor="text1"/>
+              <w:bottom w:val="single" w:sz="4" w:space="0" w:color="000000" w:themeColor="text1"/>
+              <w:right w:val="nil"/>
+            </w:tcBorders>
+            <w:hideMark/>
+          </w:tcPr>
+          <w:p>
+            <w:pPr>
+              <w:spacing w:before="0" w:after="0"/>
+              <w:rPr>
+                <w:rFonts w:cs="Arial"/>
+                <w:b/>
+              </w:rPr>
+            </w:pPr>
+            <w:r>
+              <w:rPr>
+                <w:rFonts w:cs="Arial"/>
+                <w:b/>
+              </w:rPr>
+              <w:t>Flujo Normal:</w:t>
+            </w:r>
+          </w:p>
+        </w:tc>
+        <w:tc>
+          <w:tcPr>
+            <w:tcW w:w="3989" w:type="pct"/>
+            <w:tcBorders>
+              <w:top w:val="single" w:sz="4" w:space="0" w:color="000000" w:themeColor="text1"/>
+              <w:left w:val="single" w:sz="4" w:space="0" w:color="000000" w:themeColor="text1"/>
+              <w:bottom w:val="single" w:sz="4" w:space="0" w:color="000000" w:themeColor="text1"/>
+              <w:right w:val="single" w:sz="4" w:space="0" w:color="000000" w:themeColor="text1"/>
+            </w:tcBorders>
+          </w:tcPr>
+          <w:p>
+            <w:pPr>
+              <w:pStyle w:val="Prrafodelista"/>
+              <w:numPr>
+                <w:ilvl w:val="0"/>
+                <w:numId w:val="28"/>
+              </w:numPr>
+              <w:suppressAutoHyphens/>
+              <w:spacing w:before="0" w:after="0" w:line="240" w:lineRule="auto"/>
+            </w:pPr>
+            <w:r>
+              <w:t xml:space="preserve">El sistema recupera los datos correspondientes </w:t>
+            </w:r>
+            <w:r>
+              <w:t>del</w:t>
+            </w:r>
+            <w:r>
+              <w:t xml:space="preserve"> </w:t>
+            </w:r>
+            <w:r>
+              <w:t>PERIODO ESCOLAR</w:t>
+            </w:r>
+            <w:r>
+              <w:t xml:space="preserve">, muestra el campo “fecha de sesión” de tutoría donde se despliegan las fechas de sesiones de tutoría </w:t>
+            </w:r>
+            <w:r>
+              <w:t>más</w:t>
+            </w:r>
+            <w:r>
+              <w:t xml:space="preserve"> cercanas al día actual</w:t>
+            </w:r>
+            <w:r>
+              <w:t xml:space="preserve"> y que no tengan horarios registrados</w:t>
+            </w:r>
+            <w:r>
+              <w:t xml:space="preserve">, aparte en una tabla se muestran las matrículas de cada uno de los </w:t>
+            </w:r>
+            <w:r>
+              <w:t>ESTUDIANTES</w:t>
+            </w:r>
+            <w:r>
+              <w:t>, su nombre</w:t>
+            </w:r>
+            <w:r>
+              <w:t>,</w:t>
+            </w:r>
+            <w:r>
+              <w:t xml:space="preserve"> al lado los campos “Hora” y “Minutos”</w:t>
+            </w:r>
+            <w:r>
+              <w:t xml:space="preserve"> a la cual dará su SESIÓN DE TUTORÍA</w:t>
+            </w:r>
+            <w:r>
+              <w:t xml:space="preserve"> y en la parte inferior los botones “Aceptar” y “Cancelar”</w:t>
+            </w:r>
+            <w:r>
+              <w:t>. (EX01)</w:t>
+            </w:r>
+            <w:r>
+              <w:t xml:space="preserve"> (GUI: Registrar horario de sesión de tutoría)</w:t>
+            </w:r>
+          </w:p>
+          <w:p>
+            <w:pPr>
+              <w:pStyle w:val="Prrafodelista"/>
+              <w:numPr>
+                <w:ilvl w:val="0"/>
+                <w:numId w:val="28"/>
+              </w:numPr>
+              <w:suppressAutoHyphens/>
+              <w:spacing w:before="0" w:after="0" w:line="240" w:lineRule="auto"/>
+              <w:rPr>
+                <w:rFonts w:asciiTheme="minorHAnsi" w:eastAsiaTheme="minorEastAsia" w:hAnsiTheme="minorHAnsi"/>
+              </w:rPr>
+            </w:pPr>
+            <w:r>
+              <w:t xml:space="preserve">El tutor académico </w:t>
+            </w:r>
+            <w:r>
+              <w:t xml:space="preserve">selecciona la </w:t>
+            </w:r>
+            <w:r>
+              <w:t xml:space="preserve">SESIÓN DE TUTORÍA deseada, llena los campos </w:t>
+            </w:r>
+            <w:r>
+              <w:t xml:space="preserve">“Hora” y “Minutos” </w:t>
+            </w:r>
+            <w:r>
+              <w:t xml:space="preserve">correspondientes y da clic en la opción </w:t>
+            </w:r>
+            <w:r>
+              <w:t>“Aceptar”. (FA</w:t>
+            </w:r>
+            <w:r>
+              <w:t>2.1</w:t>
+            </w:r>
+            <w:r>
+              <w:t>)</w:t>
+            </w:r>
+          </w:p>
+          <w:p>
+            <w:pPr>
+              <w:pStyle w:val="Prrafodelista"/>
+              <w:numPr>
+                <w:ilvl w:val="0"/>
+                <w:numId w:val="28"/>
+              </w:numPr>
+              <w:suppressAutoHyphens/>
+              <w:spacing w:before="0" w:after="0" w:line="240" w:lineRule="auto"/>
+            </w:pPr>
+            <w:r>
+              <w:t>El sistema valida que se han llenado todos los campos</w:t>
+            </w:r>
+            <w:r>
+              <w:t>, además de que el horario asignado no sea antes de las 7 horas ni después de las 21 horas</w:t>
+            </w:r>
+            <w:r>
+              <w:t xml:space="preserve"> y </w:t>
+            </w:r>
+            <w:r>
+              <w:t>muestra el mensaje en pantalla “Se ha registrado correctamente” y guarda el registro en la base de datos. (FA</w:t>
+            </w:r>
+            <w:r>
+              <w:t>3.1</w:t>
+            </w:r>
+            <w:r>
+              <w:t>, FA3.2</w:t>
+            </w:r>
+            <w:r>
+              <w:t>) (EX01)</w:t>
+            </w:r>
+            <w:r>
+              <w:t xml:space="preserve"> (GUI:  Registrar horario de sesión registro exitoso)</w:t>
+            </w:r>
+          </w:p>
+          <w:p>
+            <w:pPr>
+              <w:pStyle w:val="Prrafodelista"/>
+              <w:numPr>
+                <w:ilvl w:val="0"/>
+                <w:numId w:val="28"/>
+              </w:numPr>
+              <w:spacing w:before="0" w:after="0"/>
+            </w:pPr>
+            <w:r>
+              <w:t>Termina el caso de uso</w:t>
+            </w:r>
+          </w:p>
+        </w:tc>
+      </w:tr>
+      <w:tr>
+        <w:trPr>
+          <w:trHeight w:val="329"/>
+        </w:trPr>
+        <w:tc>
+          <w:tcPr>
+            <w:tcW w:w="1011" w:type="pct"/>
+            <w:tcBorders>
+              <w:top w:val="single" w:sz="4" w:space="0" w:color="000000" w:themeColor="text1"/>
+              <w:left w:val="single" w:sz="8" w:space="0" w:color="000000" w:themeColor="text1"/>
+              <w:bottom w:val="single" w:sz="4" w:space="0" w:color="000000" w:themeColor="text1"/>
+              <w:right w:val="nil"/>
+            </w:tcBorders>
+            <w:hideMark/>
+          </w:tcPr>
+          <w:p>
+            <w:pPr>
+              <w:spacing w:before="0" w:after="0"/>
+              <w:rPr>
+                <w:rFonts w:cs="Arial"/>
+                <w:b/>
+              </w:rPr>
+            </w:pPr>
+            <w:r>
+              <w:rPr>
+                <w:rFonts w:cs="Arial"/>
+                <w:b/>
+              </w:rPr>
+              <w:t>Flujos Alternos:</w:t>
+            </w:r>
+          </w:p>
+        </w:tc>
+        <w:tc>
+          <w:tcPr>
+            <w:tcW w:w="3989" w:type="pct"/>
+            <w:tcBorders>
+              <w:top w:val="single" w:sz="4" w:space="0" w:color="000000" w:themeColor="text1"/>
+              <w:left w:val="single" w:sz="4" w:space="0" w:color="000000" w:themeColor="text1"/>
+              <w:bottom w:val="single" w:sz="4" w:space="0" w:color="000000" w:themeColor="text1"/>
+              <w:right w:val="single" w:sz="4" w:space="0" w:color="000000" w:themeColor="text1"/>
+            </w:tcBorders>
+          </w:tcPr>
+          <w:p>
+            <w:pPr>
+              <w:spacing w:before="0" w:after="0"/>
+              <w:rPr>
+                <w:rFonts w:cs="Arial"/>
+              </w:rPr>
+            </w:pPr>
+            <w:r>
+              <w:rPr>
+                <w:rFonts w:cs="Arial"/>
+              </w:rPr>
+              <w:t xml:space="preserve">FA2.1: El </w:t>
+            </w:r>
+            <w:r>
+              <w:rPr>
+                <w:rFonts w:cs="Arial"/>
+              </w:rPr>
+              <w:t>tutor académico</w:t>
+            </w:r>
+            <w:r>
+              <w:rPr>
+                <w:rFonts w:cs="Arial"/>
+              </w:rPr>
+              <w:t xml:space="preserve"> cancela el registro de HORARIO DE SESIÓN DE TUTORÍA</w:t>
+            </w:r>
+          </w:p>
+          <w:p>
+            <w:pPr>
+              <w:pStyle w:val="Prrafodelista"/>
+              <w:numPr>
+                <w:ilvl w:val="0"/>
+                <w:numId w:val="30"/>
+              </w:numPr>
+              <w:suppressAutoHyphens/>
+              <w:spacing w:before="0" w:after="0" w:line="240" w:lineRule="auto"/>
+              <w:rPr>
+                <w:rFonts w:asciiTheme="minorHAnsi" w:eastAsiaTheme="minorEastAsia" w:hAnsiTheme="minorHAnsi"/>
+              </w:rPr>
+            </w:pPr>
+            <w:r>
+              <w:rPr>
+                <w:rFonts w:cs="Arial"/>
+              </w:rPr>
+              <w:t xml:space="preserve">El </w:t>
+            </w:r>
+            <w:r>
+              <w:rPr>
+                <w:rFonts w:cs="Arial"/>
+              </w:rPr>
+              <w:t>tutor académico</w:t>
+            </w:r>
+            <w:r>
+              <w:rPr>
+                <w:rFonts w:cs="Arial"/>
+              </w:rPr>
+              <w:t xml:space="preserve"> decide seleccionar la opción “Cancelar”.</w:t>
+            </w:r>
+          </w:p>
+          <w:p>
+            <w:pPr>
+              <w:pStyle w:val="Prrafodelista"/>
+              <w:numPr>
+                <w:ilvl w:val="0"/>
+                <w:numId w:val="30"/>
+              </w:numPr>
+              <w:suppressAutoHyphens/>
+              <w:spacing w:before="0" w:after="0" w:line="240" w:lineRule="auto"/>
+              <w:rPr>
+                <w:rFonts w:cs="Arial"/>
+              </w:rPr>
+            </w:pPr>
+            <w:r>
+              <w:rPr>
+                <w:rFonts w:cs="Arial"/>
+              </w:rPr>
+              <w:t>El sistema regresa al menú principal</w:t>
+            </w:r>
+            <w:r>
+              <w:rPr>
+                <w:rFonts w:cs="Arial"/>
+                <w:i/>
+                <w:iCs/>
+              </w:rPr>
+              <w:t>.</w:t>
+            </w:r>
+          </w:p>
+          <w:p>
+            <w:pPr>
+              <w:pStyle w:val="Prrafodelista"/>
+              <w:numPr>
+                <w:ilvl w:val="0"/>
+                <w:numId w:val="30"/>
+              </w:numPr>
+              <w:suppressAutoHyphens/>
+              <w:spacing w:before="0" w:after="0" w:line="240" w:lineRule="auto"/>
+              <w:rPr>
+                <w:rFonts w:cs="Arial"/>
+              </w:rPr>
+            </w:pPr>
+            <w:r>
+              <w:rPr>
+                <w:rFonts w:cs="Arial"/>
+              </w:rPr>
+              <w:t>Termina caso de uso.</w:t>
+            </w:r>
+          </w:p>
+          <w:p>
+            <w:pPr>
+              <w:spacing w:before="0" w:after="0"/>
+              <w:ind w:left="708" w:hanging="708"/>
+              <w:rPr>
+                <w:rFonts w:cs="Arial"/>
+              </w:rPr>
+            </w:pPr>
+            <w:r>
+              <w:rPr>
+                <w:rFonts w:cs="Arial"/>
+              </w:rPr>
+              <w:t xml:space="preserve">FA3.1: El </w:t>
+            </w:r>
+            <w:r>
+              <w:rPr>
+                <w:rFonts w:cs="Arial"/>
+              </w:rPr>
+              <w:t>tutor académico</w:t>
+            </w:r>
+            <w:r>
+              <w:rPr>
+                <w:rFonts w:cs="Arial"/>
+              </w:rPr>
+              <w:t xml:space="preserve"> no llena todos los campos correspondientes.</w:t>
+            </w:r>
+          </w:p>
+          <w:p>
+            <w:pPr>
+              <w:pStyle w:val="Prrafodelista"/>
+              <w:numPr>
+                <w:ilvl w:val="0"/>
+                <w:numId w:val="31"/>
+              </w:numPr>
+              <w:suppressAutoHyphens/>
+              <w:spacing w:before="0" w:after="0" w:line="240" w:lineRule="auto"/>
+              <w:rPr>
+                <w:rFonts w:cs="Arial"/>
+              </w:rPr>
+            </w:pPr>
+            <w:r>
+              <w:rPr>
+                <w:rFonts w:cs="Arial"/>
+              </w:rPr>
+              <w:t>El sistema detecta que no han sido llenado todos los campos y muestra el mensaje en pantalla “No se han llenado todos los campos necesarios”. (GUI: Registro de sesión de tutoría con campos incompletos.)</w:t>
+            </w:r>
+          </w:p>
+          <w:p>
+            <w:pPr>
+              <w:pStyle w:val="Prrafodelista"/>
+              <w:numPr>
+                <w:ilvl w:val="0"/>
+                <w:numId w:val="31"/>
+              </w:numPr>
+              <w:suppressAutoHyphens/>
+              <w:spacing w:before="0" w:after="0" w:line="240" w:lineRule="auto"/>
+              <w:rPr>
+                <w:rFonts w:cs="Arial"/>
+              </w:rPr>
+            </w:pPr>
+            <w:r>
+              <w:rPr>
+                <w:rFonts w:cs="Arial"/>
+              </w:rPr>
+              <w:t>Regresa al paso 2 del flujo normal.</w:t>
+            </w:r>
+          </w:p>
+          <w:p>
+            <w:pPr>
+              <w:suppressAutoHyphens/>
+              <w:spacing w:before="0" w:after="0" w:line="240" w:lineRule="auto"/>
+              <w:rPr>
+                <w:rFonts w:cs="Arial"/>
+              </w:rPr>
+            </w:pPr>
+            <w:r>
+              <w:rPr>
+                <w:rFonts w:cs="Arial"/>
+              </w:rPr>
+              <w:t>FA3.2: El tutor académico asigna horarios de sesión de tutoría en horas no permitidas</w:t>
+            </w:r>
+          </w:p>
+          <w:p>
+            <w:pPr>
+              <w:pStyle w:val="Prrafodelista"/>
+              <w:numPr>
+                <w:ilvl w:val="3"/>
+                <w:numId w:val="31"/>
+              </w:numPr>
+              <w:suppressAutoHyphens/>
+              <w:spacing w:before="0" w:after="0" w:line="240" w:lineRule="auto"/>
+              <w:rPr>
+                <w:rFonts w:cs="Arial"/>
+              </w:rPr>
+            </w:pPr>
+            <w:r>
+              <w:rPr>
+                <w:rFonts w:cs="Arial"/>
+              </w:rPr>
+              <w:t>El sistema detecta que ha asignado un horario de sesión de tutoría antes de las 7 horas o después de las 21 horas y muestra el mensaje en pantalla “No se puede registrar, verifiquen que los horarios estén entre las 7 y 21 horas”</w:t>
+            </w:r>
+          </w:p>
+        </w:tc>
+      </w:tr>
+      <w:tr>
+        <w:trPr>
+          <w:trHeight w:val="329"/>
+        </w:trPr>
+        <w:tc>
+          <w:tcPr>
+            <w:tcW w:w="1011" w:type="pct"/>
+            <w:tcBorders>
+              <w:top w:val="single" w:sz="4" w:space="0" w:color="000000" w:themeColor="text1"/>
+              <w:left w:val="single" w:sz="8" w:space="0" w:color="000000" w:themeColor="text1"/>
+              <w:bottom w:val="single" w:sz="4" w:space="0" w:color="000000" w:themeColor="text1"/>
+              <w:right w:val="nil"/>
+            </w:tcBorders>
+            <w:hideMark/>
+          </w:tcPr>
+          <w:p>
+            <w:pPr>
+              <w:spacing w:before="0" w:after="0"/>
+              <w:rPr>
+                <w:rFonts w:cs="Arial"/>
+                <w:b/>
+              </w:rPr>
+            </w:pPr>
+            <w:r>
+              <w:rPr>
+                <w:rFonts w:cs="Arial"/>
+                <w:b/>
+              </w:rPr>
+              <w:t>Excepciones:</w:t>
+            </w:r>
+          </w:p>
+        </w:tc>
+        <w:tc>
+          <w:tcPr>
+            <w:tcW w:w="3989" w:type="pct"/>
+            <w:tcBorders>
+              <w:top w:val="single" w:sz="4" w:space="0" w:color="000000" w:themeColor="text1"/>
+              <w:left w:val="single" w:sz="4" w:space="0" w:color="000000" w:themeColor="text1"/>
+              <w:bottom w:val="single" w:sz="4" w:space="0" w:color="000000" w:themeColor="text1"/>
+              <w:right w:val="single" w:sz="4" w:space="0" w:color="000000" w:themeColor="text1"/>
+            </w:tcBorders>
+          </w:tcPr>
+          <w:p>
+            <w:pPr>
+              <w:spacing w:before="0" w:after="0"/>
+              <w:rPr>
+                <w:rFonts w:cs="Arial"/>
+              </w:rPr>
+            </w:pPr>
+            <w:r>
+              <w:rPr>
+                <w:rFonts w:cs="Arial"/>
+              </w:rPr>
+              <w:t>EX01: No hay conexión con la base de datos</w:t>
+            </w:r>
+          </w:p>
+          <w:p>
+            <w:pPr>
+              <w:pStyle w:val="Prrafodelista"/>
+              <w:numPr>
+                <w:ilvl w:val="0"/>
+                <w:numId w:val="32"/>
+              </w:numPr>
+              <w:suppressAutoHyphens/>
+              <w:spacing w:before="0" w:after="0" w:line="240" w:lineRule="auto"/>
+              <w:rPr>
+                <w:rFonts w:cs="Arial"/>
+              </w:rPr>
+            </w:pPr>
+            <w:r>
+              <w:rPr>
+                <w:rFonts w:cs="Arial"/>
+              </w:rPr>
+              <w:t>El sistema muestra el mensaje “No se pudo conectar con la base de datos. Por favor inténtelo más tarde” y debajo el botón “Cerrar”. (GUI: Registro de sesión de tutoría con error en la base de datos.)</w:t>
+            </w:r>
+          </w:p>
+          <w:p>
+            <w:pPr>
+              <w:pStyle w:val="Prrafodelista"/>
+              <w:numPr>
+                <w:ilvl w:val="0"/>
+                <w:numId w:val="32"/>
+              </w:numPr>
+              <w:suppressAutoHyphens/>
+              <w:spacing w:before="0" w:after="0" w:line="240" w:lineRule="auto"/>
+              <w:rPr>
+                <w:rFonts w:cs="Arial"/>
+              </w:rPr>
+            </w:pPr>
+            <w:r>
+              <w:rPr>
+                <w:rFonts w:cs="Arial"/>
+              </w:rPr>
+              <w:t xml:space="preserve">El </w:t>
+            </w:r>
+            <w:r>
+              <w:rPr>
+                <w:rFonts w:cs="Arial"/>
+              </w:rPr>
+              <w:t>tutor académico</w:t>
+            </w:r>
+            <w:r>
+              <w:rPr>
+                <w:rFonts w:cs="Arial"/>
+              </w:rPr>
+              <w:t xml:space="preserve"> selecciona el botón “Cerrar”.</w:t>
+            </w:r>
+          </w:p>
+          <w:p>
+            <w:pPr>
+              <w:pStyle w:val="Prrafodelista"/>
+              <w:spacing w:before="0" w:after="0"/>
+              <w:rPr>
+                <w:rFonts w:cs="Arial"/>
+              </w:rPr>
+            </w:pPr>
+            <w:r>
+              <w:rPr>
+                <w:rFonts w:cs="Arial"/>
+              </w:rPr>
+              <w:t>Termina el caso de uso.</w:t>
+            </w:r>
+          </w:p>
+        </w:tc>
+      </w:tr>
+      <w:tr>
+        <w:trPr>
+          <w:trHeight w:val="348"/>
+        </w:trPr>
+        <w:tc>
+          <w:tcPr>
+            <w:tcW w:w="1011" w:type="pct"/>
+            <w:tcBorders>
+              <w:top w:val="single" w:sz="4" w:space="0" w:color="000000" w:themeColor="text1"/>
+              <w:left w:val="single" w:sz="8" w:space="0" w:color="000000" w:themeColor="text1"/>
+              <w:bottom w:val="single" w:sz="4" w:space="0" w:color="000000" w:themeColor="text1"/>
+              <w:right w:val="nil"/>
+            </w:tcBorders>
+            <w:hideMark/>
+          </w:tcPr>
+          <w:p>
+            <w:pPr>
+              <w:spacing w:before="0" w:after="0"/>
+              <w:rPr>
+                <w:rFonts w:cs="Arial"/>
+                <w:b/>
+              </w:rPr>
+            </w:pPr>
+            <w:r>
+              <w:rPr>
+                <w:rFonts w:cs="Arial"/>
+                <w:b/>
+              </w:rPr>
+              <w:t>Postcondiciones:</w:t>
+            </w:r>
+          </w:p>
+        </w:tc>
+        <w:tc>
+          <w:tcPr>
+            <w:tcW w:w="3989" w:type="pct"/>
+            <w:tcBorders>
+              <w:top w:val="single" w:sz="4" w:space="0" w:color="000000" w:themeColor="text1"/>
+              <w:left w:val="single" w:sz="4" w:space="0" w:color="000000" w:themeColor="text1"/>
+              <w:bottom w:val="single" w:sz="4" w:space="0" w:color="000000" w:themeColor="text1"/>
+              <w:right w:val="single" w:sz="4" w:space="0" w:color="000000" w:themeColor="text1"/>
+            </w:tcBorders>
+          </w:tcPr>
+          <w:p>
+            <w:pPr>
+              <w:spacing w:before="0" w:after="0"/>
+              <w:rPr>
+                <w:rFonts w:cs="Arial"/>
+              </w:rPr>
+            </w:pPr>
+            <w:r>
+              <w:rPr>
+                <w:rFonts w:cs="Arial"/>
+              </w:rPr>
+              <w:t>POS01: Se guarda</w:t>
+            </w:r>
+            <w:r>
+              <w:rPr>
+                <w:rFonts w:cs="Arial"/>
+              </w:rPr>
+              <w:t xml:space="preserve"> en la base de datos</w:t>
+            </w:r>
+            <w:r>
+              <w:rPr>
+                <w:rFonts w:cs="Arial"/>
+              </w:rPr>
+              <w:t xml:space="preserve"> los horarios de atención de cada uno de los ESTUDIANTES en una SESIÓN DE TUTORÍA.</w:t>
+            </w:r>
+          </w:p>
+          <w:p>
+            <w:pPr>
+              <w:spacing w:before="0" w:after="0"/>
+              <w:rPr>
+                <w:rFonts w:cs="Arial"/>
+              </w:rPr>
+            </w:pPr>
+          </w:p>
+        </w:tc>
+      </w:tr>
+      <w:tr>
+        <w:trPr>
+          <w:trHeight w:val="329"/>
+        </w:trPr>
+        <w:tc>
+          <w:tcPr>
+            <w:tcW w:w="1011" w:type="pct"/>
+            <w:tcBorders>
+              <w:top w:val="single" w:sz="4" w:space="0" w:color="000000" w:themeColor="text1"/>
+              <w:left w:val="single" w:sz="8" w:space="0" w:color="000000" w:themeColor="text1"/>
+              <w:bottom w:val="single" w:sz="4" w:space="0" w:color="000000" w:themeColor="text1"/>
+              <w:right w:val="nil"/>
+            </w:tcBorders>
+            <w:hideMark/>
+          </w:tcPr>
+          <w:p>
+            <w:pPr>
+              <w:spacing w:before="0" w:after="0"/>
+              <w:rPr>
+                <w:rFonts w:cs="Arial"/>
+                <w:b/>
+              </w:rPr>
+            </w:pPr>
+            <w:r>
+              <w:rPr>
+                <w:rFonts w:cs="Arial"/>
+                <w:b/>
+              </w:rPr>
+              <w:t>Reglas de negocio:</w:t>
+            </w:r>
+          </w:p>
+        </w:tc>
+        <w:tc>
+          <w:tcPr>
+            <w:tcW w:w="3989" w:type="pct"/>
+            <w:tcBorders>
+              <w:top w:val="single" w:sz="4" w:space="0" w:color="000000" w:themeColor="text1"/>
+              <w:left w:val="single" w:sz="4" w:space="0" w:color="000000" w:themeColor="text1"/>
+              <w:bottom w:val="single" w:sz="4" w:space="0" w:color="000000" w:themeColor="text1"/>
+              <w:right w:val="single" w:sz="4" w:space="0" w:color="000000" w:themeColor="text1"/>
+            </w:tcBorders>
+          </w:tcPr>
+          <w:p>
+            <w:pPr>
+              <w:spacing w:before="0" w:after="0"/>
+              <w:rPr>
+                <w:rFonts w:cs="Arial"/>
+              </w:rPr>
+            </w:pPr>
+            <w:r>
+              <w:rPr>
+                <w:rFonts w:cs="Arial"/>
+              </w:rPr>
+              <w:t>Ninguna</w:t>
+            </w:r>
+          </w:p>
+        </w:tc>
+      </w:tr>
+      <w:tr>
+        <w:trPr>
+          <w:trHeight w:val="329"/>
+        </w:trPr>
+        <w:tc>
+          <w:tcPr>
+            <w:tcW w:w="1011" w:type="pct"/>
+            <w:tcBorders>
+              <w:top w:val="single" w:sz="4" w:space="0" w:color="000000" w:themeColor="text1"/>
+              <w:left w:val="single" w:sz="8" w:space="0" w:color="000000" w:themeColor="text1"/>
+              <w:bottom w:val="single" w:sz="4" w:space="0" w:color="000000" w:themeColor="text1"/>
+              <w:right w:val="nil"/>
+            </w:tcBorders>
+            <w:hideMark/>
+          </w:tcPr>
+          <w:p>
+            <w:pPr>
+              <w:spacing w:before="0" w:after="0"/>
+              <w:rPr>
+                <w:rFonts w:cs="Arial"/>
+                <w:b/>
+              </w:rPr>
+            </w:pPr>
+            <w:r>
+              <w:rPr>
+                <w:rFonts w:cs="Arial"/>
+                <w:b/>
+              </w:rPr>
+              <w:t xml:space="preserve">Incluye: </w:t>
+            </w:r>
+          </w:p>
+        </w:tc>
+        <w:tc>
+          <w:tcPr>
+            <w:tcW w:w="3989" w:type="pct"/>
+            <w:tcBorders>
+              <w:top w:val="single" w:sz="4" w:space="0" w:color="000000" w:themeColor="text1"/>
+              <w:left w:val="single" w:sz="4" w:space="0" w:color="000000" w:themeColor="text1"/>
+              <w:bottom w:val="single" w:sz="4" w:space="0" w:color="000000" w:themeColor="text1"/>
+              <w:right w:val="single" w:sz="4" w:space="0" w:color="000000" w:themeColor="text1"/>
+            </w:tcBorders>
+          </w:tcPr>
+          <w:p>
+            <w:pPr>
+              <w:spacing w:before="0" w:after="0"/>
+              <w:rPr>
+                <w:rFonts w:cs="Arial"/>
+              </w:rPr>
+            </w:pPr>
+            <w:r>
+              <w:rPr>
+                <w:rFonts w:cs="Arial"/>
+              </w:rPr>
+              <w:t>Ninguno</w:t>
+            </w:r>
+          </w:p>
+        </w:tc>
+      </w:tr>
+      <w:tr>
+        <w:trPr>
+          <w:trHeight w:val="329"/>
+        </w:trPr>
+        <w:tc>
+          <w:tcPr>
+            <w:tcW w:w="1011" w:type="pct"/>
+            <w:tcBorders>
+              <w:top w:val="single" w:sz="4" w:space="0" w:color="000000" w:themeColor="text1"/>
+              <w:left w:val="single" w:sz="8" w:space="0" w:color="000000" w:themeColor="text1"/>
+              <w:bottom w:val="single" w:sz="4" w:space="0" w:color="000000" w:themeColor="text1"/>
+              <w:right w:val="nil"/>
+            </w:tcBorders>
+            <w:hideMark/>
+          </w:tcPr>
+          <w:p>
+            <w:pPr>
+              <w:spacing w:before="0" w:after="0"/>
+              <w:rPr>
+                <w:rFonts w:cs="Arial"/>
+                <w:b/>
+              </w:rPr>
+            </w:pPr>
+            <w:r>
+              <w:rPr>
+                <w:rFonts w:cs="Arial"/>
+                <w:b/>
+              </w:rPr>
+              <w:t>Extiende:</w:t>
+            </w:r>
+          </w:p>
+        </w:tc>
+        <w:tc>
+          <w:tcPr>
+            <w:tcW w:w="3989" w:type="pct"/>
+            <w:tcBorders>
+              <w:top w:val="single" w:sz="4" w:space="0" w:color="000000" w:themeColor="text1"/>
+              <w:left w:val="single" w:sz="4" w:space="0" w:color="000000" w:themeColor="text1"/>
+              <w:bottom w:val="single" w:sz="4" w:space="0" w:color="000000" w:themeColor="text1"/>
+              <w:right w:val="single" w:sz="4" w:space="0" w:color="000000" w:themeColor="text1"/>
+            </w:tcBorders>
+          </w:tcPr>
+          <w:p>
+            <w:pPr>
+              <w:spacing w:before="0" w:after="0"/>
+              <w:rPr>
+                <w:rFonts w:cs="Arial"/>
+              </w:rPr>
+            </w:pPr>
+            <w:r>
+              <w:rPr>
+                <w:rFonts w:cs="Arial"/>
+              </w:rPr>
+              <w:t>Ninguno</w:t>
+            </w:r>
+          </w:p>
+        </w:tc>
+      </w:tr>
+    </w:tbl>
+    <w:p>
+      <w:pPr>
+        <w:pStyle w:val="Descripcin"/>
+        <w:rPr>
+          <w:i w:val="0"/>
+          <w:iCs w:val="0"/>
+          <w:sz w:val="22"/>
+          <w:szCs w:val="22"/>
+        </w:rPr>
+      </w:pPr>
+    </w:p>
+    <w:p>
+      <w:pPr>
+        <w:spacing w:before="0" w:after="160" w:line="259" w:lineRule="auto"/>
+        <w:rPr>
+          <w:color w:val="44546A" w:themeColor="text2"/>
+        </w:rPr>
+      </w:pPr>
+      <w:r>
+        <w:rPr>
+          <w:i/>
+          <w:iCs/>
+        </w:rPr>
+        <w:br w:type="page"/>
+      </w:r>
+    </w:p>
+    <w:p>
+      <w:pPr>
+        <w:pStyle w:val="Descripcin"/>
+        <w:rPr>
+          <w:i w:val="0"/>
+          <w:iCs w:val="0"/>
+          <w:sz w:val="22"/>
+          <w:szCs w:val="22"/>
+        </w:rPr>
+      </w:pPr>
+    </w:p>
     <w:sectPr>
       <w:pgSz w:w="12240" w:h="15840"/>
       <w:pgMar w:top="1440" w:right="1440" w:bottom="1440" w:left="1440" w:header="708" w:footer="708" w:gutter="0"/>
@@ -6329,7 +7727,7 @@
 </file>
 
 <file path=word/numbering.xml><?xml version="1.0" encoding="utf-8"?>
-<w:numbering xmlns:wpc="http://schemas.microsoft.com/office/word/2010/wordprocessingCanvas" xmlns:cx="http://schemas.microsoft.com/office/drawing/2014/chartex" xmlns:cx1="http://schemas.microsoft.com/office/drawing/2015/9/8/chartex" xmlns:cx2="http://schemas.microsoft.com/office/drawing/2015/10/21/chartex" xmlns:cx3="http://schemas.microsoft.com/office/drawing/2016/5/9/chartex" xmlns:cx4="http://schemas.microsoft.com/office/drawing/2016/5/10/chartex" xmlns:cx5="http://schemas.microsoft.com/office/drawing/2016/5/11/chartex" xmlns:cx6="http://schemas.microsoft.com/office/drawing/2016/5/12/chartex" xmlns:cx7="http://schemas.microsoft.com/office/drawing/2016/5/13/chartex" xmlns:cx8="http://schemas.microsoft.com/office/drawing/2016/5/14/chartex" xmlns:mc="http://schemas.openxmlformats.org/markup-compatibility/2006" xmlns:aink="http://schemas.microsoft.com/office/drawing/2016/ink" xmlns:am3d="http://schemas.microsoft.com/office/drawing/2017/model3d" xmlns:o="urn:schemas-microsoft-com:office:office" xmlns:oel="http://schemas.microsoft.com/office/2019/extlst" xmlns:r="http://schemas.openxmlformats.org/officeDocument/2006/relationships" xmlns:m="http://schemas.openxmlformats.org/officeDocument/2006/math" xmlns:v="urn:schemas-microsoft-com:vml" xmlns:wp14="http://schemas.microsoft.com/office/word/2010/wordprocessingDrawing" xmlns:wp="http://schemas.openxmlformats.org/drawingml/2006/wordprocessingDrawing" xmlns:w10="urn:schemas-microsoft-com:office:word" xmlns:w="http://schemas.openxmlformats.org/wordprocessingml/2006/main" xmlns:w14="http://schemas.microsoft.com/office/word/2010/wordml" xmlns:w15="http://schemas.microsoft.com/office/word/2012/wordml" xmlns:w16cex="http://schemas.microsoft.com/office/word/2018/wordml/cex" xmlns:w16cid="http://schemas.microsoft.com/office/word/2016/wordml/cid" xmlns:w16="http://schemas.microsoft.com/office/word/2018/wordml" xmlns:w16sdtdh="http://schemas.microsoft.com/office/word/2020/wordml/sdtdatahash" xmlns:w16se="http://schemas.microsoft.com/office/word/2015/wordml/symex" xmlns:wpg="http://schemas.microsoft.com/office/word/2010/wordprocessingGroup" xmlns:wpi="http://schemas.microsoft.com/office/word/2010/wordprocessingInk" xmlns:wne="http://schemas.microsoft.com/office/word/2006/wordml" xmlns:wps="http://schemas.microsoft.com/office/word/2010/wordprocessingShape" mc:Ignorable="w14 w15 w16se w16cid w16 w16cex w16sdtdh wp14">
+<w:numbering xmlns:wpc="http://schemas.microsoft.com/office/word/2010/wordprocessingCanvas" xmlns:cx="http://schemas.microsoft.com/office/drawing/2014/chartex" xmlns:cx1="http://schemas.microsoft.com/office/drawing/2015/9/8/chartex" xmlns:cx2="http://schemas.microsoft.com/office/drawing/2015/10/21/chartex" xmlns:cx3="http://schemas.microsoft.com/office/drawing/2016/5/9/chartex" xmlns:cx4="http://schemas.microsoft.com/office/drawing/2016/5/10/chartex" xmlns:cx5="http://schemas.microsoft.com/office/drawing/2016/5/11/chartex" xmlns:cx6="http://schemas.microsoft.com/office/drawing/2016/5/12/chartex" xmlns:cx7="http://schemas.microsoft.com/office/drawing/2016/5/13/chartex" xmlns:cx8="http://schemas.microsoft.com/office/drawing/2016/5/14/chartex" xmlns:mc="http://schemas.openxmlformats.org/markup-compatibility/2006" xmlns:aink="http://schemas.microsoft.com/office/drawing/2016/ink" xmlns:am3d="http://schemas.microsoft.com/office/drawing/2017/model3d" xmlns:o="urn:schemas-microsoft-com:office:office" xmlns:oel="http://schemas.microsoft.com/office/2019/extlst" xmlns:r="http://schemas.openxmlformats.org/officeDocument/2006/relationships" xmlns:m="http://schemas.openxmlformats.org/officeDocument/2006/math" xmlns:v="urn:schemas-microsoft-com:vml" xmlns:wp14="http://schemas.microsoft.com/office/word/2010/wordprocessingDrawing" xmlns:wp="http://schemas.openxmlformats.org/drawingml/2006/wordprocessingDrawing" xmlns:w10="urn:schemas-microsoft-com:office:word" xmlns:w="http://schemas.openxmlformats.org/wordprocessingml/2006/main" xmlns:w14="http://schemas.microsoft.com/office/word/2010/wordml" xmlns:w15="http://schemas.microsoft.com/office/word/2012/wordml" xmlns:w16cex="http://schemas.microsoft.com/office/word/2018/wordml/cex" xmlns:w16cid="http://schemas.microsoft.com/office/word/2016/wordml/cid" xmlns:w16="http://schemas.microsoft.com/office/word/2018/wordml" xmlns:w16du="http://schemas.microsoft.com/office/word/2023/wordml/word16du" xmlns:w16sdtdh="http://schemas.microsoft.com/office/word/2020/wordml/sdtdatahash" xmlns:w16se="http://schemas.microsoft.com/office/word/2015/wordml/symex" xmlns:wpg="http://schemas.microsoft.com/office/word/2010/wordprocessingGroup" xmlns:wpi="http://schemas.microsoft.com/office/word/2010/wordprocessingInk" xmlns:wne="http://schemas.microsoft.com/office/word/2006/wordml" xmlns:wps="http://schemas.microsoft.com/office/word/2010/wordprocessingShape" mc:Ignorable="w14 w15 w16se w16cid w16 w16cex w16sdtdh wp14">
   <w:abstractNum w:abstractNumId="0" w15:restartNumberingAfterBreak="0">
     <w:nsid w:val="0A8C42F4"/>
     <w:multiLevelType w:val="multilevel"/>
@@ -6530,6 +7928,92 @@
     </w:lvl>
   </w:abstractNum>
   <w:abstractNum w:abstractNumId="2" w15:restartNumberingAfterBreak="0">
+    <w:nsid w:val="13FE37D0"/>
+    <w:multiLevelType w:val="hybridMultilevel"/>
+    <w:tmpl w:val="BCF4942C"/>
+    <w:lvl w:ilvl="0" w:tplc="080A000F">
+      <w:start w:val="1"/>
+      <w:numFmt w:val="decimal"/>
+      <w:lvlText w:val="%1."/>
+      <w:lvlJc w:val="left"/>
+      <w:pPr>
+        <w:ind w:left="720" w:hanging="360"/>
+      </w:pPr>
+    </w:lvl>
+    <w:lvl w:ilvl="1" w:tplc="080A0019">
+      <w:start w:val="1"/>
+      <w:numFmt w:val="lowerLetter"/>
+      <w:lvlText w:val="%2."/>
+      <w:lvlJc w:val="left"/>
+      <w:pPr>
+        <w:ind w:left="1440" w:hanging="360"/>
+      </w:pPr>
+    </w:lvl>
+    <w:lvl w:ilvl="2" w:tplc="080A001B">
+      <w:start w:val="1"/>
+      <w:numFmt w:val="lowerRoman"/>
+      <w:lvlText w:val="%3."/>
+      <w:lvlJc w:val="right"/>
+      <w:pPr>
+        <w:ind w:left="2160" w:hanging="180"/>
+      </w:pPr>
+    </w:lvl>
+    <w:lvl w:ilvl="3" w:tplc="080A000F">
+      <w:start w:val="1"/>
+      <w:numFmt w:val="decimal"/>
+      <w:lvlText w:val="%4."/>
+      <w:lvlJc w:val="left"/>
+      <w:pPr>
+        <w:ind w:left="2880" w:hanging="360"/>
+      </w:pPr>
+    </w:lvl>
+    <w:lvl w:ilvl="4" w:tplc="080A0019">
+      <w:start w:val="1"/>
+      <w:numFmt w:val="lowerLetter"/>
+      <w:lvlText w:val="%5."/>
+      <w:lvlJc w:val="left"/>
+      <w:pPr>
+        <w:ind w:left="3600" w:hanging="360"/>
+      </w:pPr>
+    </w:lvl>
+    <w:lvl w:ilvl="5" w:tplc="080A001B">
+      <w:start w:val="1"/>
+      <w:numFmt w:val="lowerRoman"/>
+      <w:lvlText w:val="%6."/>
+      <w:lvlJc w:val="right"/>
+      <w:pPr>
+        <w:ind w:left="4320" w:hanging="180"/>
+      </w:pPr>
+    </w:lvl>
+    <w:lvl w:ilvl="6" w:tplc="080A000F">
+      <w:start w:val="1"/>
+      <w:numFmt w:val="decimal"/>
+      <w:lvlText w:val="%7."/>
+      <w:lvlJc w:val="left"/>
+      <w:pPr>
+        <w:ind w:left="5040" w:hanging="360"/>
+      </w:pPr>
+    </w:lvl>
+    <w:lvl w:ilvl="7" w:tplc="080A0019">
+      <w:start w:val="1"/>
+      <w:numFmt w:val="lowerLetter"/>
+      <w:lvlText w:val="%8."/>
+      <w:lvlJc w:val="left"/>
+      <w:pPr>
+        <w:ind w:left="5760" w:hanging="360"/>
+      </w:pPr>
+    </w:lvl>
+    <w:lvl w:ilvl="8" w:tplc="080A001B">
+      <w:start w:val="1"/>
+      <w:numFmt w:val="lowerRoman"/>
+      <w:lvlText w:val="%9."/>
+      <w:lvlJc w:val="right"/>
+      <w:pPr>
+        <w:ind w:left="6480" w:hanging="180"/>
+      </w:pPr>
+    </w:lvl>
+  </w:abstractNum>
+  <w:abstractNum w:abstractNumId="3" w15:restartNumberingAfterBreak="0">
     <w:nsid w:val="18B9396D"/>
     <w:multiLevelType w:val="multilevel"/>
     <w:tmpl w:val="21AC45B2"/>
@@ -6642,7 +8126,7 @@
       </w:pPr>
     </w:lvl>
   </w:abstractNum>
-  <w:abstractNum w:abstractNumId="3" w15:restartNumberingAfterBreak="0">
+  <w:abstractNum w:abstractNumId="4" w15:restartNumberingAfterBreak="0">
     <w:nsid w:val="1F0B2205"/>
     <w:multiLevelType w:val="multilevel"/>
     <w:tmpl w:val="21AC45B2"/>
@@ -6755,7 +8239,7 @@
       </w:pPr>
     </w:lvl>
   </w:abstractNum>
-  <w:abstractNum w:abstractNumId="4" w15:restartNumberingAfterBreak="0">
+  <w:abstractNum w:abstractNumId="5" w15:restartNumberingAfterBreak="0">
     <w:nsid w:val="225A1937"/>
     <w:multiLevelType w:val="hybridMultilevel"/>
     <w:tmpl w:val="52224624"/>
@@ -6844,7 +8328,7 @@
       </w:pPr>
     </w:lvl>
   </w:abstractNum>
-  <w:abstractNum w:abstractNumId="5" w15:restartNumberingAfterBreak="0">
+  <w:abstractNum w:abstractNumId="6" w15:restartNumberingAfterBreak="0">
     <w:nsid w:val="25D22D4C"/>
     <w:multiLevelType w:val="hybridMultilevel"/>
     <w:tmpl w:val="713CA6BE"/>
@@ -6930,7 +8414,93 @@
       </w:pPr>
     </w:lvl>
   </w:abstractNum>
-  <w:abstractNum w:abstractNumId="6" w15:restartNumberingAfterBreak="0">
+  <w:abstractNum w:abstractNumId="7" w15:restartNumberingAfterBreak="0">
+    <w:nsid w:val="26EC580E"/>
+    <w:multiLevelType w:val="hybridMultilevel"/>
+    <w:tmpl w:val="909AD14E"/>
+    <w:lvl w:ilvl="0" w:tplc="A63CFBD2">
+      <w:start w:val="1"/>
+      <w:numFmt w:val="decimal"/>
+      <w:lvlText w:val="%1."/>
+      <w:lvlJc w:val="left"/>
+      <w:pPr>
+        <w:ind w:left="720" w:hanging="360"/>
+      </w:pPr>
+    </w:lvl>
+    <w:lvl w:ilvl="1" w:tplc="080A0019">
+      <w:start w:val="1"/>
+      <w:numFmt w:val="lowerLetter"/>
+      <w:lvlText w:val="%2."/>
+      <w:lvlJc w:val="left"/>
+      <w:pPr>
+        <w:ind w:left="1440" w:hanging="360"/>
+      </w:pPr>
+    </w:lvl>
+    <w:lvl w:ilvl="2" w:tplc="080A001B">
+      <w:start w:val="1"/>
+      <w:numFmt w:val="lowerRoman"/>
+      <w:lvlText w:val="%3."/>
+      <w:lvlJc w:val="right"/>
+      <w:pPr>
+        <w:ind w:left="2160" w:hanging="180"/>
+      </w:pPr>
+    </w:lvl>
+    <w:lvl w:ilvl="3" w:tplc="080A000F">
+      <w:start w:val="1"/>
+      <w:numFmt w:val="decimal"/>
+      <w:lvlText w:val="%4."/>
+      <w:lvlJc w:val="left"/>
+      <w:pPr>
+        <w:ind w:left="643" w:hanging="360"/>
+      </w:pPr>
+    </w:lvl>
+    <w:lvl w:ilvl="4" w:tplc="080A0019">
+      <w:start w:val="1"/>
+      <w:numFmt w:val="lowerLetter"/>
+      <w:lvlText w:val="%5."/>
+      <w:lvlJc w:val="left"/>
+      <w:pPr>
+        <w:ind w:left="3600" w:hanging="360"/>
+      </w:pPr>
+    </w:lvl>
+    <w:lvl w:ilvl="5" w:tplc="080A001B">
+      <w:start w:val="1"/>
+      <w:numFmt w:val="lowerRoman"/>
+      <w:lvlText w:val="%6."/>
+      <w:lvlJc w:val="right"/>
+      <w:pPr>
+        <w:ind w:left="4320" w:hanging="180"/>
+      </w:pPr>
+    </w:lvl>
+    <w:lvl w:ilvl="6" w:tplc="080A000F">
+      <w:start w:val="1"/>
+      <w:numFmt w:val="decimal"/>
+      <w:lvlText w:val="%7."/>
+      <w:lvlJc w:val="left"/>
+      <w:pPr>
+        <w:ind w:left="5040" w:hanging="360"/>
+      </w:pPr>
+    </w:lvl>
+    <w:lvl w:ilvl="7" w:tplc="080A0019">
+      <w:start w:val="1"/>
+      <w:numFmt w:val="lowerLetter"/>
+      <w:lvlText w:val="%8."/>
+      <w:lvlJc w:val="left"/>
+      <w:pPr>
+        <w:ind w:left="5760" w:hanging="360"/>
+      </w:pPr>
+    </w:lvl>
+    <w:lvl w:ilvl="8" w:tplc="080A001B">
+      <w:start w:val="1"/>
+      <w:numFmt w:val="lowerRoman"/>
+      <w:lvlText w:val="%9."/>
+      <w:lvlJc w:val="right"/>
+      <w:pPr>
+        <w:ind w:left="6480" w:hanging="180"/>
+      </w:pPr>
+    </w:lvl>
+  </w:abstractNum>
+  <w:abstractNum w:abstractNumId="8" w15:restartNumberingAfterBreak="0">
     <w:nsid w:val="273F5F86"/>
     <w:multiLevelType w:val="hybridMultilevel"/>
     <w:tmpl w:val="E238419A"/>
@@ -7016,7 +8586,93 @@
       </w:pPr>
     </w:lvl>
   </w:abstractNum>
-  <w:abstractNum w:abstractNumId="7" w15:restartNumberingAfterBreak="0">
+  <w:abstractNum w:abstractNumId="9" w15:restartNumberingAfterBreak="0">
+    <w:nsid w:val="292061EB"/>
+    <w:multiLevelType w:val="hybridMultilevel"/>
+    <w:tmpl w:val="998638D4"/>
+    <w:lvl w:ilvl="0" w:tplc="080A000F">
+      <w:start w:val="1"/>
+      <w:numFmt w:val="decimal"/>
+      <w:lvlText w:val="%1."/>
+      <w:lvlJc w:val="left"/>
+      <w:pPr>
+        <w:ind w:left="720" w:hanging="360"/>
+      </w:pPr>
+    </w:lvl>
+    <w:lvl w:ilvl="1" w:tplc="080A0019">
+      <w:start w:val="1"/>
+      <w:numFmt w:val="lowerLetter"/>
+      <w:lvlText w:val="%2."/>
+      <w:lvlJc w:val="left"/>
+      <w:pPr>
+        <w:ind w:left="1440" w:hanging="360"/>
+      </w:pPr>
+    </w:lvl>
+    <w:lvl w:ilvl="2" w:tplc="080A001B">
+      <w:start w:val="1"/>
+      <w:numFmt w:val="lowerRoman"/>
+      <w:lvlText w:val="%3."/>
+      <w:lvlJc w:val="right"/>
+      <w:pPr>
+        <w:ind w:left="2160" w:hanging="180"/>
+      </w:pPr>
+    </w:lvl>
+    <w:lvl w:ilvl="3" w:tplc="080A000F">
+      <w:start w:val="1"/>
+      <w:numFmt w:val="decimal"/>
+      <w:lvlText w:val="%4."/>
+      <w:lvlJc w:val="left"/>
+      <w:pPr>
+        <w:ind w:left="2880" w:hanging="360"/>
+      </w:pPr>
+    </w:lvl>
+    <w:lvl w:ilvl="4" w:tplc="080A0019">
+      <w:start w:val="1"/>
+      <w:numFmt w:val="lowerLetter"/>
+      <w:lvlText w:val="%5."/>
+      <w:lvlJc w:val="left"/>
+      <w:pPr>
+        <w:ind w:left="3600" w:hanging="360"/>
+      </w:pPr>
+    </w:lvl>
+    <w:lvl w:ilvl="5" w:tplc="080A001B">
+      <w:start w:val="1"/>
+      <w:numFmt w:val="lowerRoman"/>
+      <w:lvlText w:val="%6."/>
+      <w:lvlJc w:val="right"/>
+      <w:pPr>
+        <w:ind w:left="4320" w:hanging="180"/>
+      </w:pPr>
+    </w:lvl>
+    <w:lvl w:ilvl="6" w:tplc="080A000F">
+      <w:start w:val="1"/>
+      <w:numFmt w:val="decimal"/>
+      <w:lvlText w:val="%7."/>
+      <w:lvlJc w:val="left"/>
+      <w:pPr>
+        <w:ind w:left="5040" w:hanging="360"/>
+      </w:pPr>
+    </w:lvl>
+    <w:lvl w:ilvl="7" w:tplc="080A0019">
+      <w:start w:val="1"/>
+      <w:numFmt w:val="lowerLetter"/>
+      <w:lvlText w:val="%8."/>
+      <w:lvlJc w:val="left"/>
+      <w:pPr>
+        <w:ind w:left="5760" w:hanging="360"/>
+      </w:pPr>
+    </w:lvl>
+    <w:lvl w:ilvl="8" w:tplc="080A001B">
+      <w:start w:val="1"/>
+      <w:numFmt w:val="lowerRoman"/>
+      <w:lvlText w:val="%9."/>
+      <w:lvlJc w:val="right"/>
+      <w:pPr>
+        <w:ind w:left="6480" w:hanging="180"/>
+      </w:pPr>
+    </w:lvl>
+  </w:abstractNum>
+  <w:abstractNum w:abstractNumId="10" w15:restartNumberingAfterBreak="0">
     <w:nsid w:val="2B743FEE"/>
     <w:multiLevelType w:val="hybridMultilevel"/>
     <w:tmpl w:val="2A463E4C"/>
@@ -7102,7 +8758,7 @@
       </w:pPr>
     </w:lvl>
   </w:abstractNum>
-  <w:abstractNum w:abstractNumId="8" w15:restartNumberingAfterBreak="0">
+  <w:abstractNum w:abstractNumId="11" w15:restartNumberingAfterBreak="0">
     <w:nsid w:val="311C4C98"/>
     <w:multiLevelType w:val="hybridMultilevel"/>
     <w:tmpl w:val="41F6EE66"/>
@@ -7191,7 +8847,7 @@
       </w:pPr>
     </w:lvl>
   </w:abstractNum>
-  <w:abstractNum w:abstractNumId="9" w15:restartNumberingAfterBreak="0">
+  <w:abstractNum w:abstractNumId="12" w15:restartNumberingAfterBreak="0">
     <w:nsid w:val="32051B72"/>
     <w:multiLevelType w:val="hybridMultilevel"/>
     <w:tmpl w:val="FFFFFFFF"/>
@@ -7277,7 +8933,7 @@
       </w:pPr>
     </w:lvl>
   </w:abstractNum>
-  <w:abstractNum w:abstractNumId="10" w15:restartNumberingAfterBreak="0">
+  <w:abstractNum w:abstractNumId="13" w15:restartNumberingAfterBreak="0">
     <w:nsid w:val="346953A2"/>
     <w:multiLevelType w:val="multilevel"/>
     <w:tmpl w:val="1FB6D05E"/>
@@ -7395,7 +9051,7 @@
       </w:rPr>
     </w:lvl>
   </w:abstractNum>
-  <w:abstractNum w:abstractNumId="11" w15:restartNumberingAfterBreak="0">
+  <w:abstractNum w:abstractNumId="14" w15:restartNumberingAfterBreak="0">
     <w:nsid w:val="3E64543D"/>
     <w:multiLevelType w:val="hybridMultilevel"/>
     <w:tmpl w:val="59F6BF9A"/>
@@ -7481,7 +9137,7 @@
       </w:pPr>
     </w:lvl>
   </w:abstractNum>
-  <w:abstractNum w:abstractNumId="12" w15:restartNumberingAfterBreak="0">
+  <w:abstractNum w:abstractNumId="15" w15:restartNumberingAfterBreak="0">
     <w:nsid w:val="3F4049A9"/>
     <w:multiLevelType w:val="multilevel"/>
     <w:tmpl w:val="3EC0BCEE"/>
@@ -7594,7 +9250,7 @@
       </w:pPr>
     </w:lvl>
   </w:abstractNum>
-  <w:abstractNum w:abstractNumId="13" w15:restartNumberingAfterBreak="0">
+  <w:abstractNum w:abstractNumId="16" w15:restartNumberingAfterBreak="0">
     <w:nsid w:val="420E61BE"/>
     <w:multiLevelType w:val="multilevel"/>
     <w:tmpl w:val="1B9C7076"/>
@@ -7712,7 +9368,7 @@
       </w:rPr>
     </w:lvl>
   </w:abstractNum>
-  <w:abstractNum w:abstractNumId="14" w15:restartNumberingAfterBreak="0">
+  <w:abstractNum w:abstractNumId="17" w15:restartNumberingAfterBreak="0">
     <w:nsid w:val="457C78F0"/>
     <w:multiLevelType w:val="multilevel"/>
     <w:tmpl w:val="FD38FC70"/>
@@ -7825,7 +9481,7 @@
       </w:pPr>
     </w:lvl>
   </w:abstractNum>
-  <w:abstractNum w:abstractNumId="15" w15:restartNumberingAfterBreak="0">
+  <w:abstractNum w:abstractNumId="18" w15:restartNumberingAfterBreak="0">
     <w:nsid w:val="56665E58"/>
     <w:multiLevelType w:val="hybridMultilevel"/>
     <w:tmpl w:val="C5F62C5E"/>
@@ -7914,7 +9570,7 @@
       </w:pPr>
     </w:lvl>
   </w:abstractNum>
-  <w:abstractNum w:abstractNumId="16" w15:restartNumberingAfterBreak="0">
+  <w:abstractNum w:abstractNumId="19" w15:restartNumberingAfterBreak="0">
     <w:nsid w:val="5700530D"/>
     <w:multiLevelType w:val="multilevel"/>
     <w:tmpl w:val="21AC45B2"/>
@@ -8027,7 +9683,179 @@
       </w:pPr>
     </w:lvl>
   </w:abstractNum>
-  <w:abstractNum w:abstractNumId="17" w15:restartNumberingAfterBreak="0">
+  <w:abstractNum w:abstractNumId="20" w15:restartNumberingAfterBreak="0">
+    <w:nsid w:val="572D2411"/>
+    <w:multiLevelType w:val="hybridMultilevel"/>
+    <w:tmpl w:val="90C8B46E"/>
+    <w:lvl w:ilvl="0" w:tplc="080A000F">
+      <w:start w:val="1"/>
+      <w:numFmt w:val="decimal"/>
+      <w:lvlText w:val="%1."/>
+      <w:lvlJc w:val="left"/>
+      <w:pPr>
+        <w:ind w:left="720" w:hanging="360"/>
+      </w:pPr>
+    </w:lvl>
+    <w:lvl w:ilvl="1" w:tplc="080A0019">
+      <w:start w:val="1"/>
+      <w:numFmt w:val="lowerLetter"/>
+      <w:lvlText w:val="%2."/>
+      <w:lvlJc w:val="left"/>
+      <w:pPr>
+        <w:ind w:left="1440" w:hanging="360"/>
+      </w:pPr>
+    </w:lvl>
+    <w:lvl w:ilvl="2" w:tplc="080A001B">
+      <w:start w:val="1"/>
+      <w:numFmt w:val="lowerRoman"/>
+      <w:lvlText w:val="%3."/>
+      <w:lvlJc w:val="right"/>
+      <w:pPr>
+        <w:ind w:left="2160" w:hanging="180"/>
+      </w:pPr>
+    </w:lvl>
+    <w:lvl w:ilvl="3" w:tplc="080A000F">
+      <w:start w:val="1"/>
+      <w:numFmt w:val="decimal"/>
+      <w:lvlText w:val="%4."/>
+      <w:lvlJc w:val="left"/>
+      <w:pPr>
+        <w:ind w:left="2880" w:hanging="360"/>
+      </w:pPr>
+    </w:lvl>
+    <w:lvl w:ilvl="4" w:tplc="080A0019">
+      <w:start w:val="1"/>
+      <w:numFmt w:val="lowerLetter"/>
+      <w:lvlText w:val="%5."/>
+      <w:lvlJc w:val="left"/>
+      <w:pPr>
+        <w:ind w:left="3600" w:hanging="360"/>
+      </w:pPr>
+    </w:lvl>
+    <w:lvl w:ilvl="5" w:tplc="080A001B">
+      <w:start w:val="1"/>
+      <w:numFmt w:val="lowerRoman"/>
+      <w:lvlText w:val="%6."/>
+      <w:lvlJc w:val="right"/>
+      <w:pPr>
+        <w:ind w:left="4320" w:hanging="180"/>
+      </w:pPr>
+    </w:lvl>
+    <w:lvl w:ilvl="6" w:tplc="080A000F">
+      <w:start w:val="1"/>
+      <w:numFmt w:val="decimal"/>
+      <w:lvlText w:val="%7."/>
+      <w:lvlJc w:val="left"/>
+      <w:pPr>
+        <w:ind w:left="5040" w:hanging="360"/>
+      </w:pPr>
+    </w:lvl>
+    <w:lvl w:ilvl="7" w:tplc="080A0019">
+      <w:start w:val="1"/>
+      <w:numFmt w:val="lowerLetter"/>
+      <w:lvlText w:val="%8."/>
+      <w:lvlJc w:val="left"/>
+      <w:pPr>
+        <w:ind w:left="5760" w:hanging="360"/>
+      </w:pPr>
+    </w:lvl>
+    <w:lvl w:ilvl="8" w:tplc="080A001B">
+      <w:start w:val="1"/>
+      <w:numFmt w:val="lowerRoman"/>
+      <w:lvlText w:val="%9."/>
+      <w:lvlJc w:val="right"/>
+      <w:pPr>
+        <w:ind w:left="6480" w:hanging="180"/>
+      </w:pPr>
+    </w:lvl>
+  </w:abstractNum>
+  <w:abstractNum w:abstractNumId="21" w15:restartNumberingAfterBreak="0">
+    <w:nsid w:val="59D57EB3"/>
+    <w:multiLevelType w:val="hybridMultilevel"/>
+    <w:tmpl w:val="FE2EEED2"/>
+    <w:lvl w:ilvl="0" w:tplc="161475E8">
+      <w:start w:val="1"/>
+      <w:numFmt w:val="decimal"/>
+      <w:lvlText w:val="%1."/>
+      <w:lvlJc w:val="left"/>
+      <w:pPr>
+        <w:ind w:left="720" w:hanging="360"/>
+      </w:pPr>
+    </w:lvl>
+    <w:lvl w:ilvl="1" w:tplc="080A0019">
+      <w:start w:val="1"/>
+      <w:numFmt w:val="lowerLetter"/>
+      <w:lvlText w:val="%2."/>
+      <w:lvlJc w:val="left"/>
+      <w:pPr>
+        <w:ind w:left="1440" w:hanging="360"/>
+      </w:pPr>
+    </w:lvl>
+    <w:lvl w:ilvl="2" w:tplc="080A001B">
+      <w:start w:val="1"/>
+      <w:numFmt w:val="lowerRoman"/>
+      <w:lvlText w:val="%3."/>
+      <w:lvlJc w:val="right"/>
+      <w:pPr>
+        <w:ind w:left="2160" w:hanging="180"/>
+      </w:pPr>
+    </w:lvl>
+    <w:lvl w:ilvl="3" w:tplc="080A000F">
+      <w:start w:val="1"/>
+      <w:numFmt w:val="decimal"/>
+      <w:lvlText w:val="%4."/>
+      <w:lvlJc w:val="left"/>
+      <w:pPr>
+        <w:ind w:left="2880" w:hanging="360"/>
+      </w:pPr>
+    </w:lvl>
+    <w:lvl w:ilvl="4" w:tplc="080A0019">
+      <w:start w:val="1"/>
+      <w:numFmt w:val="lowerLetter"/>
+      <w:lvlText w:val="%5."/>
+      <w:lvlJc w:val="left"/>
+      <w:pPr>
+        <w:ind w:left="3600" w:hanging="360"/>
+      </w:pPr>
+    </w:lvl>
+    <w:lvl w:ilvl="5" w:tplc="080A001B">
+      <w:start w:val="1"/>
+      <w:numFmt w:val="lowerRoman"/>
+      <w:lvlText w:val="%6."/>
+      <w:lvlJc w:val="right"/>
+      <w:pPr>
+        <w:ind w:left="4320" w:hanging="180"/>
+      </w:pPr>
+    </w:lvl>
+    <w:lvl w:ilvl="6" w:tplc="080A000F">
+      <w:start w:val="1"/>
+      <w:numFmt w:val="decimal"/>
+      <w:lvlText w:val="%7."/>
+      <w:lvlJc w:val="left"/>
+      <w:pPr>
+        <w:ind w:left="5040" w:hanging="360"/>
+      </w:pPr>
+    </w:lvl>
+    <w:lvl w:ilvl="7" w:tplc="080A0019">
+      <w:start w:val="1"/>
+      <w:numFmt w:val="lowerLetter"/>
+      <w:lvlText w:val="%8."/>
+      <w:lvlJc w:val="left"/>
+      <w:pPr>
+        <w:ind w:left="5760" w:hanging="360"/>
+      </w:pPr>
+    </w:lvl>
+    <w:lvl w:ilvl="8" w:tplc="080A001B">
+      <w:start w:val="1"/>
+      <w:numFmt w:val="lowerRoman"/>
+      <w:lvlText w:val="%9."/>
+      <w:lvlJc w:val="right"/>
+      <w:pPr>
+        <w:ind w:left="6480" w:hanging="180"/>
+      </w:pPr>
+    </w:lvl>
+  </w:abstractNum>
+  <w:abstractNum w:abstractNumId="22" w15:restartNumberingAfterBreak="0">
     <w:nsid w:val="59E023F1"/>
     <w:multiLevelType w:val="hybridMultilevel"/>
     <w:tmpl w:val="FFFFFFFF"/>
@@ -8113,7 +9941,7 @@
       </w:pPr>
     </w:lvl>
   </w:abstractNum>
-  <w:abstractNum w:abstractNumId="18" w15:restartNumberingAfterBreak="0">
+  <w:abstractNum w:abstractNumId="23" w15:restartNumberingAfterBreak="0">
     <w:nsid w:val="5E327A7E"/>
     <w:multiLevelType w:val="hybridMultilevel"/>
     <w:tmpl w:val="A00C6D48"/>
@@ -8199,7 +10027,7 @@
       </w:pPr>
     </w:lvl>
   </w:abstractNum>
-  <w:abstractNum w:abstractNumId="19" w15:restartNumberingAfterBreak="0">
+  <w:abstractNum w:abstractNumId="24" w15:restartNumberingAfterBreak="0">
     <w:nsid w:val="604621F1"/>
     <w:multiLevelType w:val="hybridMultilevel"/>
     <w:tmpl w:val="02A49C26"/>
@@ -8285,7 +10113,7 @@
       </w:pPr>
     </w:lvl>
   </w:abstractNum>
-  <w:abstractNum w:abstractNumId="20" w15:restartNumberingAfterBreak="0">
+  <w:abstractNum w:abstractNumId="25" w15:restartNumberingAfterBreak="0">
     <w:nsid w:val="6D221342"/>
     <w:multiLevelType w:val="hybridMultilevel"/>
     <w:tmpl w:val="038A3786"/>
@@ -8371,7 +10199,7 @@
       </w:pPr>
     </w:lvl>
   </w:abstractNum>
-  <w:abstractNum w:abstractNumId="21" w15:restartNumberingAfterBreak="0">
+  <w:abstractNum w:abstractNumId="26" w15:restartNumberingAfterBreak="0">
     <w:nsid w:val="6D6B7998"/>
     <w:multiLevelType w:val="multilevel"/>
     <w:tmpl w:val="B32893E0"/>
@@ -8484,7 +10312,7 @@
       </w:pPr>
     </w:lvl>
   </w:abstractNum>
-  <w:abstractNum w:abstractNumId="22" w15:restartNumberingAfterBreak="0">
+  <w:abstractNum w:abstractNumId="27" w15:restartNumberingAfterBreak="0">
     <w:nsid w:val="6E4D5574"/>
     <w:multiLevelType w:val="multilevel"/>
     <w:tmpl w:val="AB4E41AE"/>
@@ -8602,7 +10430,7 @@
       </w:rPr>
     </w:lvl>
   </w:abstractNum>
-  <w:abstractNum w:abstractNumId="23" w15:restartNumberingAfterBreak="0">
+  <w:abstractNum w:abstractNumId="28" w15:restartNumberingAfterBreak="0">
     <w:nsid w:val="79133107"/>
     <w:multiLevelType w:val="hybridMultilevel"/>
     <w:tmpl w:val="FFFFFFFF"/>
@@ -8688,7 +10516,7 @@
       </w:pPr>
     </w:lvl>
   </w:abstractNum>
-  <w:abstractNum w:abstractNumId="24" w15:restartNumberingAfterBreak="0">
+  <w:abstractNum w:abstractNumId="29" w15:restartNumberingAfterBreak="0">
     <w:nsid w:val="7980736F"/>
     <w:multiLevelType w:val="hybridMultilevel"/>
     <w:tmpl w:val="20C47C62"/>
@@ -8774,7 +10602,7 @@
       </w:pPr>
     </w:lvl>
   </w:abstractNum>
-  <w:abstractNum w:abstractNumId="25" w15:restartNumberingAfterBreak="0">
+  <w:abstractNum w:abstractNumId="30" w15:restartNumberingAfterBreak="0">
     <w:nsid w:val="79A634C4"/>
     <w:multiLevelType w:val="multilevel"/>
     <w:tmpl w:val="FADA4194"/>
@@ -8887,7 +10715,7 @@
       </w:pPr>
     </w:lvl>
   </w:abstractNum>
-  <w:abstractNum w:abstractNumId="26" w15:restartNumberingAfterBreak="0">
+  <w:abstractNum w:abstractNumId="31" w15:restartNumberingAfterBreak="0">
     <w:nsid w:val="7A957861"/>
     <w:multiLevelType w:val="hybridMultilevel"/>
     <w:tmpl w:val="F72E627C"/>
@@ -8977,55 +10805,55 @@
     </w:lvl>
   </w:abstractNum>
   <w:num w:numId="1" w16cid:durableId="1460805833">
-    <w:abstractNumId w:val="23"/>
+    <w:abstractNumId w:val="28"/>
   </w:num>
   <w:num w:numId="2" w16cid:durableId="136189192">
     <w:abstractNumId w:val="0"/>
   </w:num>
   <w:num w:numId="3" w16cid:durableId="339310128">
-    <w:abstractNumId w:val="14"/>
+    <w:abstractNumId w:val="17"/>
   </w:num>
   <w:num w:numId="4" w16cid:durableId="1393849080">
-    <w:abstractNumId w:val="21"/>
+    <w:abstractNumId w:val="26"/>
   </w:num>
   <w:num w:numId="5" w16cid:durableId="1635139430">
-    <w:abstractNumId w:val="2"/>
+    <w:abstractNumId w:val="3"/>
   </w:num>
   <w:num w:numId="6" w16cid:durableId="2094542075">
-    <w:abstractNumId w:val="16"/>
+    <w:abstractNumId w:val="19"/>
   </w:num>
   <w:num w:numId="7" w16cid:durableId="1484420937">
-    <w:abstractNumId w:val="3"/>
+    <w:abstractNumId w:val="4"/>
   </w:num>
   <w:num w:numId="8" w16cid:durableId="1010566509">
-    <w:abstractNumId w:val="26"/>
+    <w:abstractNumId w:val="31"/>
   </w:num>
   <w:num w:numId="9" w16cid:durableId="1740059819">
-    <w:abstractNumId w:val="4"/>
+    <w:abstractNumId w:val="5"/>
   </w:num>
   <w:num w:numId="10" w16cid:durableId="885220742">
-    <w:abstractNumId w:val="15"/>
+    <w:abstractNumId w:val="18"/>
   </w:num>
   <w:num w:numId="11" w16cid:durableId="430131064">
-    <w:abstractNumId w:val="8"/>
+    <w:abstractNumId w:val="11"/>
   </w:num>
   <w:num w:numId="12" w16cid:durableId="2065641489">
-    <w:abstractNumId w:val="18"/>
+    <w:abstractNumId w:val="23"/>
   </w:num>
   <w:num w:numId="13" w16cid:durableId="28144768">
-    <w:abstractNumId w:val="20"/>
+    <w:abstractNumId w:val="25"/>
   </w:num>
   <w:num w:numId="14" w16cid:durableId="154229452">
-    <w:abstractNumId w:val="6"/>
+    <w:abstractNumId w:val="8"/>
   </w:num>
   <w:num w:numId="15" w16cid:durableId="220874495">
     <w:abstractNumId w:val="1"/>
   </w:num>
   <w:num w:numId="16" w16cid:durableId="1430926743">
-    <w:abstractNumId w:val="9"/>
+    <w:abstractNumId w:val="12"/>
   </w:num>
   <w:num w:numId="17" w16cid:durableId="673187439">
-    <w:abstractNumId w:val="11"/>
+    <w:abstractNumId w:val="14"/>
     <w:lvlOverride w:ilvl="0">
       <w:startOverride w:val="1"/>
     </w:lvlOverride>
@@ -9055,7 +10883,7 @@
     </w:lvlOverride>
   </w:num>
   <w:num w:numId="18" w16cid:durableId="1125542219">
-    <w:abstractNumId w:val="7"/>
+    <w:abstractNumId w:val="10"/>
     <w:lvlOverride w:ilvl="0">
       <w:startOverride w:val="1"/>
     </w:lvlOverride>
@@ -9085,7 +10913,7 @@
     </w:lvlOverride>
   </w:num>
   <w:num w:numId="19" w16cid:durableId="822620769">
-    <w:abstractNumId w:val="24"/>
+    <w:abstractNumId w:val="29"/>
     <w:lvlOverride w:ilvl="0">
       <w:startOverride w:val="1"/>
     </w:lvlOverride>
@@ -9115,28 +10943,43 @@
     </w:lvlOverride>
   </w:num>
   <w:num w:numId="20" w16cid:durableId="1607225417">
-    <w:abstractNumId w:val="5"/>
+    <w:abstractNumId w:val="6"/>
   </w:num>
   <w:num w:numId="21" w16cid:durableId="1247573287">
-    <w:abstractNumId w:val="19"/>
+    <w:abstractNumId w:val="24"/>
   </w:num>
   <w:num w:numId="22" w16cid:durableId="1726562855">
-    <w:abstractNumId w:val="17"/>
+    <w:abstractNumId w:val="22"/>
   </w:num>
   <w:num w:numId="23" w16cid:durableId="269553780">
+    <w:abstractNumId w:val="16"/>
+  </w:num>
+  <w:num w:numId="24" w16cid:durableId="1857229855">
     <w:abstractNumId w:val="13"/>
   </w:num>
-  <w:num w:numId="24" w16cid:durableId="1857229855">
-    <w:abstractNumId w:val="10"/>
-  </w:num>
   <w:num w:numId="25" w16cid:durableId="467168135">
-    <w:abstractNumId w:val="22"/>
+    <w:abstractNumId w:val="27"/>
   </w:num>
   <w:num w:numId="26" w16cid:durableId="1625620949">
-    <w:abstractNumId w:val="25"/>
+    <w:abstractNumId w:val="30"/>
   </w:num>
   <w:num w:numId="27" w16cid:durableId="78336803">
-    <w:abstractNumId w:val="12"/>
+    <w:abstractNumId w:val="15"/>
+  </w:num>
+  <w:num w:numId="28" w16cid:durableId="2007392808">
+    <w:abstractNumId w:val="2"/>
+  </w:num>
+  <w:num w:numId="29" w16cid:durableId="1528061463">
+    <w:abstractNumId w:val="20"/>
+  </w:num>
+  <w:num w:numId="30" w16cid:durableId="1956324313">
+    <w:abstractNumId w:val="9"/>
+  </w:num>
+  <w:num w:numId="31" w16cid:durableId="2013221768">
+    <w:abstractNumId w:val="7"/>
+  </w:num>
+  <w:num w:numId="32" w16cid:durableId="1021664360">
+    <w:abstractNumId w:val="21"/>
   </w:num>
 </w:numbering>
 </file>
@@ -9957,4 +11800,16 @@
     </a:ext>
   </a:extLst>
 </a:theme>
+</file>
+
+<file path=customXml/item1.xml><?xml version="1.0" encoding="utf-8"?>
+<b:Sources xmlns:b="http://schemas.openxmlformats.org/officeDocument/2006/bibliography" xmlns="http://schemas.openxmlformats.org/officeDocument/2006/bibliography" SelectedStyle="\APASixthEditionOfficeOnline.xsl" StyleName="APA" Version="6"/>
+</file>
+
+<file path=customXml/itemProps1.xml><?xml version="1.0" encoding="utf-8"?>
+<ds:datastoreItem xmlns:ds="http://schemas.openxmlformats.org/officeDocument/2006/customXml" ds:itemID="{FA91F659-FB0F-4ED4-B2CC-9C35BBD7D567}">
+  <ds:schemaRefs>
+    <ds:schemaRef ds:uri="http://schemas.openxmlformats.org/officeDocument/2006/bibliography"/>
+  </ds:schemaRefs>
+</ds:datastoreItem>
 </file>
</xml_diff>

<commit_message>
Descripciones, prototipos y robustez cu17
</commit_message>
<xml_diff>
--- a/DescripcionesDeCasosDeUso/OscarIvanOlivaresCarsi/Descripciones de CU y prototipos.docx
+++ b/DescripcionesDeCasosDeUso/OscarIvanOlivaresCarsi/Descripciones de CU y prototipos.docx
@@ -7241,7 +7241,19 @@
               <w:rPr>
                 <w:rFonts w:cs="Arial"/>
               </w:rPr>
-              <w:t>El sistema detecta que no han sido llenado todos los campos y muestra el mensaje en pantalla “No se han llenado todos los campos necesarios”. (GUI: Registro de sesión de tutoría con campos incompletos.)</w:t>
+              <w:t>El sistema detecta que no han sido llenado todos los campos y muestra el mensaje en pantalla “No se han llenado todos los campos necesarios”. (GUI: Registro</w:t>
+            </w:r>
+            <w:r>
+              <w:rPr>
+                <w:rFonts w:cs="Arial"/>
+              </w:rPr>
+              <w:t xml:space="preserve"> horario</w:t>
+            </w:r>
+            <w:r>
+              <w:rPr>
+                <w:rFonts w:cs="Arial"/>
+              </w:rPr>
+              <w:t xml:space="preserve"> de sesión de tutoría con campos incompletos.)</w:t>
             </w:r>
           </w:p>
           <w:p>
@@ -7297,6 +7309,32 @@
                 <w:rFonts w:cs="Arial"/>
               </w:rPr>
               <w:t>El sistema detecta que ha asignado un horario de sesión de tutoría antes de las 7 horas o después de las 21 horas y muestra el mensaje en pantalla “No se puede registrar, verifiquen que los horarios estén entre las 7 y 21 horas”</w:t>
+            </w:r>
+            <w:r>
+              <w:rPr>
+                <w:rFonts w:cs="Arial"/>
+              </w:rPr>
+              <w:t xml:space="preserve"> (GUI: Horarios no permitidos)</w:t>
+            </w:r>
+          </w:p>
+          <w:p>
+            <w:pPr>
+              <w:pStyle w:val="Prrafodelista"/>
+              <w:numPr>
+                <w:ilvl w:val="3"/>
+                <w:numId w:val="31"/>
+              </w:numPr>
+              <w:suppressAutoHyphens/>
+              <w:spacing w:before="0" w:after="0" w:line="240" w:lineRule="auto"/>
+              <w:rPr>
+                <w:rFonts w:cs="Arial"/>
+              </w:rPr>
+            </w:pPr>
+            <w:r>
+              <w:rPr>
+                <w:rFonts w:cs="Arial"/>
+              </w:rPr>
+              <w:t>Regresa al paso 2 del flujo normal.</w:t>
             </w:r>
           </w:p>
         </w:tc>
@@ -7694,7 +7732,8 @@
       <w:pPr>
         <w:spacing w:before="0" w:after="160" w:line="259" w:lineRule="auto"/>
         <w:rPr>
-          <w:color w:val="44546A" w:themeColor="text2"/>
+          <w:i/>
+          <w:iCs/>
         </w:rPr>
       </w:pPr>
       <w:r>
@@ -7708,13 +7747,1791 @@
     <w:p>
       <w:pPr>
         <w:pStyle w:val="Descripcin"/>
+        <w:keepNext/>
+      </w:pPr>
+      <w:r>
         <w:rPr>
           <w:i w:val="0"/>
           <w:iCs w:val="0"/>
+          <w:noProof/>
           <w:sz w:val="22"/>
           <w:szCs w:val="22"/>
         </w:rPr>
-      </w:pPr>
+        <w:drawing>
+          <wp:inline distT="0" distB="0" distL="0" distR="0" wp14:anchorId="18F200D0" wp14:editId="7A40BE2C">
+            <wp:extent cx="4995333" cy="3098067"/>
+            <wp:effectExtent l="0" t="0" r="0" b="7620"/>
+            <wp:docPr id="251140197" name="Imagen 1" descr="Tabla&#10;&#10;Descripción generada automáticamente"/>
+            <wp:cNvGraphicFramePr>
+              <a:graphicFrameLocks xmlns:a="http://schemas.openxmlformats.org/drawingml/2006/main" noChangeAspect="1"/>
+            </wp:cNvGraphicFramePr>
+            <a:graphic xmlns:a="http://schemas.openxmlformats.org/drawingml/2006/main">
+              <a:graphicData uri="http://schemas.openxmlformats.org/drawingml/2006/picture">
+                <pic:pic xmlns:pic="http://schemas.openxmlformats.org/drawingml/2006/picture">
+                  <pic:nvPicPr>
+                    <pic:cNvPr id="251140197" name="Imagen 1" descr="Tabla&#10;&#10;Descripción generada automáticamente"/>
+                    <pic:cNvPicPr/>
+                  </pic:nvPicPr>
+                  <pic:blipFill>
+                    <a:blip r:embed="rId29">
+                      <a:extLst>
+                        <a:ext uri="{28A0092B-C50C-407E-A947-70E740481C1C}">
+                          <a14:useLocalDpi xmlns:a14="http://schemas.microsoft.com/office/drawing/2010/main" val="0"/>
+                        </a:ext>
+                      </a:extLst>
+                    </a:blip>
+                    <a:stretch>
+                      <a:fillRect/>
+                    </a:stretch>
+                  </pic:blipFill>
+                  <pic:spPr>
+                    <a:xfrm>
+                      <a:off x="0" y="0"/>
+                      <a:ext cx="5007647" cy="3105704"/>
+                    </a:xfrm>
+                    <a:prstGeom prst="rect">
+                      <a:avLst/>
+                    </a:prstGeom>
+                  </pic:spPr>
+                </pic:pic>
+              </a:graphicData>
+            </a:graphic>
+          </wp:inline>
+        </w:drawing>
+      </w:r>
+    </w:p>
+    <w:p>
+      <w:pPr>
+        <w:pStyle w:val="Descripcin"/>
+      </w:pPr>
+      <w:r>
+        <w:t>GUI: Registrar horario de sesión de tutoría</w:t>
+      </w:r>
+    </w:p>
+    <w:p>
+      <w:pPr>
+        <w:keepNext/>
+      </w:pPr>
+      <w:r>
+        <w:rPr>
+          <w:noProof/>
+        </w:rPr>
+        <w:drawing>
+          <wp:inline distT="0" distB="0" distL="0" distR="0" wp14:anchorId="0EFB4F70" wp14:editId="4D85AD2F">
+            <wp:extent cx="4953000" cy="3071813"/>
+            <wp:effectExtent l="0" t="0" r="0" b="0"/>
+            <wp:docPr id="927736564" name="Imagen 2" descr="Interfaz de usuario gráfica, Aplicación&#10;&#10;Descripción generada automáticamente"/>
+            <wp:cNvGraphicFramePr>
+              <a:graphicFrameLocks xmlns:a="http://schemas.openxmlformats.org/drawingml/2006/main" noChangeAspect="1"/>
+            </wp:cNvGraphicFramePr>
+            <a:graphic xmlns:a="http://schemas.openxmlformats.org/drawingml/2006/main">
+              <a:graphicData uri="http://schemas.openxmlformats.org/drawingml/2006/picture">
+                <pic:pic xmlns:pic="http://schemas.openxmlformats.org/drawingml/2006/picture">
+                  <pic:nvPicPr>
+                    <pic:cNvPr id="927736564" name="Imagen 2" descr="Interfaz de usuario gráfica, Aplicación&#10;&#10;Descripción generada automáticamente"/>
+                    <pic:cNvPicPr/>
+                  </pic:nvPicPr>
+                  <pic:blipFill>
+                    <a:blip r:embed="rId30">
+                      <a:extLst>
+                        <a:ext uri="{28A0092B-C50C-407E-A947-70E740481C1C}">
+                          <a14:useLocalDpi xmlns:a14="http://schemas.microsoft.com/office/drawing/2010/main" val="0"/>
+                        </a:ext>
+                      </a:extLst>
+                    </a:blip>
+                    <a:stretch>
+                      <a:fillRect/>
+                    </a:stretch>
+                  </pic:blipFill>
+                  <pic:spPr>
+                    <a:xfrm>
+                      <a:off x="0" y="0"/>
+                      <a:ext cx="4957547" cy="3074633"/>
+                    </a:xfrm>
+                    <a:prstGeom prst="rect">
+                      <a:avLst/>
+                    </a:prstGeom>
+                  </pic:spPr>
+                </pic:pic>
+              </a:graphicData>
+            </a:graphic>
+          </wp:inline>
+        </w:drawing>
+      </w:r>
+    </w:p>
+    <w:p>
+      <w:pPr>
+        <w:pStyle w:val="Descripcin"/>
+      </w:pPr>
+      <w:r>
+        <w:t>GUI: Registrar horario de sesión registro exitoso</w:t>
+      </w:r>
+    </w:p>
+    <w:p>
+      <w:pPr>
+        <w:keepNext/>
+      </w:pPr>
+      <w:r>
+        <w:rPr>
+          <w:noProof/>
+        </w:rPr>
+        <w:drawing>
+          <wp:inline distT="0" distB="0" distL="0" distR="0" wp14:anchorId="708493B1" wp14:editId="24F777F5">
+            <wp:extent cx="5096933" cy="3161079"/>
+            <wp:effectExtent l="0" t="0" r="8890" b="1270"/>
+            <wp:docPr id="1700968392" name="Imagen 3" descr="Interfaz de usuario gráfica, Aplicación&#10;&#10;Descripción generada automáticamente"/>
+            <wp:cNvGraphicFramePr>
+              <a:graphicFrameLocks xmlns:a="http://schemas.openxmlformats.org/drawingml/2006/main" noChangeAspect="1"/>
+            </wp:cNvGraphicFramePr>
+            <a:graphic xmlns:a="http://schemas.openxmlformats.org/drawingml/2006/main">
+              <a:graphicData uri="http://schemas.openxmlformats.org/drawingml/2006/picture">
+                <pic:pic xmlns:pic="http://schemas.openxmlformats.org/drawingml/2006/picture">
+                  <pic:nvPicPr>
+                    <pic:cNvPr id="1700968392" name="Imagen 3" descr="Interfaz de usuario gráfica, Aplicación&#10;&#10;Descripción generada automáticamente"/>
+                    <pic:cNvPicPr/>
+                  </pic:nvPicPr>
+                  <pic:blipFill>
+                    <a:blip r:embed="rId31">
+                      <a:extLst>
+                        <a:ext uri="{28A0092B-C50C-407E-A947-70E740481C1C}">
+                          <a14:useLocalDpi xmlns:a14="http://schemas.microsoft.com/office/drawing/2010/main" val="0"/>
+                        </a:ext>
+                      </a:extLst>
+                    </a:blip>
+                    <a:stretch>
+                      <a:fillRect/>
+                    </a:stretch>
+                  </pic:blipFill>
+                  <pic:spPr>
+                    <a:xfrm>
+                      <a:off x="0" y="0"/>
+                      <a:ext cx="5111936" cy="3170384"/>
+                    </a:xfrm>
+                    <a:prstGeom prst="rect">
+                      <a:avLst/>
+                    </a:prstGeom>
+                  </pic:spPr>
+                </pic:pic>
+              </a:graphicData>
+            </a:graphic>
+          </wp:inline>
+        </w:drawing>
+      </w:r>
+    </w:p>
+    <w:p>
+      <w:pPr>
+        <w:pStyle w:val="Descripcin"/>
+      </w:pPr>
+      <w:r>
+        <w:t>GUI: Registro horario de sesión de tutoría con campos incompletos</w:t>
+      </w:r>
+    </w:p>
+    <w:p>
+      <w:pPr>
+        <w:keepNext/>
+      </w:pPr>
+      <w:r>
+        <w:rPr>
+          <w:noProof/>
+        </w:rPr>
+        <w:drawing>
+          <wp:inline distT="0" distB="0" distL="0" distR="0" wp14:anchorId="7BA10E50" wp14:editId="526F58F9">
+            <wp:extent cx="5078425" cy="3149600"/>
+            <wp:effectExtent l="0" t="0" r="8255" b="0"/>
+            <wp:docPr id="312731547" name="Imagen 4" descr="Interfaz de usuario gráfica, Texto, Aplicación&#10;&#10;Descripción generada automáticamente"/>
+            <wp:cNvGraphicFramePr>
+              <a:graphicFrameLocks xmlns:a="http://schemas.openxmlformats.org/drawingml/2006/main" noChangeAspect="1"/>
+            </wp:cNvGraphicFramePr>
+            <a:graphic xmlns:a="http://schemas.openxmlformats.org/drawingml/2006/main">
+              <a:graphicData uri="http://schemas.openxmlformats.org/drawingml/2006/picture">
+                <pic:pic xmlns:pic="http://schemas.openxmlformats.org/drawingml/2006/picture">
+                  <pic:nvPicPr>
+                    <pic:cNvPr id="312731547" name="Imagen 4" descr="Interfaz de usuario gráfica, Texto, Aplicación&#10;&#10;Descripción generada automáticamente"/>
+                    <pic:cNvPicPr/>
+                  </pic:nvPicPr>
+                  <pic:blipFill>
+                    <a:blip r:embed="rId32">
+                      <a:extLst>
+                        <a:ext uri="{28A0092B-C50C-407E-A947-70E740481C1C}">
+                          <a14:useLocalDpi xmlns:a14="http://schemas.microsoft.com/office/drawing/2010/main" val="0"/>
+                        </a:ext>
+                      </a:extLst>
+                    </a:blip>
+                    <a:stretch>
+                      <a:fillRect/>
+                    </a:stretch>
+                  </pic:blipFill>
+                  <pic:spPr>
+                    <a:xfrm>
+                      <a:off x="0" y="0"/>
+                      <a:ext cx="5090020" cy="3156791"/>
+                    </a:xfrm>
+                    <a:prstGeom prst="rect">
+                      <a:avLst/>
+                    </a:prstGeom>
+                  </pic:spPr>
+                </pic:pic>
+              </a:graphicData>
+            </a:graphic>
+          </wp:inline>
+        </w:drawing>
+      </w:r>
+    </w:p>
+    <w:p>
+      <w:pPr>
+        <w:pStyle w:val="Descripcin"/>
+      </w:pPr>
+      <w:r>
+        <w:t>GUI: Horarios no permitidos</w:t>
+      </w:r>
+    </w:p>
+    <w:p>
+      <w:pPr>
+        <w:keepNext/>
+      </w:pPr>
+      <w:r>
+        <w:rPr>
+          <w:noProof/>
+        </w:rPr>
+        <w:drawing>
+          <wp:inline distT="0" distB="0" distL="0" distR="0" wp14:anchorId="718732F2" wp14:editId="284B97E1">
+            <wp:extent cx="5943600" cy="3686175"/>
+            <wp:effectExtent l="0" t="0" r="0" b="9525"/>
+            <wp:docPr id="498411100" name="Imagen 5" descr="Interfaz de usuario gráfica, Texto, Aplicación, Correo electrónico&#10;&#10;Descripción generada automáticamente"/>
+            <wp:cNvGraphicFramePr>
+              <a:graphicFrameLocks xmlns:a="http://schemas.openxmlformats.org/drawingml/2006/main" noChangeAspect="1"/>
+            </wp:cNvGraphicFramePr>
+            <a:graphic xmlns:a="http://schemas.openxmlformats.org/drawingml/2006/main">
+              <a:graphicData uri="http://schemas.openxmlformats.org/drawingml/2006/picture">
+                <pic:pic xmlns:pic="http://schemas.openxmlformats.org/drawingml/2006/picture">
+                  <pic:nvPicPr>
+                    <pic:cNvPr id="498411100" name="Imagen 5" descr="Interfaz de usuario gráfica, Texto, Aplicación, Correo electrónico&#10;&#10;Descripción generada automáticamente"/>
+                    <pic:cNvPicPr/>
+                  </pic:nvPicPr>
+                  <pic:blipFill>
+                    <a:blip r:embed="rId33">
+                      <a:extLst>
+                        <a:ext uri="{28A0092B-C50C-407E-A947-70E740481C1C}">
+                          <a14:useLocalDpi xmlns:a14="http://schemas.microsoft.com/office/drawing/2010/main" val="0"/>
+                        </a:ext>
+                      </a:extLst>
+                    </a:blip>
+                    <a:stretch>
+                      <a:fillRect/>
+                    </a:stretch>
+                  </pic:blipFill>
+                  <pic:spPr>
+                    <a:xfrm>
+                      <a:off x="0" y="0"/>
+                      <a:ext cx="5943600" cy="3686175"/>
+                    </a:xfrm>
+                    <a:prstGeom prst="rect">
+                      <a:avLst/>
+                    </a:prstGeom>
+                  </pic:spPr>
+                </pic:pic>
+              </a:graphicData>
+            </a:graphic>
+          </wp:inline>
+        </w:drawing>
+      </w:r>
+    </w:p>
+    <w:p>
+      <w:pPr>
+        <w:pStyle w:val="Descripcin"/>
+      </w:pPr>
+      <w:r>
+        <w:t xml:space="preserve">GUI: </w:t>
+      </w:r>
+      <w:r>
+        <w:t>Registro de sesión de tutoría con error en la base de datos.</w:t>
+      </w:r>
+    </w:p>
+    <w:p>
+      <w:pPr>
+        <w:spacing w:before="0" w:after="160" w:line="259" w:lineRule="auto"/>
+        <w:rPr>
+          <w:i/>
+          <w:iCs/>
+          <w:color w:val="44546A" w:themeColor="text2"/>
+          <w:sz w:val="18"/>
+          <w:szCs w:val="18"/>
+        </w:rPr>
+      </w:pPr>
+      <w:r>
+        <w:br w:type="page"/>
+      </w:r>
+    </w:p>
+    <w:tbl>
+      <w:tblPr>
+        <w:tblW w:w="4998" w:type="pct"/>
+        <w:tblLook w:val="04A0" w:firstRow="1" w:lastRow="0" w:firstColumn="1" w:lastColumn="0" w:noHBand="0" w:noVBand="1"/>
+      </w:tblPr>
+      <w:tblGrid>
+        <w:gridCol w:w="1889"/>
+        <w:gridCol w:w="7452"/>
+      </w:tblGrid>
+      <w:tr>
+        <w:trPr>
+          <w:trHeight w:val="329"/>
+        </w:trPr>
+        <w:tc>
+          <w:tcPr>
+            <w:tcW w:w="1011" w:type="pct"/>
+            <w:tcBorders>
+              <w:top w:val="single" w:sz="4" w:space="0" w:color="000000" w:themeColor="text1"/>
+              <w:left w:val="single" w:sz="8" w:space="0" w:color="000000" w:themeColor="text1"/>
+              <w:bottom w:val="single" w:sz="4" w:space="0" w:color="000000" w:themeColor="text1"/>
+              <w:right w:val="nil"/>
+            </w:tcBorders>
+            <w:hideMark/>
+          </w:tcPr>
+          <w:p>
+            <w:pPr>
+              <w:spacing w:before="0" w:after="0"/>
+              <w:rPr>
+                <w:rFonts w:cs="Arial"/>
+                <w:b/>
+              </w:rPr>
+            </w:pPr>
+            <w:r>
+              <w:rPr>
+                <w:rFonts w:cs="Arial"/>
+                <w:b/>
+              </w:rPr>
+              <w:softHyphen/>
+            </w:r>
+            <w:r>
+              <w:rPr>
+                <w:rFonts w:cs="Arial"/>
+                <w:b/>
+              </w:rPr>
+              <w:softHyphen/>
+              <w:t>ID:</w:t>
+            </w:r>
+          </w:p>
+        </w:tc>
+        <w:tc>
+          <w:tcPr>
+            <w:tcW w:w="3989" w:type="pct"/>
+            <w:tcBorders>
+              <w:top w:val="single" w:sz="4" w:space="0" w:color="000000" w:themeColor="text1"/>
+              <w:left w:val="single" w:sz="4" w:space="0" w:color="000000" w:themeColor="text1"/>
+              <w:bottom w:val="single" w:sz="4" w:space="0" w:color="000000" w:themeColor="text1"/>
+              <w:right w:val="single" w:sz="4" w:space="0" w:color="000000" w:themeColor="text1"/>
+            </w:tcBorders>
+          </w:tcPr>
+          <w:p>
+            <w:pPr>
+              <w:spacing w:before="0" w:after="0"/>
+              <w:rPr>
+                <w:rFonts w:cs="Arial"/>
+              </w:rPr>
+            </w:pPr>
+            <w:r>
+              <w:rPr>
+                <w:rFonts w:cs="Arial"/>
+              </w:rPr>
+              <w:t>CU1</w:t>
+            </w:r>
+            <w:r>
+              <w:rPr>
+                <w:rFonts w:cs="Arial"/>
+              </w:rPr>
+              <w:t>7</w:t>
+            </w:r>
+          </w:p>
+        </w:tc>
+      </w:tr>
+      <w:tr>
+        <w:trPr>
+          <w:trHeight w:val="329"/>
+        </w:trPr>
+        <w:tc>
+          <w:tcPr>
+            <w:tcW w:w="1011" w:type="pct"/>
+            <w:tcBorders>
+              <w:top w:val="single" w:sz="4" w:space="0" w:color="000000" w:themeColor="text1"/>
+              <w:left w:val="single" w:sz="8" w:space="0" w:color="000000" w:themeColor="text1"/>
+              <w:bottom w:val="single" w:sz="4" w:space="0" w:color="000000" w:themeColor="text1"/>
+              <w:right w:val="nil"/>
+            </w:tcBorders>
+            <w:hideMark/>
+          </w:tcPr>
+          <w:p>
+            <w:pPr>
+              <w:spacing w:before="0" w:after="0"/>
+              <w:rPr>
+                <w:rFonts w:cs="Arial"/>
+                <w:b/>
+              </w:rPr>
+            </w:pPr>
+            <w:r>
+              <w:rPr>
+                <w:rFonts w:cs="Arial"/>
+                <w:b/>
+              </w:rPr>
+              <w:t>Nombre:</w:t>
+            </w:r>
+          </w:p>
+        </w:tc>
+        <w:tc>
+          <w:tcPr>
+            <w:tcW w:w="3989" w:type="pct"/>
+            <w:tcBorders>
+              <w:top w:val="single" w:sz="4" w:space="0" w:color="000000" w:themeColor="text1"/>
+              <w:left w:val="single" w:sz="4" w:space="0" w:color="000000" w:themeColor="text1"/>
+              <w:bottom w:val="single" w:sz="4" w:space="0" w:color="000000" w:themeColor="text1"/>
+              <w:right w:val="single" w:sz="4" w:space="0" w:color="000000" w:themeColor="text1"/>
+            </w:tcBorders>
+          </w:tcPr>
+          <w:p>
+            <w:pPr>
+              <w:spacing w:before="0" w:after="0"/>
+              <w:rPr>
+                <w:rFonts w:cs="Arial"/>
+              </w:rPr>
+            </w:pPr>
+            <w:r>
+              <w:rPr>
+                <w:rFonts w:cs="Arial"/>
+              </w:rPr>
+              <w:t>Consulta</w:t>
+            </w:r>
+            <w:r>
+              <w:rPr>
+                <w:rFonts w:cs="Arial"/>
+              </w:rPr>
+              <w:t>r horario de sesión de tutoría</w:t>
+            </w:r>
+          </w:p>
+        </w:tc>
+      </w:tr>
+      <w:tr>
+        <w:trPr>
+          <w:trHeight w:val="329"/>
+        </w:trPr>
+        <w:tc>
+          <w:tcPr>
+            <w:tcW w:w="1011" w:type="pct"/>
+            <w:tcBorders>
+              <w:top w:val="single" w:sz="4" w:space="0" w:color="000000" w:themeColor="text1"/>
+              <w:left w:val="single" w:sz="8" w:space="0" w:color="000000" w:themeColor="text1"/>
+              <w:bottom w:val="single" w:sz="4" w:space="0" w:color="000000" w:themeColor="text1"/>
+              <w:right w:val="nil"/>
+            </w:tcBorders>
+            <w:hideMark/>
+          </w:tcPr>
+          <w:p>
+            <w:pPr>
+              <w:spacing w:before="0" w:after="0"/>
+              <w:rPr>
+                <w:rFonts w:cs="Arial"/>
+                <w:b/>
+              </w:rPr>
+            </w:pPr>
+            <w:r>
+              <w:rPr>
+                <w:rFonts w:cs="Arial"/>
+                <w:b/>
+              </w:rPr>
+              <w:t>Responsable:</w:t>
+            </w:r>
+          </w:p>
+        </w:tc>
+        <w:tc>
+          <w:tcPr>
+            <w:tcW w:w="3989" w:type="pct"/>
+            <w:tcBorders>
+              <w:top w:val="single" w:sz="4" w:space="0" w:color="000000" w:themeColor="text1"/>
+              <w:left w:val="single" w:sz="4" w:space="0" w:color="000000" w:themeColor="text1"/>
+              <w:bottom w:val="single" w:sz="4" w:space="0" w:color="000000" w:themeColor="text1"/>
+              <w:right w:val="single" w:sz="4" w:space="0" w:color="000000" w:themeColor="text1"/>
+            </w:tcBorders>
+          </w:tcPr>
+          <w:p>
+            <w:pPr>
+              <w:spacing w:before="0" w:after="0"/>
+              <w:rPr>
+                <w:rFonts w:cs="Arial"/>
+              </w:rPr>
+            </w:pPr>
+            <w:r>
+              <w:rPr>
+                <w:rFonts w:cs="Arial"/>
+              </w:rPr>
+              <w:t>Oscar Ivan Olivares Carsi</w:t>
+            </w:r>
+          </w:p>
+        </w:tc>
+      </w:tr>
+      <w:tr>
+        <w:trPr>
+          <w:trHeight w:val="329"/>
+        </w:trPr>
+        <w:tc>
+          <w:tcPr>
+            <w:tcW w:w="1011" w:type="pct"/>
+            <w:tcBorders>
+              <w:top w:val="single" w:sz="4" w:space="0" w:color="000000" w:themeColor="text1"/>
+              <w:left w:val="single" w:sz="8" w:space="0" w:color="000000" w:themeColor="text1"/>
+              <w:bottom w:val="single" w:sz="4" w:space="0" w:color="000000" w:themeColor="text1"/>
+              <w:right w:val="nil"/>
+            </w:tcBorders>
+            <w:hideMark/>
+          </w:tcPr>
+          <w:p>
+            <w:pPr>
+              <w:spacing w:before="0" w:after="0"/>
+              <w:rPr>
+                <w:rFonts w:cs="Arial"/>
+                <w:b/>
+              </w:rPr>
+            </w:pPr>
+            <w:r>
+              <w:rPr>
+                <w:rFonts w:cs="Arial"/>
+                <w:b/>
+              </w:rPr>
+              <w:t>Fecha de actualización:</w:t>
+            </w:r>
+          </w:p>
+        </w:tc>
+        <w:tc>
+          <w:tcPr>
+            <w:tcW w:w="3989" w:type="pct"/>
+            <w:tcBorders>
+              <w:top w:val="single" w:sz="4" w:space="0" w:color="000000" w:themeColor="text1"/>
+              <w:left w:val="single" w:sz="4" w:space="0" w:color="000000" w:themeColor="text1"/>
+              <w:bottom w:val="single" w:sz="4" w:space="0" w:color="000000" w:themeColor="text1"/>
+              <w:right w:val="single" w:sz="4" w:space="0" w:color="000000" w:themeColor="text1"/>
+            </w:tcBorders>
+          </w:tcPr>
+          <w:p>
+            <w:pPr>
+              <w:spacing w:before="0" w:after="0"/>
+              <w:rPr>
+                <w:rFonts w:cs="Arial"/>
+              </w:rPr>
+            </w:pPr>
+            <w:r>
+              <w:rPr>
+                <w:rFonts w:cs="Arial"/>
+              </w:rPr>
+              <w:t>02</w:t>
+            </w:r>
+            <w:r>
+              <w:rPr>
+                <w:rFonts w:cs="Arial"/>
+              </w:rPr>
+              <w:t xml:space="preserve"> de </w:t>
+            </w:r>
+            <w:r>
+              <w:rPr>
+                <w:rFonts w:cs="Arial"/>
+              </w:rPr>
+              <w:t>mayo</w:t>
+            </w:r>
+            <w:r>
+              <w:rPr>
+                <w:rFonts w:cs="Arial"/>
+              </w:rPr>
+              <w:t xml:space="preserve"> del 2023</w:t>
+            </w:r>
+          </w:p>
+        </w:tc>
+      </w:tr>
+      <w:tr>
+        <w:trPr>
+          <w:trHeight w:val="329"/>
+        </w:trPr>
+        <w:tc>
+          <w:tcPr>
+            <w:tcW w:w="1011" w:type="pct"/>
+            <w:tcBorders>
+              <w:top w:val="single" w:sz="4" w:space="0" w:color="000000" w:themeColor="text1"/>
+              <w:left w:val="single" w:sz="8" w:space="0" w:color="000000" w:themeColor="text1"/>
+              <w:bottom w:val="single" w:sz="4" w:space="0" w:color="000000" w:themeColor="text1"/>
+              <w:right w:val="nil"/>
+            </w:tcBorders>
+            <w:hideMark/>
+          </w:tcPr>
+          <w:p>
+            <w:pPr>
+              <w:spacing w:before="0" w:after="0"/>
+              <w:rPr>
+                <w:rFonts w:cs="Arial"/>
+                <w:b/>
+              </w:rPr>
+            </w:pPr>
+            <w:r>
+              <w:rPr>
+                <w:rFonts w:cs="Arial"/>
+                <w:b/>
+              </w:rPr>
+              <w:t>Descripción:</w:t>
+            </w:r>
+          </w:p>
+        </w:tc>
+        <w:tc>
+          <w:tcPr>
+            <w:tcW w:w="3989" w:type="pct"/>
+            <w:tcBorders>
+              <w:top w:val="single" w:sz="4" w:space="0" w:color="000000" w:themeColor="text1"/>
+              <w:left w:val="single" w:sz="4" w:space="0" w:color="000000" w:themeColor="text1"/>
+              <w:bottom w:val="single" w:sz="4" w:space="0" w:color="000000" w:themeColor="text1"/>
+              <w:right w:val="single" w:sz="4" w:space="0" w:color="000000" w:themeColor="text1"/>
+            </w:tcBorders>
+          </w:tcPr>
+          <w:p>
+            <w:pPr>
+              <w:spacing w:before="0" w:after="0"/>
+              <w:jc w:val="both"/>
+              <w:rPr>
+                <w:rFonts w:cs="Arial"/>
+              </w:rPr>
+            </w:pPr>
+            <w:r>
+              <w:rPr>
+                <w:rFonts w:cs="Arial"/>
+              </w:rPr>
+              <w:t xml:space="preserve">Este caso de uso permitirá al TUTOR ACADÉMICO </w:t>
+            </w:r>
+            <w:r>
+              <w:rPr>
+                <w:rFonts w:cs="Arial"/>
+              </w:rPr>
+              <w:t>consultar el</w:t>
+            </w:r>
+            <w:r>
+              <w:rPr>
+                <w:rFonts w:cs="Arial"/>
+              </w:rPr>
+              <w:t xml:space="preserve"> tiempo correspondiente para dar su SESIÓN DE TUTORÍA a cada uno de los ESTUDIANTES designados para él.</w:t>
+            </w:r>
+          </w:p>
+        </w:tc>
+      </w:tr>
+      <w:tr>
+        <w:trPr>
+          <w:trHeight w:val="329"/>
+        </w:trPr>
+        <w:tc>
+          <w:tcPr>
+            <w:tcW w:w="1011" w:type="pct"/>
+            <w:tcBorders>
+              <w:top w:val="single" w:sz="4" w:space="0" w:color="000000" w:themeColor="text1"/>
+              <w:left w:val="single" w:sz="8" w:space="0" w:color="000000" w:themeColor="text1"/>
+              <w:bottom w:val="single" w:sz="4" w:space="0" w:color="000000" w:themeColor="text1"/>
+              <w:right w:val="nil"/>
+            </w:tcBorders>
+            <w:hideMark/>
+          </w:tcPr>
+          <w:p>
+            <w:pPr>
+              <w:spacing w:before="0" w:after="0"/>
+              <w:rPr>
+                <w:rFonts w:cs="Arial"/>
+                <w:b/>
+              </w:rPr>
+            </w:pPr>
+            <w:r>
+              <w:rPr>
+                <w:rFonts w:cs="Arial"/>
+                <w:b/>
+              </w:rPr>
+              <w:t>Actor(es):</w:t>
+            </w:r>
+          </w:p>
+        </w:tc>
+        <w:tc>
+          <w:tcPr>
+            <w:tcW w:w="3989" w:type="pct"/>
+            <w:tcBorders>
+              <w:top w:val="single" w:sz="4" w:space="0" w:color="000000" w:themeColor="text1"/>
+              <w:left w:val="single" w:sz="4" w:space="0" w:color="000000" w:themeColor="text1"/>
+              <w:bottom w:val="single" w:sz="4" w:space="0" w:color="000000" w:themeColor="text1"/>
+              <w:right w:val="single" w:sz="4" w:space="0" w:color="000000" w:themeColor="text1"/>
+            </w:tcBorders>
+          </w:tcPr>
+          <w:p>
+            <w:pPr>
+              <w:spacing w:before="0" w:after="0"/>
+              <w:rPr>
+                <w:rFonts w:cs="Arial"/>
+              </w:rPr>
+            </w:pPr>
+            <w:r>
+              <w:rPr>
+                <w:rFonts w:cs="Arial"/>
+              </w:rPr>
+              <w:t>Tutor académico</w:t>
+            </w:r>
+          </w:p>
+        </w:tc>
+      </w:tr>
+      <w:tr>
+        <w:trPr>
+          <w:trHeight w:val="329"/>
+        </w:trPr>
+        <w:tc>
+          <w:tcPr>
+            <w:tcW w:w="1011" w:type="pct"/>
+            <w:tcBorders>
+              <w:top w:val="single" w:sz="4" w:space="0" w:color="000000" w:themeColor="text1"/>
+              <w:left w:val="single" w:sz="8" w:space="0" w:color="000000" w:themeColor="text1"/>
+              <w:bottom w:val="single" w:sz="4" w:space="0" w:color="000000" w:themeColor="text1"/>
+              <w:right w:val="nil"/>
+            </w:tcBorders>
+            <w:hideMark/>
+          </w:tcPr>
+          <w:p>
+            <w:pPr>
+              <w:spacing w:before="0" w:after="0"/>
+              <w:rPr>
+                <w:rFonts w:cs="Arial"/>
+                <w:b/>
+              </w:rPr>
+            </w:pPr>
+            <w:r>
+              <w:rPr>
+                <w:rFonts w:cs="Arial"/>
+                <w:b/>
+              </w:rPr>
+              <w:t>Disparador:</w:t>
+            </w:r>
+          </w:p>
+        </w:tc>
+        <w:tc>
+          <w:tcPr>
+            <w:tcW w:w="3989" w:type="pct"/>
+            <w:tcBorders>
+              <w:top w:val="single" w:sz="4" w:space="0" w:color="000000" w:themeColor="text1"/>
+              <w:left w:val="single" w:sz="4" w:space="0" w:color="000000" w:themeColor="text1"/>
+              <w:bottom w:val="single" w:sz="4" w:space="0" w:color="000000" w:themeColor="text1"/>
+              <w:right w:val="single" w:sz="4" w:space="0" w:color="000000" w:themeColor="text1"/>
+            </w:tcBorders>
+          </w:tcPr>
+          <w:p>
+            <w:pPr>
+              <w:spacing w:before="0" w:after="0"/>
+              <w:rPr>
+                <w:rFonts w:cs="Arial"/>
+                <w:i/>
+                <w:iCs/>
+              </w:rPr>
+            </w:pPr>
+            <w:r>
+              <w:rPr>
+                <w:rFonts w:cs="Arial"/>
+              </w:rPr>
+              <w:t xml:space="preserve">El </w:t>
+            </w:r>
+            <w:r>
+              <w:rPr>
+                <w:rFonts w:cs="Arial"/>
+              </w:rPr>
+              <w:t>tutor</w:t>
+            </w:r>
+            <w:r>
+              <w:rPr>
+                <w:rFonts w:cs="Arial"/>
+              </w:rPr>
+              <w:t xml:space="preserve"> académico</w:t>
+            </w:r>
+            <w:r>
+              <w:rPr>
+                <w:rFonts w:cs="Arial"/>
+              </w:rPr>
+              <w:t xml:space="preserve"> selecciona la opción </w:t>
+            </w:r>
+            <w:r>
+              <w:rPr>
+                <w:rFonts w:cs="Arial"/>
+                <w:i/>
+                <w:iCs/>
+              </w:rPr>
+              <w:t>Consultar</w:t>
+            </w:r>
+            <w:r>
+              <w:rPr>
+                <w:rFonts w:cs="Arial"/>
+                <w:i/>
+                <w:iCs/>
+              </w:rPr>
+              <w:t xml:space="preserve"> horario de sesión de tutoría.</w:t>
+            </w:r>
+          </w:p>
+        </w:tc>
+      </w:tr>
+      <w:tr>
+        <w:trPr>
+          <w:trHeight w:val="329"/>
+        </w:trPr>
+        <w:tc>
+          <w:tcPr>
+            <w:tcW w:w="1011" w:type="pct"/>
+            <w:tcBorders>
+              <w:top w:val="single" w:sz="4" w:space="0" w:color="000000" w:themeColor="text1"/>
+              <w:left w:val="single" w:sz="8" w:space="0" w:color="000000" w:themeColor="text1"/>
+              <w:bottom w:val="single" w:sz="4" w:space="0" w:color="000000" w:themeColor="text1"/>
+              <w:right w:val="nil"/>
+            </w:tcBorders>
+            <w:hideMark/>
+          </w:tcPr>
+          <w:p>
+            <w:pPr>
+              <w:spacing w:before="0" w:after="0"/>
+              <w:rPr>
+                <w:rFonts w:cs="Arial"/>
+                <w:b/>
+              </w:rPr>
+            </w:pPr>
+            <w:r>
+              <w:rPr>
+                <w:rFonts w:cs="Arial"/>
+                <w:b/>
+              </w:rPr>
+              <w:t>Precondiciones:</w:t>
+            </w:r>
+          </w:p>
+        </w:tc>
+        <w:tc>
+          <w:tcPr>
+            <w:tcW w:w="3989" w:type="pct"/>
+            <w:tcBorders>
+              <w:top w:val="single" w:sz="4" w:space="0" w:color="000000" w:themeColor="text1"/>
+              <w:left w:val="single" w:sz="4" w:space="0" w:color="000000" w:themeColor="text1"/>
+              <w:bottom w:val="single" w:sz="4" w:space="0" w:color="000000" w:themeColor="text1"/>
+              <w:right w:val="single" w:sz="4" w:space="0" w:color="000000" w:themeColor="text1"/>
+            </w:tcBorders>
+          </w:tcPr>
+          <w:p>
+            <w:pPr>
+              <w:spacing w:before="0" w:after="0"/>
+              <w:rPr>
+                <w:rFonts w:cs="Arial"/>
+              </w:rPr>
+            </w:pPr>
+            <w:r>
+              <w:rPr>
+                <w:rFonts w:cs="Arial"/>
+              </w:rPr>
+              <w:t>PRE01: Existe al menos una SESIÓN DE TUTORÍA registrada.</w:t>
+            </w:r>
+          </w:p>
+          <w:p>
+            <w:pPr>
+              <w:spacing w:before="0" w:after="0"/>
+              <w:rPr>
+                <w:rFonts w:cs="Arial"/>
+              </w:rPr>
+            </w:pPr>
+            <w:r>
+              <w:rPr>
+                <w:rFonts w:cs="Arial"/>
+              </w:rPr>
+              <w:t>PRE02: Hay al menos un estudiante asignado al tutor académico.</w:t>
+            </w:r>
+          </w:p>
+          <w:p>
+            <w:pPr>
+              <w:spacing w:before="0" w:after="0"/>
+              <w:rPr>
+                <w:rFonts w:cs="Arial"/>
+              </w:rPr>
+            </w:pPr>
+            <w:r>
+              <w:rPr>
+                <w:rFonts w:cs="Arial"/>
+              </w:rPr>
+              <w:t>PRE03: Existe al menos un horario de sesión de tutoría asignado al tutor académico</w:t>
+            </w:r>
+          </w:p>
+        </w:tc>
+      </w:tr>
+      <w:tr>
+        <w:trPr>
+          <w:trHeight w:val="329"/>
+        </w:trPr>
+        <w:tc>
+          <w:tcPr>
+            <w:tcW w:w="1011" w:type="pct"/>
+            <w:tcBorders>
+              <w:top w:val="single" w:sz="4" w:space="0" w:color="000000" w:themeColor="text1"/>
+              <w:left w:val="single" w:sz="8" w:space="0" w:color="000000" w:themeColor="text1"/>
+              <w:bottom w:val="single" w:sz="4" w:space="0" w:color="000000" w:themeColor="text1"/>
+              <w:right w:val="nil"/>
+            </w:tcBorders>
+            <w:hideMark/>
+          </w:tcPr>
+          <w:p>
+            <w:pPr>
+              <w:spacing w:before="0" w:after="0"/>
+              <w:rPr>
+                <w:rFonts w:cs="Arial"/>
+                <w:b/>
+              </w:rPr>
+            </w:pPr>
+            <w:r>
+              <w:rPr>
+                <w:rFonts w:cs="Arial"/>
+                <w:b/>
+              </w:rPr>
+              <w:t>Flujo Normal:</w:t>
+            </w:r>
+          </w:p>
+        </w:tc>
+        <w:tc>
+          <w:tcPr>
+            <w:tcW w:w="3989" w:type="pct"/>
+            <w:tcBorders>
+              <w:top w:val="single" w:sz="4" w:space="0" w:color="000000" w:themeColor="text1"/>
+              <w:left w:val="single" w:sz="4" w:space="0" w:color="000000" w:themeColor="text1"/>
+              <w:bottom w:val="single" w:sz="4" w:space="0" w:color="000000" w:themeColor="text1"/>
+              <w:right w:val="single" w:sz="4" w:space="0" w:color="000000" w:themeColor="text1"/>
+            </w:tcBorders>
+          </w:tcPr>
+          <w:p>
+            <w:pPr>
+              <w:pStyle w:val="Prrafodelista"/>
+              <w:numPr>
+                <w:ilvl w:val="0"/>
+                <w:numId w:val="33"/>
+              </w:numPr>
+              <w:suppressAutoHyphens/>
+              <w:spacing w:before="0" w:after="0" w:line="240" w:lineRule="auto"/>
+            </w:pPr>
+            <w:r>
+              <w:t xml:space="preserve">El sistema recupera los datos correspondientes </w:t>
+            </w:r>
+            <w:r>
+              <w:t>del</w:t>
+            </w:r>
+            <w:r>
+              <w:t xml:space="preserve"> </w:t>
+            </w:r>
+            <w:r>
+              <w:t>PERIODO ESCOLAR</w:t>
+            </w:r>
+            <w:r>
+              <w:t xml:space="preserve">, muestra el campo “fecha de sesión” de tutoría donde se despliegan las fechas de sesiones de tutoría </w:t>
+            </w:r>
+            <w:r>
+              <w:t>más</w:t>
+            </w:r>
+            <w:r>
+              <w:t xml:space="preserve"> cercanas al día actual</w:t>
+            </w:r>
+            <w:r>
+              <w:t>. (EX01)</w:t>
+            </w:r>
+          </w:p>
+          <w:p>
+            <w:pPr>
+              <w:pStyle w:val="Prrafodelista"/>
+              <w:numPr>
+                <w:ilvl w:val="0"/>
+                <w:numId w:val="33"/>
+              </w:numPr>
+              <w:suppressAutoHyphens/>
+              <w:spacing w:before="0" w:after="0" w:line="240" w:lineRule="auto"/>
+              <w:rPr>
+                <w:rFonts w:asciiTheme="minorHAnsi" w:eastAsiaTheme="minorEastAsia" w:hAnsiTheme="minorHAnsi"/>
+              </w:rPr>
+            </w:pPr>
+            <w:r>
+              <w:t xml:space="preserve">El tutor académico </w:t>
+            </w:r>
+            <w:r>
+              <w:t xml:space="preserve">selecciona la </w:t>
+            </w:r>
+            <w:r>
+              <w:t>SESIÓN DE TUTORÍA deseada</w:t>
+            </w:r>
+            <w:r>
+              <w:t>. (FA</w:t>
+            </w:r>
+            <w:r>
+              <w:t>2.1</w:t>
+            </w:r>
+            <w:r>
+              <w:t>)</w:t>
+            </w:r>
+          </w:p>
+          <w:p>
+            <w:pPr>
+              <w:pStyle w:val="Prrafodelista"/>
+              <w:numPr>
+                <w:ilvl w:val="0"/>
+                <w:numId w:val="33"/>
+              </w:numPr>
+              <w:suppressAutoHyphens/>
+              <w:spacing w:before="0" w:after="0" w:line="240" w:lineRule="auto"/>
+            </w:pPr>
+            <w:r>
+              <w:t>El sistema</w:t>
+            </w:r>
+            <w:r>
+              <w:t xml:space="preserve">, </w:t>
+            </w:r>
+            <w:r>
+              <w:t xml:space="preserve">en una tabla se muestran las matrículas de cada uno de los </w:t>
+            </w:r>
+            <w:r>
+              <w:t>ESTUDIANTES</w:t>
+            </w:r>
+            <w:r>
+              <w:t>, su nombre</w:t>
+            </w:r>
+            <w:r>
+              <w:t>,</w:t>
+            </w:r>
+            <w:r>
+              <w:t xml:space="preserve"> al lado </w:t>
+            </w:r>
+            <w:r>
+              <w:t>recupera</w:t>
+            </w:r>
+            <w:r>
+              <w:t xml:space="preserve"> “Hora” y “Minutos”</w:t>
+            </w:r>
+            <w:r>
+              <w:t xml:space="preserve"> del horario de sesión de tutoría de la base de datos y en la parte inferior el botón “Regresar”</w:t>
+            </w:r>
+            <w:r>
+              <w:t>. (EX01)</w:t>
+            </w:r>
+            <w:r>
+              <w:t xml:space="preserve"> (GUI: Consultar horario de sesión de tutoría)</w:t>
+            </w:r>
+            <w:r>
+              <w:t>.</w:t>
+            </w:r>
+          </w:p>
+          <w:p>
+            <w:pPr>
+              <w:pStyle w:val="Prrafodelista"/>
+              <w:numPr>
+                <w:ilvl w:val="0"/>
+                <w:numId w:val="33"/>
+              </w:numPr>
+              <w:spacing w:before="0" w:after="0"/>
+            </w:pPr>
+            <w:r>
+              <w:t>Termina el caso de uso</w:t>
+            </w:r>
+          </w:p>
+        </w:tc>
+      </w:tr>
+      <w:tr>
+        <w:trPr>
+          <w:trHeight w:val="329"/>
+        </w:trPr>
+        <w:tc>
+          <w:tcPr>
+            <w:tcW w:w="1011" w:type="pct"/>
+            <w:tcBorders>
+              <w:top w:val="single" w:sz="4" w:space="0" w:color="000000" w:themeColor="text1"/>
+              <w:left w:val="single" w:sz="8" w:space="0" w:color="000000" w:themeColor="text1"/>
+              <w:bottom w:val="single" w:sz="4" w:space="0" w:color="000000" w:themeColor="text1"/>
+              <w:right w:val="nil"/>
+            </w:tcBorders>
+            <w:hideMark/>
+          </w:tcPr>
+          <w:p>
+            <w:pPr>
+              <w:spacing w:before="0" w:after="0"/>
+              <w:rPr>
+                <w:rFonts w:cs="Arial"/>
+                <w:b/>
+              </w:rPr>
+            </w:pPr>
+            <w:r>
+              <w:rPr>
+                <w:rFonts w:cs="Arial"/>
+                <w:b/>
+              </w:rPr>
+              <w:t>Flujos Alternos:</w:t>
+            </w:r>
+          </w:p>
+        </w:tc>
+        <w:tc>
+          <w:tcPr>
+            <w:tcW w:w="3989" w:type="pct"/>
+            <w:tcBorders>
+              <w:top w:val="single" w:sz="4" w:space="0" w:color="000000" w:themeColor="text1"/>
+              <w:left w:val="single" w:sz="4" w:space="0" w:color="000000" w:themeColor="text1"/>
+              <w:bottom w:val="single" w:sz="4" w:space="0" w:color="000000" w:themeColor="text1"/>
+              <w:right w:val="single" w:sz="4" w:space="0" w:color="000000" w:themeColor="text1"/>
+            </w:tcBorders>
+          </w:tcPr>
+          <w:p>
+            <w:pPr>
+              <w:spacing w:before="0" w:after="0"/>
+              <w:rPr>
+                <w:rFonts w:cs="Arial"/>
+              </w:rPr>
+            </w:pPr>
+            <w:r>
+              <w:rPr>
+                <w:rFonts w:cs="Arial"/>
+              </w:rPr>
+              <w:t xml:space="preserve">FA2.1: </w:t>
+            </w:r>
+            <w:r>
+              <w:rPr>
+                <w:rFonts w:cs="Arial"/>
+              </w:rPr>
+              <w:t>El TUTOR ACADÉMICO selecciona una sesión de tutorías sin horario</w:t>
+            </w:r>
+            <w:r>
+              <w:rPr>
+                <w:rFonts w:cs="Arial"/>
+              </w:rPr>
+              <w:t>s.</w:t>
+            </w:r>
+          </w:p>
+          <w:p>
+            <w:pPr>
+              <w:pStyle w:val="Prrafodelista"/>
+              <w:numPr>
+                <w:ilvl w:val="0"/>
+                <w:numId w:val="34"/>
+              </w:numPr>
+              <w:suppressAutoHyphens/>
+              <w:spacing w:before="0" w:after="0" w:line="240" w:lineRule="auto"/>
+              <w:rPr>
+                <w:rFonts w:cs="Arial"/>
+              </w:rPr>
+            </w:pPr>
+            <w:r>
+              <w:rPr>
+                <w:rFonts w:cs="Arial"/>
+              </w:rPr>
+              <w:t xml:space="preserve">El </w:t>
+            </w:r>
+            <w:r>
+              <w:rPr>
+                <w:rFonts w:cs="Arial"/>
+              </w:rPr>
+              <w:t xml:space="preserve">sistema detecta que no existen </w:t>
+            </w:r>
+            <w:r>
+              <w:rPr>
+                <w:rFonts w:cs="Arial"/>
+              </w:rPr>
+              <w:t>horarios registrados para esa sesión de tutorías y muestra el mensaje “No existen horarios registrados para esta sesión de tutoría”.</w:t>
+            </w:r>
+            <w:r>
+              <w:rPr>
+                <w:rFonts w:cs="Arial"/>
+              </w:rPr>
+              <w:t xml:space="preserve"> </w:t>
+            </w:r>
+            <w:r>
+              <w:rPr>
+                <w:rFonts w:cs="Arial"/>
+                <w:lang w:val="es-MX"/>
+              </w:rPr>
+              <w:t>(GUI: Sesión de tutoría sin horarios)</w:t>
+            </w:r>
+          </w:p>
+          <w:p>
+            <w:pPr>
+              <w:pStyle w:val="Prrafodelista"/>
+              <w:numPr>
+                <w:ilvl w:val="0"/>
+                <w:numId w:val="34"/>
+              </w:numPr>
+              <w:suppressAutoHyphens/>
+              <w:spacing w:before="0" w:after="0" w:line="240" w:lineRule="auto"/>
+              <w:rPr>
+                <w:rFonts w:cs="Arial"/>
+              </w:rPr>
+            </w:pPr>
+            <w:r>
+              <w:rPr>
+                <w:rFonts w:cs="Arial"/>
+              </w:rPr>
+              <w:t>Fin del caso de uso</w:t>
+            </w:r>
+          </w:p>
+        </w:tc>
+      </w:tr>
+      <w:tr>
+        <w:trPr>
+          <w:trHeight w:val="329"/>
+        </w:trPr>
+        <w:tc>
+          <w:tcPr>
+            <w:tcW w:w="1011" w:type="pct"/>
+            <w:tcBorders>
+              <w:top w:val="single" w:sz="4" w:space="0" w:color="000000" w:themeColor="text1"/>
+              <w:left w:val="single" w:sz="8" w:space="0" w:color="000000" w:themeColor="text1"/>
+              <w:bottom w:val="single" w:sz="4" w:space="0" w:color="000000" w:themeColor="text1"/>
+              <w:right w:val="nil"/>
+            </w:tcBorders>
+            <w:hideMark/>
+          </w:tcPr>
+          <w:p>
+            <w:pPr>
+              <w:spacing w:before="0" w:after="0"/>
+              <w:rPr>
+                <w:rFonts w:cs="Arial"/>
+                <w:b/>
+              </w:rPr>
+            </w:pPr>
+            <w:r>
+              <w:rPr>
+                <w:rFonts w:cs="Arial"/>
+                <w:b/>
+              </w:rPr>
+              <w:t>Excepciones:</w:t>
+            </w:r>
+          </w:p>
+        </w:tc>
+        <w:tc>
+          <w:tcPr>
+            <w:tcW w:w="3989" w:type="pct"/>
+            <w:tcBorders>
+              <w:top w:val="single" w:sz="4" w:space="0" w:color="000000" w:themeColor="text1"/>
+              <w:left w:val="single" w:sz="4" w:space="0" w:color="000000" w:themeColor="text1"/>
+              <w:bottom w:val="single" w:sz="4" w:space="0" w:color="000000" w:themeColor="text1"/>
+              <w:right w:val="single" w:sz="4" w:space="0" w:color="000000" w:themeColor="text1"/>
+            </w:tcBorders>
+          </w:tcPr>
+          <w:p>
+            <w:pPr>
+              <w:spacing w:before="0" w:after="0"/>
+              <w:rPr>
+                <w:rFonts w:cs="Arial"/>
+              </w:rPr>
+            </w:pPr>
+            <w:r>
+              <w:rPr>
+                <w:rFonts w:cs="Arial"/>
+              </w:rPr>
+              <w:t>EX01: No hay conexión con la base de datos</w:t>
+            </w:r>
+          </w:p>
+          <w:p>
+            <w:pPr>
+              <w:pStyle w:val="Prrafodelista"/>
+              <w:numPr>
+                <w:ilvl w:val="0"/>
+                <w:numId w:val="35"/>
+              </w:numPr>
+              <w:suppressAutoHyphens/>
+              <w:spacing w:before="0" w:after="0" w:line="240" w:lineRule="auto"/>
+              <w:rPr>
+                <w:rFonts w:cs="Arial"/>
+              </w:rPr>
+            </w:pPr>
+            <w:r>
+              <w:rPr>
+                <w:rFonts w:cs="Arial"/>
+              </w:rPr>
+              <w:t xml:space="preserve">El sistema muestra el mensaje “No se pudo conectar con la base de datos. Por favor inténtelo más tarde” y debajo el botón “Cerrar”. (GUI: </w:t>
+            </w:r>
+            <w:r>
+              <w:rPr>
+                <w:rFonts w:cs="Arial"/>
+              </w:rPr>
+              <w:t>Consulta</w:t>
+            </w:r>
+            <w:r>
+              <w:rPr>
+                <w:rFonts w:cs="Arial"/>
+              </w:rPr>
+              <w:t xml:space="preserve"> de sesión de tutoría con error en la base de datos.)</w:t>
+            </w:r>
+          </w:p>
+          <w:p>
+            <w:pPr>
+              <w:pStyle w:val="Prrafodelista"/>
+              <w:numPr>
+                <w:ilvl w:val="0"/>
+                <w:numId w:val="35"/>
+              </w:numPr>
+              <w:suppressAutoHyphens/>
+              <w:spacing w:before="0" w:after="0" w:line="240" w:lineRule="auto"/>
+              <w:rPr>
+                <w:rFonts w:cs="Arial"/>
+              </w:rPr>
+            </w:pPr>
+            <w:r>
+              <w:rPr>
+                <w:rFonts w:cs="Arial"/>
+              </w:rPr>
+              <w:t>El tutor académico selecciona el botón “Cerrar”.</w:t>
+            </w:r>
+          </w:p>
+          <w:p>
+            <w:pPr>
+              <w:pStyle w:val="Prrafodelista"/>
+              <w:spacing w:before="0" w:after="0"/>
+              <w:rPr>
+                <w:rFonts w:cs="Arial"/>
+              </w:rPr>
+            </w:pPr>
+            <w:r>
+              <w:rPr>
+                <w:rFonts w:cs="Arial"/>
+              </w:rPr>
+              <w:t>Termina el caso de uso.</w:t>
+            </w:r>
+          </w:p>
+        </w:tc>
+      </w:tr>
+      <w:tr>
+        <w:trPr>
+          <w:trHeight w:val="348"/>
+        </w:trPr>
+        <w:tc>
+          <w:tcPr>
+            <w:tcW w:w="1011" w:type="pct"/>
+            <w:tcBorders>
+              <w:top w:val="single" w:sz="4" w:space="0" w:color="000000" w:themeColor="text1"/>
+              <w:left w:val="single" w:sz="8" w:space="0" w:color="000000" w:themeColor="text1"/>
+              <w:bottom w:val="single" w:sz="4" w:space="0" w:color="000000" w:themeColor="text1"/>
+              <w:right w:val="nil"/>
+            </w:tcBorders>
+            <w:hideMark/>
+          </w:tcPr>
+          <w:p>
+            <w:pPr>
+              <w:spacing w:before="0" w:after="0"/>
+              <w:rPr>
+                <w:rFonts w:cs="Arial"/>
+                <w:b/>
+              </w:rPr>
+            </w:pPr>
+            <w:r>
+              <w:rPr>
+                <w:rFonts w:cs="Arial"/>
+                <w:b/>
+              </w:rPr>
+              <w:t>Postcondiciones:</w:t>
+            </w:r>
+          </w:p>
+        </w:tc>
+        <w:tc>
+          <w:tcPr>
+            <w:tcW w:w="3989" w:type="pct"/>
+            <w:tcBorders>
+              <w:top w:val="single" w:sz="4" w:space="0" w:color="000000" w:themeColor="text1"/>
+              <w:left w:val="single" w:sz="4" w:space="0" w:color="000000" w:themeColor="text1"/>
+              <w:bottom w:val="single" w:sz="4" w:space="0" w:color="000000" w:themeColor="text1"/>
+              <w:right w:val="single" w:sz="4" w:space="0" w:color="000000" w:themeColor="text1"/>
+            </w:tcBorders>
+          </w:tcPr>
+          <w:p>
+            <w:pPr>
+              <w:spacing w:before="0" w:after="0"/>
+              <w:rPr>
+                <w:rFonts w:cs="Arial"/>
+                <w:u w:val="single"/>
+              </w:rPr>
+            </w:pPr>
+            <w:r>
+              <w:rPr>
+                <w:rFonts w:cs="Arial"/>
+              </w:rPr>
+              <w:t>Ninguna</w:t>
+            </w:r>
+          </w:p>
+          <w:p>
+            <w:pPr>
+              <w:spacing w:before="0" w:after="0"/>
+              <w:rPr>
+                <w:rFonts w:cs="Arial"/>
+              </w:rPr>
+            </w:pPr>
+          </w:p>
+        </w:tc>
+      </w:tr>
+      <w:tr>
+        <w:trPr>
+          <w:trHeight w:val="329"/>
+        </w:trPr>
+        <w:tc>
+          <w:tcPr>
+            <w:tcW w:w="1011" w:type="pct"/>
+            <w:tcBorders>
+              <w:top w:val="single" w:sz="4" w:space="0" w:color="000000" w:themeColor="text1"/>
+              <w:left w:val="single" w:sz="8" w:space="0" w:color="000000" w:themeColor="text1"/>
+              <w:bottom w:val="single" w:sz="4" w:space="0" w:color="000000" w:themeColor="text1"/>
+              <w:right w:val="nil"/>
+            </w:tcBorders>
+            <w:hideMark/>
+          </w:tcPr>
+          <w:p>
+            <w:pPr>
+              <w:spacing w:before="0" w:after="0"/>
+              <w:rPr>
+                <w:rFonts w:cs="Arial"/>
+                <w:b/>
+              </w:rPr>
+            </w:pPr>
+            <w:r>
+              <w:rPr>
+                <w:rFonts w:cs="Arial"/>
+                <w:b/>
+              </w:rPr>
+              <w:t>Reglas de negocio:</w:t>
+            </w:r>
+          </w:p>
+        </w:tc>
+        <w:tc>
+          <w:tcPr>
+            <w:tcW w:w="3989" w:type="pct"/>
+            <w:tcBorders>
+              <w:top w:val="single" w:sz="4" w:space="0" w:color="000000" w:themeColor="text1"/>
+              <w:left w:val="single" w:sz="4" w:space="0" w:color="000000" w:themeColor="text1"/>
+              <w:bottom w:val="single" w:sz="4" w:space="0" w:color="000000" w:themeColor="text1"/>
+              <w:right w:val="single" w:sz="4" w:space="0" w:color="000000" w:themeColor="text1"/>
+            </w:tcBorders>
+          </w:tcPr>
+          <w:p>
+            <w:pPr>
+              <w:spacing w:before="0" w:after="0"/>
+              <w:rPr>
+                <w:rFonts w:cs="Arial"/>
+              </w:rPr>
+            </w:pPr>
+            <w:r>
+              <w:rPr>
+                <w:rFonts w:cs="Arial"/>
+              </w:rPr>
+              <w:t>Ninguna</w:t>
+            </w:r>
+          </w:p>
+        </w:tc>
+      </w:tr>
+      <w:tr>
+        <w:trPr>
+          <w:trHeight w:val="329"/>
+        </w:trPr>
+        <w:tc>
+          <w:tcPr>
+            <w:tcW w:w="1011" w:type="pct"/>
+            <w:tcBorders>
+              <w:top w:val="single" w:sz="4" w:space="0" w:color="000000" w:themeColor="text1"/>
+              <w:left w:val="single" w:sz="8" w:space="0" w:color="000000" w:themeColor="text1"/>
+              <w:bottom w:val="single" w:sz="4" w:space="0" w:color="000000" w:themeColor="text1"/>
+              <w:right w:val="nil"/>
+            </w:tcBorders>
+            <w:hideMark/>
+          </w:tcPr>
+          <w:p>
+            <w:pPr>
+              <w:spacing w:before="0" w:after="0"/>
+              <w:rPr>
+                <w:rFonts w:cs="Arial"/>
+                <w:b/>
+              </w:rPr>
+            </w:pPr>
+            <w:r>
+              <w:rPr>
+                <w:rFonts w:cs="Arial"/>
+                <w:b/>
+              </w:rPr>
+              <w:t xml:space="preserve">Incluye: </w:t>
+            </w:r>
+          </w:p>
+        </w:tc>
+        <w:tc>
+          <w:tcPr>
+            <w:tcW w:w="3989" w:type="pct"/>
+            <w:tcBorders>
+              <w:top w:val="single" w:sz="4" w:space="0" w:color="000000" w:themeColor="text1"/>
+              <w:left w:val="single" w:sz="4" w:space="0" w:color="000000" w:themeColor="text1"/>
+              <w:bottom w:val="single" w:sz="4" w:space="0" w:color="000000" w:themeColor="text1"/>
+              <w:right w:val="single" w:sz="4" w:space="0" w:color="000000" w:themeColor="text1"/>
+            </w:tcBorders>
+          </w:tcPr>
+          <w:p>
+            <w:pPr>
+              <w:spacing w:before="0" w:after="0"/>
+              <w:rPr>
+                <w:rFonts w:cs="Arial"/>
+              </w:rPr>
+            </w:pPr>
+            <w:r>
+              <w:rPr>
+                <w:rFonts w:cs="Arial"/>
+              </w:rPr>
+              <w:t>Ninguno</w:t>
+            </w:r>
+          </w:p>
+        </w:tc>
+      </w:tr>
+      <w:tr>
+        <w:trPr>
+          <w:trHeight w:val="329"/>
+        </w:trPr>
+        <w:tc>
+          <w:tcPr>
+            <w:tcW w:w="1011" w:type="pct"/>
+            <w:tcBorders>
+              <w:top w:val="single" w:sz="4" w:space="0" w:color="000000" w:themeColor="text1"/>
+              <w:left w:val="single" w:sz="8" w:space="0" w:color="000000" w:themeColor="text1"/>
+              <w:bottom w:val="single" w:sz="4" w:space="0" w:color="000000" w:themeColor="text1"/>
+              <w:right w:val="nil"/>
+            </w:tcBorders>
+            <w:hideMark/>
+          </w:tcPr>
+          <w:p>
+            <w:pPr>
+              <w:spacing w:before="0" w:after="0"/>
+              <w:rPr>
+                <w:rFonts w:cs="Arial"/>
+                <w:b/>
+              </w:rPr>
+            </w:pPr>
+            <w:r>
+              <w:rPr>
+                <w:rFonts w:cs="Arial"/>
+                <w:b/>
+              </w:rPr>
+              <w:t>Extiende:</w:t>
+            </w:r>
+          </w:p>
+        </w:tc>
+        <w:tc>
+          <w:tcPr>
+            <w:tcW w:w="3989" w:type="pct"/>
+            <w:tcBorders>
+              <w:top w:val="single" w:sz="4" w:space="0" w:color="000000" w:themeColor="text1"/>
+              <w:left w:val="single" w:sz="4" w:space="0" w:color="000000" w:themeColor="text1"/>
+              <w:bottom w:val="single" w:sz="4" w:space="0" w:color="000000" w:themeColor="text1"/>
+              <w:right w:val="single" w:sz="4" w:space="0" w:color="000000" w:themeColor="text1"/>
+            </w:tcBorders>
+          </w:tcPr>
+          <w:p>
+            <w:pPr>
+              <w:spacing w:before="0" w:after="0"/>
+              <w:rPr>
+                <w:rFonts w:cs="Arial"/>
+              </w:rPr>
+            </w:pPr>
+            <w:r>
+              <w:rPr>
+                <w:rFonts w:cs="Arial"/>
+              </w:rPr>
+              <w:t>Ninguno</w:t>
+            </w:r>
+          </w:p>
+        </w:tc>
+      </w:tr>
+    </w:tbl>
+    <w:p>
+      <w:pPr>
+        <w:pStyle w:val="Descripcin"/>
+      </w:pPr>
+    </w:p>
+    <w:p>
+      <w:pPr>
+        <w:spacing w:before="0" w:after="160" w:line="259" w:lineRule="auto"/>
+        <w:rPr>
+          <w:i/>
+          <w:iCs/>
+          <w:color w:val="44546A" w:themeColor="text2"/>
+          <w:sz w:val="18"/>
+          <w:szCs w:val="18"/>
+        </w:rPr>
+      </w:pPr>
+      <w:r>
+        <w:br w:type="page"/>
+      </w:r>
+    </w:p>
+    <w:p>
+      <w:pPr>
+        <w:pStyle w:val="Descripcin"/>
+        <w:keepNext/>
+      </w:pPr>
+      <w:r>
+        <w:rPr>
+          <w:noProof/>
+        </w:rPr>
+        <w:drawing>
+          <wp:inline distT="0" distB="0" distL="0" distR="0" wp14:anchorId="148FDF8A" wp14:editId="5B58DB91">
+            <wp:extent cx="5520267" cy="3423627"/>
+            <wp:effectExtent l="0" t="0" r="4445" b="5715"/>
+            <wp:docPr id="1722440991" name="Imagen 1" descr="Tabla&#10;&#10;Descripción generada automáticamente"/>
+            <wp:cNvGraphicFramePr>
+              <a:graphicFrameLocks xmlns:a="http://schemas.openxmlformats.org/drawingml/2006/main" noChangeAspect="1"/>
+            </wp:cNvGraphicFramePr>
+            <a:graphic xmlns:a="http://schemas.openxmlformats.org/drawingml/2006/main">
+              <a:graphicData uri="http://schemas.openxmlformats.org/drawingml/2006/picture">
+                <pic:pic xmlns:pic="http://schemas.openxmlformats.org/drawingml/2006/picture">
+                  <pic:nvPicPr>
+                    <pic:cNvPr id="1722440991" name="Imagen 1" descr="Tabla&#10;&#10;Descripción generada automáticamente"/>
+                    <pic:cNvPicPr/>
+                  </pic:nvPicPr>
+                  <pic:blipFill>
+                    <a:blip r:embed="rId34">
+                      <a:extLst>
+                        <a:ext uri="{28A0092B-C50C-407E-A947-70E740481C1C}">
+                          <a14:useLocalDpi xmlns:a14="http://schemas.microsoft.com/office/drawing/2010/main" val="0"/>
+                        </a:ext>
+                      </a:extLst>
+                    </a:blip>
+                    <a:stretch>
+                      <a:fillRect/>
+                    </a:stretch>
+                  </pic:blipFill>
+                  <pic:spPr>
+                    <a:xfrm>
+                      <a:off x="0" y="0"/>
+                      <a:ext cx="5525690" cy="3426990"/>
+                    </a:xfrm>
+                    <a:prstGeom prst="rect">
+                      <a:avLst/>
+                    </a:prstGeom>
+                  </pic:spPr>
+                </pic:pic>
+              </a:graphicData>
+            </a:graphic>
+          </wp:inline>
+        </w:drawing>
+      </w:r>
+    </w:p>
+    <w:p>
+      <w:pPr>
+        <w:pStyle w:val="Descripcin"/>
+      </w:pPr>
+      <w:r>
+        <w:t>GUI: Consultar horario de sesión de tutoría</w:t>
+      </w:r>
+    </w:p>
+    <w:p>
+      <w:pPr>
+        <w:keepNext/>
+      </w:pPr>
+      <w:r>
+        <w:rPr>
+          <w:noProof/>
+        </w:rPr>
+        <w:drawing>
+          <wp:inline distT="0" distB="0" distL="0" distR="0" wp14:anchorId="2FEFFCA0" wp14:editId="030A05CD">
+            <wp:extent cx="5579533" cy="3460383"/>
+            <wp:effectExtent l="0" t="0" r="2540" b="6985"/>
+            <wp:docPr id="1433636461" name="Imagen 2" descr="Interfaz de usuario gráfica, Texto, Aplicación&#10;&#10;Descripción generada automáticamente"/>
+            <wp:cNvGraphicFramePr>
+              <a:graphicFrameLocks xmlns:a="http://schemas.openxmlformats.org/drawingml/2006/main" noChangeAspect="1"/>
+            </wp:cNvGraphicFramePr>
+            <a:graphic xmlns:a="http://schemas.openxmlformats.org/drawingml/2006/main">
+              <a:graphicData uri="http://schemas.openxmlformats.org/drawingml/2006/picture">
+                <pic:pic xmlns:pic="http://schemas.openxmlformats.org/drawingml/2006/picture">
+                  <pic:nvPicPr>
+                    <pic:cNvPr id="1433636461" name="Imagen 2" descr="Interfaz de usuario gráfica, Texto, Aplicación&#10;&#10;Descripción generada automáticamente"/>
+                    <pic:cNvPicPr/>
+                  </pic:nvPicPr>
+                  <pic:blipFill>
+                    <a:blip r:embed="rId35">
+                      <a:extLst>
+                        <a:ext uri="{28A0092B-C50C-407E-A947-70E740481C1C}">
+                          <a14:useLocalDpi xmlns:a14="http://schemas.microsoft.com/office/drawing/2010/main" val="0"/>
+                        </a:ext>
+                      </a:extLst>
+                    </a:blip>
+                    <a:stretch>
+                      <a:fillRect/>
+                    </a:stretch>
+                  </pic:blipFill>
+                  <pic:spPr>
+                    <a:xfrm>
+                      <a:off x="0" y="0"/>
+                      <a:ext cx="5591958" cy="3468089"/>
+                    </a:xfrm>
+                    <a:prstGeom prst="rect">
+                      <a:avLst/>
+                    </a:prstGeom>
+                  </pic:spPr>
+                </pic:pic>
+              </a:graphicData>
+            </a:graphic>
+          </wp:inline>
+        </w:drawing>
+      </w:r>
+    </w:p>
+    <w:p>
+      <w:pPr>
+        <w:pStyle w:val="Descripcin"/>
+      </w:pPr>
+      <w:r>
+        <w:t>GUI: Sesión de tutoría sin horarios</w:t>
+      </w:r>
+    </w:p>
+    <w:p>
+      <w:pPr>
+        <w:keepNext/>
+        <w:spacing w:before="0" w:after="160" w:line="259" w:lineRule="auto"/>
+      </w:pPr>
+      <w:r>
+        <w:rPr>
+          <w:i/>
+          <w:iCs/>
+          <w:noProof/>
+          <w:color w:val="44546A" w:themeColor="text2"/>
+          <w:sz w:val="18"/>
+          <w:szCs w:val="18"/>
+        </w:rPr>
+        <w:drawing>
+          <wp:inline distT="0" distB="0" distL="0" distR="0" wp14:anchorId="26F8F144" wp14:editId="249D09F0">
+            <wp:extent cx="5943600" cy="3686175"/>
+            <wp:effectExtent l="0" t="0" r="0" b="9525"/>
+            <wp:docPr id="234852245" name="Imagen 3" descr="Interfaz de usuario gráfica, Texto, Aplicación, Correo electrónico&#10;&#10;Descripción generada automáticamente"/>
+            <wp:cNvGraphicFramePr>
+              <a:graphicFrameLocks xmlns:a="http://schemas.openxmlformats.org/drawingml/2006/main" noChangeAspect="1"/>
+            </wp:cNvGraphicFramePr>
+            <a:graphic xmlns:a="http://schemas.openxmlformats.org/drawingml/2006/main">
+              <a:graphicData uri="http://schemas.openxmlformats.org/drawingml/2006/picture">
+                <pic:pic xmlns:pic="http://schemas.openxmlformats.org/drawingml/2006/picture">
+                  <pic:nvPicPr>
+                    <pic:cNvPr id="234852245" name="Imagen 3" descr="Interfaz de usuario gráfica, Texto, Aplicación, Correo electrónico&#10;&#10;Descripción generada automáticamente"/>
+                    <pic:cNvPicPr/>
+                  </pic:nvPicPr>
+                  <pic:blipFill>
+                    <a:blip r:embed="rId36">
+                      <a:extLst>
+                        <a:ext uri="{28A0092B-C50C-407E-A947-70E740481C1C}">
+                          <a14:useLocalDpi xmlns:a14="http://schemas.microsoft.com/office/drawing/2010/main" val="0"/>
+                        </a:ext>
+                      </a:extLst>
+                    </a:blip>
+                    <a:stretch>
+                      <a:fillRect/>
+                    </a:stretch>
+                  </pic:blipFill>
+                  <pic:spPr>
+                    <a:xfrm>
+                      <a:off x="0" y="0"/>
+                      <a:ext cx="5943600" cy="3686175"/>
+                    </a:xfrm>
+                    <a:prstGeom prst="rect">
+                      <a:avLst/>
+                    </a:prstGeom>
+                  </pic:spPr>
+                </pic:pic>
+              </a:graphicData>
+            </a:graphic>
+          </wp:inline>
+        </w:drawing>
+      </w:r>
+    </w:p>
+    <w:p>
+      <w:pPr>
+        <w:pStyle w:val="Descripcin"/>
+      </w:pPr>
+      <w:r>
+        <w:t xml:space="preserve">GUI: </w:t>
+      </w:r>
+      <w:r>
+        <w:t>Consulta de sesión de tutoría con error en la base de datos</w:t>
+      </w:r>
     </w:p>
     <w:sectPr>
       <w:pgSz w:w="12240" w:h="15840"/>
@@ -8014,6 +9831,95 @@
     </w:lvl>
   </w:abstractNum>
   <w:abstractNum w:abstractNumId="3" w15:restartNumberingAfterBreak="0">
+    <w:nsid w:val="16945BF0"/>
+    <w:multiLevelType w:val="hybridMultilevel"/>
+    <w:tmpl w:val="97CCE552"/>
+    <w:lvl w:ilvl="0" w:tplc="ED381450">
+      <w:start w:val="1"/>
+      <w:numFmt w:val="decimal"/>
+      <w:lvlText w:val="%1."/>
+      <w:lvlJc w:val="left"/>
+      <w:pPr>
+        <w:ind w:left="643" w:hanging="360"/>
+      </w:pPr>
+      <w:rPr>
+        <w:rFonts w:hint="default"/>
+      </w:rPr>
+    </w:lvl>
+    <w:lvl w:ilvl="1" w:tplc="080A0019" w:tentative="1">
+      <w:start w:val="1"/>
+      <w:numFmt w:val="lowerLetter"/>
+      <w:lvlText w:val="%2."/>
+      <w:lvlJc w:val="left"/>
+      <w:pPr>
+        <w:ind w:left="1440" w:hanging="360"/>
+      </w:pPr>
+    </w:lvl>
+    <w:lvl w:ilvl="2" w:tplc="080A001B" w:tentative="1">
+      <w:start w:val="1"/>
+      <w:numFmt w:val="lowerRoman"/>
+      <w:lvlText w:val="%3."/>
+      <w:lvlJc w:val="right"/>
+      <w:pPr>
+        <w:ind w:left="2160" w:hanging="180"/>
+      </w:pPr>
+    </w:lvl>
+    <w:lvl w:ilvl="3" w:tplc="080A000F" w:tentative="1">
+      <w:start w:val="1"/>
+      <w:numFmt w:val="decimal"/>
+      <w:lvlText w:val="%4."/>
+      <w:lvlJc w:val="left"/>
+      <w:pPr>
+        <w:ind w:left="2880" w:hanging="360"/>
+      </w:pPr>
+    </w:lvl>
+    <w:lvl w:ilvl="4" w:tplc="080A0019" w:tentative="1">
+      <w:start w:val="1"/>
+      <w:numFmt w:val="lowerLetter"/>
+      <w:lvlText w:val="%5."/>
+      <w:lvlJc w:val="left"/>
+      <w:pPr>
+        <w:ind w:left="3600" w:hanging="360"/>
+      </w:pPr>
+    </w:lvl>
+    <w:lvl w:ilvl="5" w:tplc="080A001B" w:tentative="1">
+      <w:start w:val="1"/>
+      <w:numFmt w:val="lowerRoman"/>
+      <w:lvlText w:val="%6."/>
+      <w:lvlJc w:val="right"/>
+      <w:pPr>
+        <w:ind w:left="4320" w:hanging="180"/>
+      </w:pPr>
+    </w:lvl>
+    <w:lvl w:ilvl="6" w:tplc="080A000F" w:tentative="1">
+      <w:start w:val="1"/>
+      <w:numFmt w:val="decimal"/>
+      <w:lvlText w:val="%7."/>
+      <w:lvlJc w:val="left"/>
+      <w:pPr>
+        <w:ind w:left="5040" w:hanging="360"/>
+      </w:pPr>
+    </w:lvl>
+    <w:lvl w:ilvl="7" w:tplc="080A0019" w:tentative="1">
+      <w:start w:val="1"/>
+      <w:numFmt w:val="lowerLetter"/>
+      <w:lvlText w:val="%8."/>
+      <w:lvlJc w:val="left"/>
+      <w:pPr>
+        <w:ind w:left="5760" w:hanging="360"/>
+      </w:pPr>
+    </w:lvl>
+    <w:lvl w:ilvl="8" w:tplc="080A001B" w:tentative="1">
+      <w:start w:val="1"/>
+      <w:numFmt w:val="lowerRoman"/>
+      <w:lvlText w:val="%9."/>
+      <w:lvlJc w:val="right"/>
+      <w:pPr>
+        <w:ind w:left="6480" w:hanging="180"/>
+      </w:pPr>
+    </w:lvl>
+  </w:abstractNum>
+  <w:abstractNum w:abstractNumId="4" w15:restartNumberingAfterBreak="0">
     <w:nsid w:val="18B9396D"/>
     <w:multiLevelType w:val="multilevel"/>
     <w:tmpl w:val="21AC45B2"/>
@@ -8126,7 +10032,7 @@
       </w:pPr>
     </w:lvl>
   </w:abstractNum>
-  <w:abstractNum w:abstractNumId="4" w15:restartNumberingAfterBreak="0">
+  <w:abstractNum w:abstractNumId="5" w15:restartNumberingAfterBreak="0">
     <w:nsid w:val="1F0B2205"/>
     <w:multiLevelType w:val="multilevel"/>
     <w:tmpl w:val="21AC45B2"/>
@@ -8239,7 +10145,7 @@
       </w:pPr>
     </w:lvl>
   </w:abstractNum>
-  <w:abstractNum w:abstractNumId="5" w15:restartNumberingAfterBreak="0">
+  <w:abstractNum w:abstractNumId="6" w15:restartNumberingAfterBreak="0">
     <w:nsid w:val="225A1937"/>
     <w:multiLevelType w:val="hybridMultilevel"/>
     <w:tmpl w:val="52224624"/>
@@ -8328,7 +10234,7 @@
       </w:pPr>
     </w:lvl>
   </w:abstractNum>
-  <w:abstractNum w:abstractNumId="6" w15:restartNumberingAfterBreak="0">
+  <w:abstractNum w:abstractNumId="7" w15:restartNumberingAfterBreak="0">
     <w:nsid w:val="25D22D4C"/>
     <w:multiLevelType w:val="hybridMultilevel"/>
     <w:tmpl w:val="713CA6BE"/>
@@ -8414,7 +10320,7 @@
       </w:pPr>
     </w:lvl>
   </w:abstractNum>
-  <w:abstractNum w:abstractNumId="7" w15:restartNumberingAfterBreak="0">
+  <w:abstractNum w:abstractNumId="8" w15:restartNumberingAfterBreak="0">
     <w:nsid w:val="26EC580E"/>
     <w:multiLevelType w:val="hybridMultilevel"/>
     <w:tmpl w:val="909AD14E"/>
@@ -8500,7 +10406,7 @@
       </w:pPr>
     </w:lvl>
   </w:abstractNum>
-  <w:abstractNum w:abstractNumId="8" w15:restartNumberingAfterBreak="0">
+  <w:abstractNum w:abstractNumId="9" w15:restartNumberingAfterBreak="0">
     <w:nsid w:val="273F5F86"/>
     <w:multiLevelType w:val="hybridMultilevel"/>
     <w:tmpl w:val="E238419A"/>
@@ -8586,7 +10492,7 @@
       </w:pPr>
     </w:lvl>
   </w:abstractNum>
-  <w:abstractNum w:abstractNumId="9" w15:restartNumberingAfterBreak="0">
+  <w:abstractNum w:abstractNumId="10" w15:restartNumberingAfterBreak="0">
     <w:nsid w:val="292061EB"/>
     <w:multiLevelType w:val="hybridMultilevel"/>
     <w:tmpl w:val="998638D4"/>
@@ -8672,7 +10578,7 @@
       </w:pPr>
     </w:lvl>
   </w:abstractNum>
-  <w:abstractNum w:abstractNumId="10" w15:restartNumberingAfterBreak="0">
+  <w:abstractNum w:abstractNumId="11" w15:restartNumberingAfterBreak="0">
     <w:nsid w:val="2B743FEE"/>
     <w:multiLevelType w:val="hybridMultilevel"/>
     <w:tmpl w:val="2A463E4C"/>
@@ -8758,7 +10664,7 @@
       </w:pPr>
     </w:lvl>
   </w:abstractNum>
-  <w:abstractNum w:abstractNumId="11" w15:restartNumberingAfterBreak="0">
+  <w:abstractNum w:abstractNumId="12" w15:restartNumberingAfterBreak="0">
     <w:nsid w:val="311C4C98"/>
     <w:multiLevelType w:val="hybridMultilevel"/>
     <w:tmpl w:val="41F6EE66"/>
@@ -8847,7 +10753,7 @@
       </w:pPr>
     </w:lvl>
   </w:abstractNum>
-  <w:abstractNum w:abstractNumId="12" w15:restartNumberingAfterBreak="0">
+  <w:abstractNum w:abstractNumId="13" w15:restartNumberingAfterBreak="0">
     <w:nsid w:val="32051B72"/>
     <w:multiLevelType w:val="hybridMultilevel"/>
     <w:tmpl w:val="FFFFFFFF"/>
@@ -8933,7 +10839,7 @@
       </w:pPr>
     </w:lvl>
   </w:abstractNum>
-  <w:abstractNum w:abstractNumId="13" w15:restartNumberingAfterBreak="0">
+  <w:abstractNum w:abstractNumId="14" w15:restartNumberingAfterBreak="0">
     <w:nsid w:val="346953A2"/>
     <w:multiLevelType w:val="multilevel"/>
     <w:tmpl w:val="1FB6D05E"/>
@@ -9051,7 +10957,7 @@
       </w:rPr>
     </w:lvl>
   </w:abstractNum>
-  <w:abstractNum w:abstractNumId="14" w15:restartNumberingAfterBreak="0">
+  <w:abstractNum w:abstractNumId="15" w15:restartNumberingAfterBreak="0">
     <w:nsid w:val="3E64543D"/>
     <w:multiLevelType w:val="hybridMultilevel"/>
     <w:tmpl w:val="59F6BF9A"/>
@@ -9137,7 +11043,7 @@
       </w:pPr>
     </w:lvl>
   </w:abstractNum>
-  <w:abstractNum w:abstractNumId="15" w15:restartNumberingAfterBreak="0">
+  <w:abstractNum w:abstractNumId="16" w15:restartNumberingAfterBreak="0">
     <w:nsid w:val="3F4049A9"/>
     <w:multiLevelType w:val="multilevel"/>
     <w:tmpl w:val="3EC0BCEE"/>
@@ -9250,7 +11156,7 @@
       </w:pPr>
     </w:lvl>
   </w:abstractNum>
-  <w:abstractNum w:abstractNumId="16" w15:restartNumberingAfterBreak="0">
+  <w:abstractNum w:abstractNumId="17" w15:restartNumberingAfterBreak="0">
     <w:nsid w:val="420E61BE"/>
     <w:multiLevelType w:val="multilevel"/>
     <w:tmpl w:val="1B9C7076"/>
@@ -9368,7 +11274,7 @@
       </w:rPr>
     </w:lvl>
   </w:abstractNum>
-  <w:abstractNum w:abstractNumId="17" w15:restartNumberingAfterBreak="0">
+  <w:abstractNum w:abstractNumId="18" w15:restartNumberingAfterBreak="0">
     <w:nsid w:val="457C78F0"/>
     <w:multiLevelType w:val="multilevel"/>
     <w:tmpl w:val="FD38FC70"/>
@@ -9481,7 +11387,93 @@
       </w:pPr>
     </w:lvl>
   </w:abstractNum>
-  <w:abstractNum w:abstractNumId="18" w15:restartNumberingAfterBreak="0">
+  <w:abstractNum w:abstractNumId="19" w15:restartNumberingAfterBreak="0">
+    <w:nsid w:val="46655E69"/>
+    <w:multiLevelType w:val="hybridMultilevel"/>
+    <w:tmpl w:val="FE2EEED2"/>
+    <w:lvl w:ilvl="0" w:tplc="FFFFFFFF">
+      <w:start w:val="1"/>
+      <w:numFmt w:val="decimal"/>
+      <w:lvlText w:val="%1."/>
+      <w:lvlJc w:val="left"/>
+      <w:pPr>
+        <w:ind w:left="720" w:hanging="360"/>
+      </w:pPr>
+    </w:lvl>
+    <w:lvl w:ilvl="1" w:tplc="FFFFFFFF">
+      <w:start w:val="1"/>
+      <w:numFmt w:val="lowerLetter"/>
+      <w:lvlText w:val="%2."/>
+      <w:lvlJc w:val="left"/>
+      <w:pPr>
+        <w:ind w:left="1440" w:hanging="360"/>
+      </w:pPr>
+    </w:lvl>
+    <w:lvl w:ilvl="2" w:tplc="FFFFFFFF">
+      <w:start w:val="1"/>
+      <w:numFmt w:val="lowerRoman"/>
+      <w:lvlText w:val="%3."/>
+      <w:lvlJc w:val="right"/>
+      <w:pPr>
+        <w:ind w:left="2160" w:hanging="180"/>
+      </w:pPr>
+    </w:lvl>
+    <w:lvl w:ilvl="3" w:tplc="FFFFFFFF">
+      <w:start w:val="1"/>
+      <w:numFmt w:val="decimal"/>
+      <w:lvlText w:val="%4."/>
+      <w:lvlJc w:val="left"/>
+      <w:pPr>
+        <w:ind w:left="2880" w:hanging="360"/>
+      </w:pPr>
+    </w:lvl>
+    <w:lvl w:ilvl="4" w:tplc="FFFFFFFF">
+      <w:start w:val="1"/>
+      <w:numFmt w:val="lowerLetter"/>
+      <w:lvlText w:val="%5."/>
+      <w:lvlJc w:val="left"/>
+      <w:pPr>
+        <w:ind w:left="3600" w:hanging="360"/>
+      </w:pPr>
+    </w:lvl>
+    <w:lvl w:ilvl="5" w:tplc="FFFFFFFF">
+      <w:start w:val="1"/>
+      <w:numFmt w:val="lowerRoman"/>
+      <w:lvlText w:val="%6."/>
+      <w:lvlJc w:val="right"/>
+      <w:pPr>
+        <w:ind w:left="4320" w:hanging="180"/>
+      </w:pPr>
+    </w:lvl>
+    <w:lvl w:ilvl="6" w:tplc="FFFFFFFF">
+      <w:start w:val="1"/>
+      <w:numFmt w:val="decimal"/>
+      <w:lvlText w:val="%7."/>
+      <w:lvlJc w:val="left"/>
+      <w:pPr>
+        <w:ind w:left="5040" w:hanging="360"/>
+      </w:pPr>
+    </w:lvl>
+    <w:lvl w:ilvl="7" w:tplc="FFFFFFFF">
+      <w:start w:val="1"/>
+      <w:numFmt w:val="lowerLetter"/>
+      <w:lvlText w:val="%8."/>
+      <w:lvlJc w:val="left"/>
+      <w:pPr>
+        <w:ind w:left="5760" w:hanging="360"/>
+      </w:pPr>
+    </w:lvl>
+    <w:lvl w:ilvl="8" w:tplc="FFFFFFFF">
+      <w:start w:val="1"/>
+      <w:numFmt w:val="lowerRoman"/>
+      <w:lvlText w:val="%9."/>
+      <w:lvlJc w:val="right"/>
+      <w:pPr>
+        <w:ind w:left="6480" w:hanging="180"/>
+      </w:pPr>
+    </w:lvl>
+  </w:abstractNum>
+  <w:abstractNum w:abstractNumId="20" w15:restartNumberingAfterBreak="0">
     <w:nsid w:val="56665E58"/>
     <w:multiLevelType w:val="hybridMultilevel"/>
     <w:tmpl w:val="C5F62C5E"/>
@@ -9570,7 +11562,7 @@
       </w:pPr>
     </w:lvl>
   </w:abstractNum>
-  <w:abstractNum w:abstractNumId="19" w15:restartNumberingAfterBreak="0">
+  <w:abstractNum w:abstractNumId="21" w15:restartNumberingAfterBreak="0">
     <w:nsid w:val="5700530D"/>
     <w:multiLevelType w:val="multilevel"/>
     <w:tmpl w:val="21AC45B2"/>
@@ -9683,7 +11675,7 @@
       </w:pPr>
     </w:lvl>
   </w:abstractNum>
-  <w:abstractNum w:abstractNumId="20" w15:restartNumberingAfterBreak="0">
+  <w:abstractNum w:abstractNumId="22" w15:restartNumberingAfterBreak="0">
     <w:nsid w:val="572D2411"/>
     <w:multiLevelType w:val="hybridMultilevel"/>
     <w:tmpl w:val="90C8B46E"/>
@@ -9769,7 +11761,7 @@
       </w:pPr>
     </w:lvl>
   </w:abstractNum>
-  <w:abstractNum w:abstractNumId="21" w15:restartNumberingAfterBreak="0">
+  <w:abstractNum w:abstractNumId="23" w15:restartNumberingAfterBreak="0">
     <w:nsid w:val="59D57EB3"/>
     <w:multiLevelType w:val="hybridMultilevel"/>
     <w:tmpl w:val="FE2EEED2"/>
@@ -9855,7 +11847,7 @@
       </w:pPr>
     </w:lvl>
   </w:abstractNum>
-  <w:abstractNum w:abstractNumId="22" w15:restartNumberingAfterBreak="0">
+  <w:abstractNum w:abstractNumId="24" w15:restartNumberingAfterBreak="0">
     <w:nsid w:val="59E023F1"/>
     <w:multiLevelType w:val="hybridMultilevel"/>
     <w:tmpl w:val="FFFFFFFF"/>
@@ -9941,7 +11933,7 @@
       </w:pPr>
     </w:lvl>
   </w:abstractNum>
-  <w:abstractNum w:abstractNumId="23" w15:restartNumberingAfterBreak="0">
+  <w:abstractNum w:abstractNumId="25" w15:restartNumberingAfterBreak="0">
     <w:nsid w:val="5E327A7E"/>
     <w:multiLevelType w:val="hybridMultilevel"/>
     <w:tmpl w:val="A00C6D48"/>
@@ -10027,7 +12019,7 @@
       </w:pPr>
     </w:lvl>
   </w:abstractNum>
-  <w:abstractNum w:abstractNumId="24" w15:restartNumberingAfterBreak="0">
+  <w:abstractNum w:abstractNumId="26" w15:restartNumberingAfterBreak="0">
     <w:nsid w:val="604621F1"/>
     <w:multiLevelType w:val="hybridMultilevel"/>
     <w:tmpl w:val="02A49C26"/>
@@ -10113,7 +12105,7 @@
       </w:pPr>
     </w:lvl>
   </w:abstractNum>
-  <w:abstractNum w:abstractNumId="25" w15:restartNumberingAfterBreak="0">
+  <w:abstractNum w:abstractNumId="27" w15:restartNumberingAfterBreak="0">
     <w:nsid w:val="6D221342"/>
     <w:multiLevelType w:val="hybridMultilevel"/>
     <w:tmpl w:val="038A3786"/>
@@ -10199,7 +12191,7 @@
       </w:pPr>
     </w:lvl>
   </w:abstractNum>
-  <w:abstractNum w:abstractNumId="26" w15:restartNumberingAfterBreak="0">
+  <w:abstractNum w:abstractNumId="28" w15:restartNumberingAfterBreak="0">
     <w:nsid w:val="6D6B7998"/>
     <w:multiLevelType w:val="multilevel"/>
     <w:tmpl w:val="B32893E0"/>
@@ -10312,7 +12304,7 @@
       </w:pPr>
     </w:lvl>
   </w:abstractNum>
-  <w:abstractNum w:abstractNumId="27" w15:restartNumberingAfterBreak="0">
+  <w:abstractNum w:abstractNumId="29" w15:restartNumberingAfterBreak="0">
     <w:nsid w:val="6E4D5574"/>
     <w:multiLevelType w:val="multilevel"/>
     <w:tmpl w:val="AB4E41AE"/>
@@ -10430,7 +12422,96 @@
       </w:rPr>
     </w:lvl>
   </w:abstractNum>
-  <w:abstractNum w:abstractNumId="28" w15:restartNumberingAfterBreak="0">
+  <w:abstractNum w:abstractNumId="30" w15:restartNumberingAfterBreak="0">
+    <w:nsid w:val="702B5F61"/>
+    <w:multiLevelType w:val="hybridMultilevel"/>
+    <w:tmpl w:val="D20C945C"/>
+    <w:lvl w:ilvl="0" w:tplc="A7AAC47C">
+      <w:start w:val="1"/>
+      <w:numFmt w:val="decimal"/>
+      <w:lvlText w:val="%1."/>
+      <w:lvlJc w:val="left"/>
+      <w:pPr>
+        <w:ind w:left="643" w:hanging="360"/>
+      </w:pPr>
+      <w:rPr>
+        <w:rFonts w:hint="default"/>
+      </w:rPr>
+    </w:lvl>
+    <w:lvl w:ilvl="1" w:tplc="080A0019" w:tentative="1">
+      <w:start w:val="1"/>
+      <w:numFmt w:val="lowerLetter"/>
+      <w:lvlText w:val="%2."/>
+      <w:lvlJc w:val="left"/>
+      <w:pPr>
+        <w:ind w:left="1440" w:hanging="360"/>
+      </w:pPr>
+    </w:lvl>
+    <w:lvl w:ilvl="2" w:tplc="080A001B" w:tentative="1">
+      <w:start w:val="1"/>
+      <w:numFmt w:val="lowerRoman"/>
+      <w:lvlText w:val="%3."/>
+      <w:lvlJc w:val="right"/>
+      <w:pPr>
+        <w:ind w:left="2160" w:hanging="180"/>
+      </w:pPr>
+    </w:lvl>
+    <w:lvl w:ilvl="3" w:tplc="080A000F" w:tentative="1">
+      <w:start w:val="1"/>
+      <w:numFmt w:val="decimal"/>
+      <w:lvlText w:val="%4."/>
+      <w:lvlJc w:val="left"/>
+      <w:pPr>
+        <w:ind w:left="2880" w:hanging="360"/>
+      </w:pPr>
+    </w:lvl>
+    <w:lvl w:ilvl="4" w:tplc="080A0019" w:tentative="1">
+      <w:start w:val="1"/>
+      <w:numFmt w:val="lowerLetter"/>
+      <w:lvlText w:val="%5."/>
+      <w:lvlJc w:val="left"/>
+      <w:pPr>
+        <w:ind w:left="3600" w:hanging="360"/>
+      </w:pPr>
+    </w:lvl>
+    <w:lvl w:ilvl="5" w:tplc="080A001B" w:tentative="1">
+      <w:start w:val="1"/>
+      <w:numFmt w:val="lowerRoman"/>
+      <w:lvlText w:val="%6."/>
+      <w:lvlJc w:val="right"/>
+      <w:pPr>
+        <w:ind w:left="4320" w:hanging="180"/>
+      </w:pPr>
+    </w:lvl>
+    <w:lvl w:ilvl="6" w:tplc="080A000F" w:tentative="1">
+      <w:start w:val="1"/>
+      <w:numFmt w:val="decimal"/>
+      <w:lvlText w:val="%7."/>
+      <w:lvlJc w:val="left"/>
+      <w:pPr>
+        <w:ind w:left="5040" w:hanging="360"/>
+      </w:pPr>
+    </w:lvl>
+    <w:lvl w:ilvl="7" w:tplc="080A0019" w:tentative="1">
+      <w:start w:val="1"/>
+      <w:numFmt w:val="lowerLetter"/>
+      <w:lvlText w:val="%8."/>
+      <w:lvlJc w:val="left"/>
+      <w:pPr>
+        <w:ind w:left="5760" w:hanging="360"/>
+      </w:pPr>
+    </w:lvl>
+    <w:lvl w:ilvl="8" w:tplc="080A001B" w:tentative="1">
+      <w:start w:val="1"/>
+      <w:numFmt w:val="lowerRoman"/>
+      <w:lvlText w:val="%9."/>
+      <w:lvlJc w:val="right"/>
+      <w:pPr>
+        <w:ind w:left="6480" w:hanging="180"/>
+      </w:pPr>
+    </w:lvl>
+  </w:abstractNum>
+  <w:abstractNum w:abstractNumId="31" w15:restartNumberingAfterBreak="0">
     <w:nsid w:val="79133107"/>
     <w:multiLevelType w:val="hybridMultilevel"/>
     <w:tmpl w:val="FFFFFFFF"/>
@@ -10516,7 +12597,7 @@
       </w:pPr>
     </w:lvl>
   </w:abstractNum>
-  <w:abstractNum w:abstractNumId="29" w15:restartNumberingAfterBreak="0">
+  <w:abstractNum w:abstractNumId="32" w15:restartNumberingAfterBreak="0">
     <w:nsid w:val="7980736F"/>
     <w:multiLevelType w:val="hybridMultilevel"/>
     <w:tmpl w:val="20C47C62"/>
@@ -10602,7 +12683,7 @@
       </w:pPr>
     </w:lvl>
   </w:abstractNum>
-  <w:abstractNum w:abstractNumId="30" w15:restartNumberingAfterBreak="0">
+  <w:abstractNum w:abstractNumId="33" w15:restartNumberingAfterBreak="0">
     <w:nsid w:val="79A634C4"/>
     <w:multiLevelType w:val="multilevel"/>
     <w:tmpl w:val="FADA4194"/>
@@ -10715,7 +12796,7 @@
       </w:pPr>
     </w:lvl>
   </w:abstractNum>
-  <w:abstractNum w:abstractNumId="31" w15:restartNumberingAfterBreak="0">
+  <w:abstractNum w:abstractNumId="34" w15:restartNumberingAfterBreak="0">
     <w:nsid w:val="7A957861"/>
     <w:multiLevelType w:val="hybridMultilevel"/>
     <w:tmpl w:val="F72E627C"/>
@@ -10805,55 +12886,55 @@
     </w:lvl>
   </w:abstractNum>
   <w:num w:numId="1" w16cid:durableId="1460805833">
-    <w:abstractNumId w:val="28"/>
+    <w:abstractNumId w:val="31"/>
   </w:num>
   <w:num w:numId="2" w16cid:durableId="136189192">
     <w:abstractNumId w:val="0"/>
   </w:num>
   <w:num w:numId="3" w16cid:durableId="339310128">
-    <w:abstractNumId w:val="17"/>
+    <w:abstractNumId w:val="18"/>
   </w:num>
   <w:num w:numId="4" w16cid:durableId="1393849080">
-    <w:abstractNumId w:val="26"/>
+    <w:abstractNumId w:val="28"/>
   </w:num>
   <w:num w:numId="5" w16cid:durableId="1635139430">
-    <w:abstractNumId w:val="3"/>
+    <w:abstractNumId w:val="4"/>
   </w:num>
   <w:num w:numId="6" w16cid:durableId="2094542075">
-    <w:abstractNumId w:val="19"/>
+    <w:abstractNumId w:val="21"/>
   </w:num>
   <w:num w:numId="7" w16cid:durableId="1484420937">
-    <w:abstractNumId w:val="4"/>
+    <w:abstractNumId w:val="5"/>
   </w:num>
   <w:num w:numId="8" w16cid:durableId="1010566509">
-    <w:abstractNumId w:val="31"/>
+    <w:abstractNumId w:val="34"/>
   </w:num>
   <w:num w:numId="9" w16cid:durableId="1740059819">
-    <w:abstractNumId w:val="5"/>
+    <w:abstractNumId w:val="6"/>
   </w:num>
   <w:num w:numId="10" w16cid:durableId="885220742">
-    <w:abstractNumId w:val="18"/>
+    <w:abstractNumId w:val="20"/>
   </w:num>
   <w:num w:numId="11" w16cid:durableId="430131064">
-    <w:abstractNumId w:val="11"/>
+    <w:abstractNumId w:val="12"/>
   </w:num>
   <w:num w:numId="12" w16cid:durableId="2065641489">
-    <w:abstractNumId w:val="23"/>
+    <w:abstractNumId w:val="25"/>
   </w:num>
   <w:num w:numId="13" w16cid:durableId="28144768">
-    <w:abstractNumId w:val="25"/>
+    <w:abstractNumId w:val="27"/>
   </w:num>
   <w:num w:numId="14" w16cid:durableId="154229452">
-    <w:abstractNumId w:val="8"/>
+    <w:abstractNumId w:val="9"/>
   </w:num>
   <w:num w:numId="15" w16cid:durableId="220874495">
     <w:abstractNumId w:val="1"/>
   </w:num>
   <w:num w:numId="16" w16cid:durableId="1430926743">
-    <w:abstractNumId w:val="12"/>
+    <w:abstractNumId w:val="13"/>
   </w:num>
   <w:num w:numId="17" w16cid:durableId="673187439">
-    <w:abstractNumId w:val="14"/>
+    <w:abstractNumId w:val="15"/>
     <w:lvlOverride w:ilvl="0">
       <w:startOverride w:val="1"/>
     </w:lvlOverride>
@@ -10883,7 +12964,7 @@
     </w:lvlOverride>
   </w:num>
   <w:num w:numId="18" w16cid:durableId="1125542219">
-    <w:abstractNumId w:val="10"/>
+    <w:abstractNumId w:val="11"/>
     <w:lvlOverride w:ilvl="0">
       <w:startOverride w:val="1"/>
     </w:lvlOverride>
@@ -10913,7 +12994,7 @@
     </w:lvlOverride>
   </w:num>
   <w:num w:numId="19" w16cid:durableId="822620769">
-    <w:abstractNumId w:val="29"/>
+    <w:abstractNumId w:val="32"/>
     <w:lvlOverride w:ilvl="0">
       <w:startOverride w:val="1"/>
     </w:lvlOverride>
@@ -10943,43 +13024,52 @@
     </w:lvlOverride>
   </w:num>
   <w:num w:numId="20" w16cid:durableId="1607225417">
-    <w:abstractNumId w:val="6"/>
+    <w:abstractNumId w:val="7"/>
   </w:num>
   <w:num w:numId="21" w16cid:durableId="1247573287">
+    <w:abstractNumId w:val="26"/>
+  </w:num>
+  <w:num w:numId="22" w16cid:durableId="1726562855">
     <w:abstractNumId w:val="24"/>
   </w:num>
-  <w:num w:numId="22" w16cid:durableId="1726562855">
-    <w:abstractNumId w:val="22"/>
-  </w:num>
   <w:num w:numId="23" w16cid:durableId="269553780">
-    <w:abstractNumId w:val="16"/>
+    <w:abstractNumId w:val="17"/>
   </w:num>
   <w:num w:numId="24" w16cid:durableId="1857229855">
-    <w:abstractNumId w:val="13"/>
+    <w:abstractNumId w:val="14"/>
   </w:num>
   <w:num w:numId="25" w16cid:durableId="467168135">
-    <w:abstractNumId w:val="27"/>
+    <w:abstractNumId w:val="29"/>
   </w:num>
   <w:num w:numId="26" w16cid:durableId="1625620949">
-    <w:abstractNumId w:val="30"/>
+    <w:abstractNumId w:val="33"/>
   </w:num>
   <w:num w:numId="27" w16cid:durableId="78336803">
-    <w:abstractNumId w:val="15"/>
+    <w:abstractNumId w:val="16"/>
   </w:num>
   <w:num w:numId="28" w16cid:durableId="2007392808">
     <w:abstractNumId w:val="2"/>
   </w:num>
   <w:num w:numId="29" w16cid:durableId="1528061463">
-    <w:abstractNumId w:val="20"/>
+    <w:abstractNumId w:val="22"/>
   </w:num>
   <w:num w:numId="30" w16cid:durableId="1956324313">
-    <w:abstractNumId w:val="9"/>
+    <w:abstractNumId w:val="10"/>
   </w:num>
   <w:num w:numId="31" w16cid:durableId="2013221768">
-    <w:abstractNumId w:val="7"/>
+    <w:abstractNumId w:val="8"/>
   </w:num>
   <w:num w:numId="32" w16cid:durableId="1021664360">
-    <w:abstractNumId w:val="21"/>
+    <w:abstractNumId w:val="23"/>
+  </w:num>
+  <w:num w:numId="33" w16cid:durableId="1290625084">
+    <w:abstractNumId w:val="3"/>
+  </w:num>
+  <w:num w:numId="34" w16cid:durableId="744104644">
+    <w:abstractNumId w:val="30"/>
+  </w:num>
+  <w:num w:numId="35" w16cid:durableId="975531180">
+    <w:abstractNumId w:val="19"/>
   </w:num>
 </w:numbering>
 </file>
@@ -11382,7 +13472,7 @@
   <w:style w:type="paragraph" w:default="1" w:styleId="Normal">
     <w:name w:val="Normal"/>
     <w:qFormat/>
-    <w:rsid w:val="008E5527"/>
+    <w:rsid w:val="00A31671"/>
     <w:pPr>
       <w:spacing w:before="180" w:after="180" w:line="276" w:lineRule="auto"/>
     </w:pPr>
@@ -11415,7 +13505,6 @@
   <w:style w:type="character" w:default="1" w:styleId="Fuentedeprrafopredeter">
     <w:name w:val="Default Paragraph Font"/>
     <w:uiPriority w:val="1"/>
-    <w:semiHidden/>
     <w:unhideWhenUsed/>
   </w:style>
   <w:style w:type="table" w:default="1" w:styleId="Tablanormal">

</xml_diff>

<commit_message>
Descripciones, prototipos y diagramas del CU18
</commit_message>
<xml_diff>
--- a/DescripcionesDeCasosDeUso/OscarIvanOlivaresCarsi/Descripciones de CU y prototipos.docx
+++ b/DescripcionesDeCasosDeUso/OscarIvanOlivaresCarsi/Descripciones de CU y prototipos.docx
@@ -8132,13 +8132,7 @@
               <w:rPr>
                 <w:rFonts w:cs="Arial"/>
               </w:rPr>
-              <w:t>CU1</w:t>
-            </w:r>
-            <w:r>
-              <w:rPr>
-                <w:rFonts w:cs="Arial"/>
-              </w:rPr>
-              <w:t>7</w:t>
+              <w:t>CU17</w:t>
             </w:r>
           </w:p>
         </w:tc>
@@ -8196,13 +8190,7 @@
               <w:rPr>
                 <w:rFonts w:cs="Arial"/>
               </w:rPr>
-              <w:t>Consulta</w:t>
-            </w:r>
-            <w:r>
-              <w:rPr>
-                <w:rFonts w:cs="Arial"/>
-              </w:rPr>
-              <w:t>r horario de sesión de tutoría</w:t>
+              <w:t>Consultar horario de sesión de tutoría</w:t>
             </w:r>
           </w:p>
         </w:tc>
@@ -8318,25 +8306,7 @@
               <w:rPr>
                 <w:rFonts w:cs="Arial"/>
               </w:rPr>
-              <w:t>02</w:t>
-            </w:r>
-            <w:r>
-              <w:rPr>
-                <w:rFonts w:cs="Arial"/>
-              </w:rPr>
-              <w:t xml:space="preserve"> de </w:t>
-            </w:r>
-            <w:r>
-              <w:rPr>
-                <w:rFonts w:cs="Arial"/>
-              </w:rPr>
-              <w:t>mayo</w:t>
-            </w:r>
-            <w:r>
-              <w:rPr>
-                <w:rFonts w:cs="Arial"/>
-              </w:rPr>
-              <w:t xml:space="preserve"> del 2023</w:t>
+              <w:t>02 de mayo del 2023</w:t>
             </w:r>
           </w:p>
         </w:tc>
@@ -8395,19 +8365,7 @@
               <w:rPr>
                 <w:rFonts w:cs="Arial"/>
               </w:rPr>
-              <w:t xml:space="preserve">Este caso de uso permitirá al TUTOR ACADÉMICO </w:t>
-            </w:r>
-            <w:r>
-              <w:rPr>
-                <w:rFonts w:cs="Arial"/>
-              </w:rPr>
-              <w:t>consultar el</w:t>
-            </w:r>
-            <w:r>
-              <w:rPr>
-                <w:rFonts w:cs="Arial"/>
-              </w:rPr>
-              <w:t xml:space="preserve"> tiempo correspondiente para dar su SESIÓN DE TUTORÍA a cada uno de los ESTUDIANTES designados para él.</w:t>
+              <w:t>Este caso de uso permitirá al TUTOR ACADÉMICO consultar el tiempo correspondiente para dar su SESIÓN DE TUTORÍA a cada uno de los ESTUDIANTES designados para él.</w:t>
             </w:r>
           </w:p>
         </w:tc>
@@ -8551,15 +8509,7 @@
                 <w:i/>
                 <w:iCs/>
               </w:rPr>
-              <w:t>Consultar</w:t>
-            </w:r>
-            <w:r>
-              <w:rPr>
-                <w:rFonts w:cs="Arial"/>
-                <w:i/>
-                <w:iCs/>
-              </w:rPr>
-              <w:t xml:space="preserve"> horario de sesión de tutoría.</w:t>
+              <w:t>Consultar horario de sesión de tutoría.</w:t>
             </w:r>
           </w:p>
         </w:tc>
@@ -8645,7 +8595,19 @@
               <w:rPr>
                 <w:rFonts w:cs="Arial"/>
               </w:rPr>
-              <w:t>PRE03: Existe al menos un horario de sesión de tutoría asignado al tutor académico</w:t>
+              <w:t xml:space="preserve">PRE03: Existe al menos un horario de sesión de tutoría asignado </w:t>
+            </w:r>
+            <w:r>
+              <w:rPr>
+                <w:rFonts w:cs="Arial"/>
+              </w:rPr>
+              <w:t>por el</w:t>
+            </w:r>
+            <w:r>
+              <w:rPr>
+                <w:rFonts w:cs="Arial"/>
+              </w:rPr>
+              <w:t xml:space="preserve"> tutor académico</w:t>
             </w:r>
           </w:p>
         </w:tc>
@@ -8803,10 +8765,7 @@
               <w:t>. (EX01)</w:t>
             </w:r>
             <w:r>
-              <w:t xml:space="preserve"> (GUI: Consultar horario de sesión de tutoría)</w:t>
-            </w:r>
-            <w:r>
-              <w:t>.</w:t>
+              <w:t xml:space="preserve"> (GUI: Consultar horario de sesión de tutoría).</w:t>
             </w:r>
           </w:p>
           <w:p>
@@ -8877,13 +8836,7 @@
               <w:rPr>
                 <w:rFonts w:cs="Arial"/>
               </w:rPr>
-              <w:t xml:space="preserve">FA2.1: </w:t>
-            </w:r>
-            <w:r>
-              <w:rPr>
-                <w:rFonts w:cs="Arial"/>
-              </w:rPr>
-              <w:t>El TUTOR ACADÉMICO selecciona una sesión de tutorías sin horario</w:t>
+              <w:t>FA2.1: El TUTOR ACADÉMICO selecciona una sesión de tutorías sin horario</w:t>
             </w:r>
             <w:r>
               <w:rPr>
@@ -9533,6 +9486,1965 @@
         <w:t>Consulta de sesión de tutoría con error en la base de datos</w:t>
       </w:r>
     </w:p>
+    <w:p>
+      <w:pPr>
+        <w:spacing w:before="0" w:after="160" w:line="259" w:lineRule="auto"/>
+        <w:rPr>
+          <w:i/>
+          <w:iCs/>
+          <w:color w:val="44546A" w:themeColor="text2"/>
+          <w:sz w:val="18"/>
+          <w:szCs w:val="18"/>
+        </w:rPr>
+      </w:pPr>
+      <w:r>
+        <w:br w:type="page"/>
+      </w:r>
+    </w:p>
+    <w:tbl>
+      <w:tblPr>
+        <w:tblW w:w="4998" w:type="pct"/>
+        <w:tblLook w:val="04A0" w:firstRow="1" w:lastRow="0" w:firstColumn="1" w:lastColumn="0" w:noHBand="0" w:noVBand="1"/>
+      </w:tblPr>
+      <w:tblGrid>
+        <w:gridCol w:w="1889"/>
+        <w:gridCol w:w="7452"/>
+      </w:tblGrid>
+      <w:tr>
+        <w:trPr>
+          <w:trHeight w:val="329"/>
+        </w:trPr>
+        <w:tc>
+          <w:tcPr>
+            <w:tcW w:w="1011" w:type="pct"/>
+            <w:tcBorders>
+              <w:top w:val="single" w:sz="4" w:space="0" w:color="000000" w:themeColor="text1"/>
+              <w:left w:val="single" w:sz="8" w:space="0" w:color="000000" w:themeColor="text1"/>
+              <w:bottom w:val="single" w:sz="4" w:space="0" w:color="000000" w:themeColor="text1"/>
+              <w:right w:val="nil"/>
+            </w:tcBorders>
+            <w:hideMark/>
+          </w:tcPr>
+          <w:p>
+            <w:pPr>
+              <w:spacing w:before="0" w:after="0"/>
+              <w:rPr>
+                <w:rFonts w:cs="Arial"/>
+                <w:b/>
+              </w:rPr>
+            </w:pPr>
+            <w:r>
+              <w:rPr>
+                <w:rFonts w:cs="Arial"/>
+                <w:b/>
+              </w:rPr>
+              <w:softHyphen/>
+            </w:r>
+            <w:r>
+              <w:rPr>
+                <w:rFonts w:cs="Arial"/>
+                <w:b/>
+              </w:rPr>
+              <w:softHyphen/>
+              <w:t>ID:</w:t>
+            </w:r>
+          </w:p>
+        </w:tc>
+        <w:tc>
+          <w:tcPr>
+            <w:tcW w:w="3989" w:type="pct"/>
+            <w:tcBorders>
+              <w:top w:val="single" w:sz="4" w:space="0" w:color="000000" w:themeColor="text1"/>
+              <w:left w:val="single" w:sz="4" w:space="0" w:color="000000" w:themeColor="text1"/>
+              <w:bottom w:val="single" w:sz="4" w:space="0" w:color="000000" w:themeColor="text1"/>
+              <w:right w:val="single" w:sz="4" w:space="0" w:color="000000" w:themeColor="text1"/>
+            </w:tcBorders>
+          </w:tcPr>
+          <w:p>
+            <w:pPr>
+              <w:spacing w:before="0" w:after="0"/>
+              <w:rPr>
+                <w:rFonts w:cs="Arial"/>
+              </w:rPr>
+            </w:pPr>
+            <w:r>
+              <w:rPr>
+                <w:rFonts w:cs="Arial"/>
+              </w:rPr>
+              <w:t>CU1</w:t>
+            </w:r>
+            <w:r>
+              <w:rPr>
+                <w:rFonts w:cs="Arial"/>
+              </w:rPr>
+              <w:t>8</w:t>
+            </w:r>
+          </w:p>
+        </w:tc>
+      </w:tr>
+      <w:tr>
+        <w:trPr>
+          <w:trHeight w:val="329"/>
+        </w:trPr>
+        <w:tc>
+          <w:tcPr>
+            <w:tcW w:w="1011" w:type="pct"/>
+            <w:tcBorders>
+              <w:top w:val="single" w:sz="4" w:space="0" w:color="000000" w:themeColor="text1"/>
+              <w:left w:val="single" w:sz="8" w:space="0" w:color="000000" w:themeColor="text1"/>
+              <w:bottom w:val="single" w:sz="4" w:space="0" w:color="000000" w:themeColor="text1"/>
+              <w:right w:val="nil"/>
+            </w:tcBorders>
+            <w:hideMark/>
+          </w:tcPr>
+          <w:p>
+            <w:pPr>
+              <w:spacing w:before="0" w:after="0"/>
+              <w:rPr>
+                <w:rFonts w:cs="Arial"/>
+                <w:b/>
+              </w:rPr>
+            </w:pPr>
+            <w:r>
+              <w:rPr>
+                <w:rFonts w:cs="Arial"/>
+                <w:b/>
+              </w:rPr>
+              <w:t>Nombre:</w:t>
+            </w:r>
+          </w:p>
+        </w:tc>
+        <w:tc>
+          <w:tcPr>
+            <w:tcW w:w="3989" w:type="pct"/>
+            <w:tcBorders>
+              <w:top w:val="single" w:sz="4" w:space="0" w:color="000000" w:themeColor="text1"/>
+              <w:left w:val="single" w:sz="4" w:space="0" w:color="000000" w:themeColor="text1"/>
+              <w:bottom w:val="single" w:sz="4" w:space="0" w:color="000000" w:themeColor="text1"/>
+              <w:right w:val="single" w:sz="4" w:space="0" w:color="000000" w:themeColor="text1"/>
+            </w:tcBorders>
+          </w:tcPr>
+          <w:p>
+            <w:pPr>
+              <w:spacing w:before="0" w:after="0"/>
+              <w:rPr>
+                <w:rFonts w:cs="Arial"/>
+              </w:rPr>
+            </w:pPr>
+            <w:r>
+              <w:rPr>
+                <w:rFonts w:cs="Arial"/>
+              </w:rPr>
+              <w:t xml:space="preserve">Modificar </w:t>
+            </w:r>
+            <w:r>
+              <w:rPr>
+                <w:rFonts w:cs="Arial"/>
+              </w:rPr>
+              <w:t>horario de sesión de tutoría</w:t>
+            </w:r>
+          </w:p>
+        </w:tc>
+      </w:tr>
+      <w:tr>
+        <w:trPr>
+          <w:trHeight w:val="329"/>
+        </w:trPr>
+        <w:tc>
+          <w:tcPr>
+            <w:tcW w:w="1011" w:type="pct"/>
+            <w:tcBorders>
+              <w:top w:val="single" w:sz="4" w:space="0" w:color="000000" w:themeColor="text1"/>
+              <w:left w:val="single" w:sz="8" w:space="0" w:color="000000" w:themeColor="text1"/>
+              <w:bottom w:val="single" w:sz="4" w:space="0" w:color="000000" w:themeColor="text1"/>
+              <w:right w:val="nil"/>
+            </w:tcBorders>
+            <w:hideMark/>
+          </w:tcPr>
+          <w:p>
+            <w:pPr>
+              <w:spacing w:before="0" w:after="0"/>
+              <w:rPr>
+                <w:rFonts w:cs="Arial"/>
+                <w:b/>
+              </w:rPr>
+            </w:pPr>
+            <w:r>
+              <w:rPr>
+                <w:rFonts w:cs="Arial"/>
+                <w:b/>
+              </w:rPr>
+              <w:t>Responsable:</w:t>
+            </w:r>
+          </w:p>
+        </w:tc>
+        <w:tc>
+          <w:tcPr>
+            <w:tcW w:w="3989" w:type="pct"/>
+            <w:tcBorders>
+              <w:top w:val="single" w:sz="4" w:space="0" w:color="000000" w:themeColor="text1"/>
+              <w:left w:val="single" w:sz="4" w:space="0" w:color="000000" w:themeColor="text1"/>
+              <w:bottom w:val="single" w:sz="4" w:space="0" w:color="000000" w:themeColor="text1"/>
+              <w:right w:val="single" w:sz="4" w:space="0" w:color="000000" w:themeColor="text1"/>
+            </w:tcBorders>
+          </w:tcPr>
+          <w:p>
+            <w:pPr>
+              <w:spacing w:before="0" w:after="0"/>
+              <w:rPr>
+                <w:rFonts w:cs="Arial"/>
+              </w:rPr>
+            </w:pPr>
+            <w:r>
+              <w:rPr>
+                <w:rFonts w:cs="Arial"/>
+              </w:rPr>
+              <w:t>Oscar Ivan Olivares Carsi</w:t>
+            </w:r>
+          </w:p>
+        </w:tc>
+      </w:tr>
+      <w:tr>
+        <w:trPr>
+          <w:trHeight w:val="329"/>
+        </w:trPr>
+        <w:tc>
+          <w:tcPr>
+            <w:tcW w:w="1011" w:type="pct"/>
+            <w:tcBorders>
+              <w:top w:val="single" w:sz="4" w:space="0" w:color="000000" w:themeColor="text1"/>
+              <w:left w:val="single" w:sz="8" w:space="0" w:color="000000" w:themeColor="text1"/>
+              <w:bottom w:val="single" w:sz="4" w:space="0" w:color="000000" w:themeColor="text1"/>
+              <w:right w:val="nil"/>
+            </w:tcBorders>
+            <w:hideMark/>
+          </w:tcPr>
+          <w:p>
+            <w:pPr>
+              <w:spacing w:before="0" w:after="0"/>
+              <w:rPr>
+                <w:rFonts w:cs="Arial"/>
+                <w:b/>
+              </w:rPr>
+            </w:pPr>
+            <w:r>
+              <w:rPr>
+                <w:rFonts w:cs="Arial"/>
+                <w:b/>
+              </w:rPr>
+              <w:t>Fecha de actualización:</w:t>
+            </w:r>
+          </w:p>
+        </w:tc>
+        <w:tc>
+          <w:tcPr>
+            <w:tcW w:w="3989" w:type="pct"/>
+            <w:tcBorders>
+              <w:top w:val="single" w:sz="4" w:space="0" w:color="000000" w:themeColor="text1"/>
+              <w:left w:val="single" w:sz="4" w:space="0" w:color="000000" w:themeColor="text1"/>
+              <w:bottom w:val="single" w:sz="4" w:space="0" w:color="000000" w:themeColor="text1"/>
+              <w:right w:val="single" w:sz="4" w:space="0" w:color="000000" w:themeColor="text1"/>
+            </w:tcBorders>
+          </w:tcPr>
+          <w:p>
+            <w:pPr>
+              <w:spacing w:before="0" w:after="0"/>
+              <w:rPr>
+                <w:rFonts w:cs="Arial"/>
+              </w:rPr>
+            </w:pPr>
+            <w:r>
+              <w:rPr>
+                <w:rFonts w:cs="Arial"/>
+              </w:rPr>
+              <w:t>0</w:t>
+            </w:r>
+            <w:r>
+              <w:rPr>
+                <w:rFonts w:cs="Arial"/>
+              </w:rPr>
+              <w:t>9</w:t>
+            </w:r>
+            <w:r>
+              <w:rPr>
+                <w:rFonts w:cs="Arial"/>
+              </w:rPr>
+              <w:t xml:space="preserve"> de mayo del 2023</w:t>
+            </w:r>
+          </w:p>
+        </w:tc>
+      </w:tr>
+      <w:tr>
+        <w:trPr>
+          <w:trHeight w:val="329"/>
+        </w:trPr>
+        <w:tc>
+          <w:tcPr>
+            <w:tcW w:w="1011" w:type="pct"/>
+            <w:tcBorders>
+              <w:top w:val="single" w:sz="4" w:space="0" w:color="000000" w:themeColor="text1"/>
+              <w:left w:val="single" w:sz="8" w:space="0" w:color="000000" w:themeColor="text1"/>
+              <w:bottom w:val="single" w:sz="4" w:space="0" w:color="000000" w:themeColor="text1"/>
+              <w:right w:val="nil"/>
+            </w:tcBorders>
+            <w:hideMark/>
+          </w:tcPr>
+          <w:p>
+            <w:pPr>
+              <w:spacing w:before="0" w:after="0"/>
+              <w:rPr>
+                <w:rFonts w:cs="Arial"/>
+                <w:b/>
+              </w:rPr>
+            </w:pPr>
+            <w:r>
+              <w:rPr>
+                <w:rFonts w:cs="Arial"/>
+                <w:b/>
+              </w:rPr>
+              <w:t>Descripción:</w:t>
+            </w:r>
+          </w:p>
+        </w:tc>
+        <w:tc>
+          <w:tcPr>
+            <w:tcW w:w="3989" w:type="pct"/>
+            <w:tcBorders>
+              <w:top w:val="single" w:sz="4" w:space="0" w:color="000000" w:themeColor="text1"/>
+              <w:left w:val="single" w:sz="4" w:space="0" w:color="000000" w:themeColor="text1"/>
+              <w:bottom w:val="single" w:sz="4" w:space="0" w:color="000000" w:themeColor="text1"/>
+              <w:right w:val="single" w:sz="4" w:space="0" w:color="000000" w:themeColor="text1"/>
+            </w:tcBorders>
+          </w:tcPr>
+          <w:p>
+            <w:pPr>
+              <w:spacing w:before="0" w:after="0"/>
+              <w:jc w:val="both"/>
+              <w:rPr>
+                <w:rFonts w:cs="Arial"/>
+              </w:rPr>
+            </w:pPr>
+            <w:r>
+              <w:rPr>
+                <w:rFonts w:cs="Arial"/>
+              </w:rPr>
+              <w:t xml:space="preserve">Este caso de uso permitirá al TUTOR ACADÉMICO </w:t>
+            </w:r>
+            <w:r>
+              <w:rPr>
+                <w:rFonts w:cs="Arial"/>
+              </w:rPr>
+              <w:t>modificar</w:t>
+            </w:r>
+            <w:r>
+              <w:rPr>
+                <w:rFonts w:cs="Arial"/>
+              </w:rPr>
+              <w:t xml:space="preserve"> el tiempo correspondiente para dar su SESIÓN DE TUTORÍA a cada uno de los ESTUDIANTES designados para él.</w:t>
+            </w:r>
+          </w:p>
+        </w:tc>
+      </w:tr>
+      <w:tr>
+        <w:trPr>
+          <w:trHeight w:val="329"/>
+        </w:trPr>
+        <w:tc>
+          <w:tcPr>
+            <w:tcW w:w="1011" w:type="pct"/>
+            <w:tcBorders>
+              <w:top w:val="single" w:sz="4" w:space="0" w:color="000000" w:themeColor="text1"/>
+              <w:left w:val="single" w:sz="8" w:space="0" w:color="000000" w:themeColor="text1"/>
+              <w:bottom w:val="single" w:sz="4" w:space="0" w:color="000000" w:themeColor="text1"/>
+              <w:right w:val="nil"/>
+            </w:tcBorders>
+            <w:hideMark/>
+          </w:tcPr>
+          <w:p>
+            <w:pPr>
+              <w:spacing w:before="0" w:after="0"/>
+              <w:rPr>
+                <w:rFonts w:cs="Arial"/>
+                <w:b/>
+              </w:rPr>
+            </w:pPr>
+            <w:r>
+              <w:rPr>
+                <w:rFonts w:cs="Arial"/>
+                <w:b/>
+              </w:rPr>
+              <w:t>Actor(es):</w:t>
+            </w:r>
+          </w:p>
+        </w:tc>
+        <w:tc>
+          <w:tcPr>
+            <w:tcW w:w="3989" w:type="pct"/>
+            <w:tcBorders>
+              <w:top w:val="single" w:sz="4" w:space="0" w:color="000000" w:themeColor="text1"/>
+              <w:left w:val="single" w:sz="4" w:space="0" w:color="000000" w:themeColor="text1"/>
+              <w:bottom w:val="single" w:sz="4" w:space="0" w:color="000000" w:themeColor="text1"/>
+              <w:right w:val="single" w:sz="4" w:space="0" w:color="000000" w:themeColor="text1"/>
+            </w:tcBorders>
+          </w:tcPr>
+          <w:p>
+            <w:pPr>
+              <w:spacing w:before="0" w:after="0"/>
+              <w:rPr>
+                <w:rFonts w:cs="Arial"/>
+              </w:rPr>
+            </w:pPr>
+            <w:r>
+              <w:rPr>
+                <w:rFonts w:cs="Arial"/>
+              </w:rPr>
+              <w:t>Tutor académico</w:t>
+            </w:r>
+          </w:p>
+        </w:tc>
+      </w:tr>
+      <w:tr>
+        <w:trPr>
+          <w:trHeight w:val="329"/>
+        </w:trPr>
+        <w:tc>
+          <w:tcPr>
+            <w:tcW w:w="1011" w:type="pct"/>
+            <w:tcBorders>
+              <w:top w:val="single" w:sz="4" w:space="0" w:color="000000" w:themeColor="text1"/>
+              <w:left w:val="single" w:sz="8" w:space="0" w:color="000000" w:themeColor="text1"/>
+              <w:bottom w:val="single" w:sz="4" w:space="0" w:color="000000" w:themeColor="text1"/>
+              <w:right w:val="nil"/>
+            </w:tcBorders>
+            <w:hideMark/>
+          </w:tcPr>
+          <w:p>
+            <w:pPr>
+              <w:spacing w:before="0" w:after="0"/>
+              <w:rPr>
+                <w:rFonts w:cs="Arial"/>
+                <w:b/>
+              </w:rPr>
+            </w:pPr>
+            <w:r>
+              <w:rPr>
+                <w:rFonts w:cs="Arial"/>
+                <w:b/>
+              </w:rPr>
+              <w:t>Disparador:</w:t>
+            </w:r>
+          </w:p>
+        </w:tc>
+        <w:tc>
+          <w:tcPr>
+            <w:tcW w:w="3989" w:type="pct"/>
+            <w:tcBorders>
+              <w:top w:val="single" w:sz="4" w:space="0" w:color="000000" w:themeColor="text1"/>
+              <w:left w:val="single" w:sz="4" w:space="0" w:color="000000" w:themeColor="text1"/>
+              <w:bottom w:val="single" w:sz="4" w:space="0" w:color="000000" w:themeColor="text1"/>
+              <w:right w:val="single" w:sz="4" w:space="0" w:color="000000" w:themeColor="text1"/>
+            </w:tcBorders>
+          </w:tcPr>
+          <w:p>
+            <w:pPr>
+              <w:spacing w:before="0" w:after="0"/>
+              <w:rPr>
+                <w:rFonts w:cs="Arial"/>
+                <w:i/>
+                <w:iCs/>
+              </w:rPr>
+            </w:pPr>
+            <w:r>
+              <w:rPr>
+                <w:rFonts w:cs="Arial"/>
+              </w:rPr>
+              <w:t xml:space="preserve">El </w:t>
+            </w:r>
+            <w:r>
+              <w:rPr>
+                <w:rFonts w:cs="Arial"/>
+              </w:rPr>
+              <w:t>tutor</w:t>
+            </w:r>
+            <w:r>
+              <w:rPr>
+                <w:rFonts w:cs="Arial"/>
+              </w:rPr>
+              <w:t xml:space="preserve"> académico</w:t>
+            </w:r>
+            <w:r>
+              <w:rPr>
+                <w:rFonts w:cs="Arial"/>
+              </w:rPr>
+              <w:t xml:space="preserve"> selecciona la opción </w:t>
+            </w:r>
+            <w:r>
+              <w:rPr>
+                <w:rFonts w:cs="Arial"/>
+                <w:i/>
+                <w:iCs/>
+              </w:rPr>
+              <w:t>Modificar</w:t>
+            </w:r>
+            <w:r>
+              <w:rPr>
+                <w:rFonts w:cs="Arial"/>
+                <w:i/>
+                <w:iCs/>
+              </w:rPr>
+              <w:t xml:space="preserve"> horario de sesión de tutoría.</w:t>
+            </w:r>
+          </w:p>
+        </w:tc>
+      </w:tr>
+      <w:tr>
+        <w:trPr>
+          <w:trHeight w:val="329"/>
+        </w:trPr>
+        <w:tc>
+          <w:tcPr>
+            <w:tcW w:w="1011" w:type="pct"/>
+            <w:tcBorders>
+              <w:top w:val="single" w:sz="4" w:space="0" w:color="000000" w:themeColor="text1"/>
+              <w:left w:val="single" w:sz="8" w:space="0" w:color="000000" w:themeColor="text1"/>
+              <w:bottom w:val="single" w:sz="4" w:space="0" w:color="000000" w:themeColor="text1"/>
+              <w:right w:val="nil"/>
+            </w:tcBorders>
+            <w:hideMark/>
+          </w:tcPr>
+          <w:p>
+            <w:pPr>
+              <w:spacing w:before="0" w:after="0"/>
+              <w:rPr>
+                <w:rFonts w:cs="Arial"/>
+                <w:b/>
+              </w:rPr>
+            </w:pPr>
+            <w:r>
+              <w:rPr>
+                <w:rFonts w:cs="Arial"/>
+                <w:b/>
+              </w:rPr>
+              <w:t>Precondiciones:</w:t>
+            </w:r>
+          </w:p>
+        </w:tc>
+        <w:tc>
+          <w:tcPr>
+            <w:tcW w:w="3989" w:type="pct"/>
+            <w:tcBorders>
+              <w:top w:val="single" w:sz="4" w:space="0" w:color="000000" w:themeColor="text1"/>
+              <w:left w:val="single" w:sz="4" w:space="0" w:color="000000" w:themeColor="text1"/>
+              <w:bottom w:val="single" w:sz="4" w:space="0" w:color="000000" w:themeColor="text1"/>
+              <w:right w:val="single" w:sz="4" w:space="0" w:color="000000" w:themeColor="text1"/>
+            </w:tcBorders>
+          </w:tcPr>
+          <w:p>
+            <w:pPr>
+              <w:spacing w:before="0" w:after="0"/>
+              <w:rPr>
+                <w:rFonts w:cs="Arial"/>
+              </w:rPr>
+            </w:pPr>
+            <w:r>
+              <w:rPr>
+                <w:rFonts w:cs="Arial"/>
+              </w:rPr>
+              <w:t>PRE01: Existe al menos una SESIÓN DE TUTORÍA registrada.</w:t>
+            </w:r>
+          </w:p>
+          <w:p>
+            <w:pPr>
+              <w:spacing w:before="0" w:after="0"/>
+              <w:rPr>
+                <w:rFonts w:cs="Arial"/>
+              </w:rPr>
+            </w:pPr>
+            <w:r>
+              <w:rPr>
+                <w:rFonts w:cs="Arial"/>
+              </w:rPr>
+              <w:t>PRE02: Hay al menos un estudiante asignado al tutor académico.</w:t>
+            </w:r>
+          </w:p>
+          <w:p>
+            <w:pPr>
+              <w:spacing w:before="0" w:after="0"/>
+              <w:rPr>
+                <w:rFonts w:cs="Arial"/>
+              </w:rPr>
+            </w:pPr>
+            <w:r>
+              <w:rPr>
+                <w:rFonts w:cs="Arial"/>
+              </w:rPr>
+              <w:t xml:space="preserve">PRE03: Existe al menos un horario de sesión de tutoría asignado </w:t>
+            </w:r>
+            <w:r>
+              <w:rPr>
+                <w:rFonts w:cs="Arial"/>
+              </w:rPr>
+              <w:t>por el</w:t>
+            </w:r>
+            <w:r>
+              <w:rPr>
+                <w:rFonts w:cs="Arial"/>
+              </w:rPr>
+              <w:t xml:space="preserve"> tutor académico</w:t>
+            </w:r>
+          </w:p>
+        </w:tc>
+      </w:tr>
+      <w:tr>
+        <w:trPr>
+          <w:trHeight w:val="329"/>
+        </w:trPr>
+        <w:tc>
+          <w:tcPr>
+            <w:tcW w:w="1011" w:type="pct"/>
+            <w:tcBorders>
+              <w:top w:val="single" w:sz="4" w:space="0" w:color="000000" w:themeColor="text1"/>
+              <w:left w:val="single" w:sz="8" w:space="0" w:color="000000" w:themeColor="text1"/>
+              <w:bottom w:val="single" w:sz="4" w:space="0" w:color="000000" w:themeColor="text1"/>
+              <w:right w:val="nil"/>
+            </w:tcBorders>
+            <w:hideMark/>
+          </w:tcPr>
+          <w:p>
+            <w:pPr>
+              <w:spacing w:before="0" w:after="0"/>
+              <w:rPr>
+                <w:rFonts w:cs="Arial"/>
+                <w:b/>
+              </w:rPr>
+            </w:pPr>
+            <w:r>
+              <w:rPr>
+                <w:rFonts w:cs="Arial"/>
+                <w:b/>
+              </w:rPr>
+              <w:t>Flujo Normal:</w:t>
+            </w:r>
+          </w:p>
+        </w:tc>
+        <w:tc>
+          <w:tcPr>
+            <w:tcW w:w="3989" w:type="pct"/>
+            <w:tcBorders>
+              <w:top w:val="single" w:sz="4" w:space="0" w:color="000000" w:themeColor="text1"/>
+              <w:left w:val="single" w:sz="4" w:space="0" w:color="000000" w:themeColor="text1"/>
+              <w:bottom w:val="single" w:sz="4" w:space="0" w:color="000000" w:themeColor="text1"/>
+              <w:right w:val="single" w:sz="4" w:space="0" w:color="000000" w:themeColor="text1"/>
+            </w:tcBorders>
+          </w:tcPr>
+          <w:p>
+            <w:pPr>
+              <w:pStyle w:val="Prrafodelista"/>
+              <w:numPr>
+                <w:ilvl w:val="0"/>
+                <w:numId w:val="36"/>
+              </w:numPr>
+              <w:suppressAutoHyphens/>
+              <w:spacing w:before="0" w:after="0" w:line="240" w:lineRule="auto"/>
+            </w:pPr>
+            <w:r>
+              <w:t xml:space="preserve">El sistema recupera los datos correspondientes </w:t>
+            </w:r>
+            <w:r>
+              <w:t>del</w:t>
+            </w:r>
+            <w:r>
+              <w:t xml:space="preserve"> </w:t>
+            </w:r>
+            <w:r>
+              <w:t>PERIODO ESCOLAR</w:t>
+            </w:r>
+            <w:r>
+              <w:t xml:space="preserve">, muestra el campo “fecha de sesión” de tutoría donde se despliegan las fechas de sesiones de tutoría </w:t>
+            </w:r>
+            <w:r>
+              <w:t>más</w:t>
+            </w:r>
+            <w:r>
+              <w:t xml:space="preserve"> cercanas al día actual</w:t>
+            </w:r>
+            <w:r>
+              <w:t>. (EX01)</w:t>
+            </w:r>
+          </w:p>
+          <w:p>
+            <w:pPr>
+              <w:pStyle w:val="Prrafodelista"/>
+              <w:numPr>
+                <w:ilvl w:val="0"/>
+                <w:numId w:val="36"/>
+              </w:numPr>
+              <w:suppressAutoHyphens/>
+              <w:spacing w:before="0" w:after="0" w:line="240" w:lineRule="auto"/>
+              <w:rPr>
+                <w:rFonts w:asciiTheme="minorHAnsi" w:eastAsiaTheme="minorEastAsia" w:hAnsiTheme="minorHAnsi"/>
+              </w:rPr>
+            </w:pPr>
+            <w:r>
+              <w:t xml:space="preserve">El tutor académico </w:t>
+            </w:r>
+            <w:r>
+              <w:t xml:space="preserve">selecciona la </w:t>
+            </w:r>
+            <w:r>
+              <w:t>SESIÓN DE TUTORÍA deseada</w:t>
+            </w:r>
+            <w:r>
+              <w:t xml:space="preserve">. </w:t>
+            </w:r>
+          </w:p>
+          <w:p>
+            <w:pPr>
+              <w:pStyle w:val="Prrafodelista"/>
+              <w:numPr>
+                <w:ilvl w:val="0"/>
+                <w:numId w:val="36"/>
+              </w:numPr>
+              <w:suppressAutoHyphens/>
+              <w:spacing w:before="0" w:after="0" w:line="240" w:lineRule="auto"/>
+            </w:pPr>
+            <w:r>
+              <w:t>El sistema</w:t>
+            </w:r>
+            <w:r>
+              <w:t xml:space="preserve">, </w:t>
+            </w:r>
+            <w:r>
+              <w:t xml:space="preserve">en una tabla se muestran las matrículas de cada uno de los </w:t>
+            </w:r>
+            <w:r>
+              <w:t>ESTUDIANTES</w:t>
+            </w:r>
+            <w:r>
+              <w:t>, su nombre</w:t>
+            </w:r>
+            <w:r>
+              <w:t>,</w:t>
+            </w:r>
+            <w:r>
+              <w:t xml:space="preserve"> al lado </w:t>
+            </w:r>
+            <w:r>
+              <w:t>recupera</w:t>
+            </w:r>
+            <w:r>
+              <w:t xml:space="preserve"> “Hora” y “Minutos”</w:t>
+            </w:r>
+            <w:r>
+              <w:t xml:space="preserve"> del horario de sesión de tutoría de la base de datos y en la parte inferior </w:t>
+            </w:r>
+            <w:r>
+              <w:t>los</w:t>
+            </w:r>
+            <w:r>
+              <w:t xml:space="preserve"> bot</w:t>
+            </w:r>
+            <w:r>
+              <w:t>o</w:t>
+            </w:r>
+            <w:r>
+              <w:t>n</w:t>
+            </w:r>
+            <w:r>
+              <w:t>es “Guardar” y</w:t>
+            </w:r>
+            <w:r>
+              <w:t xml:space="preserve"> “</w:t>
+            </w:r>
+            <w:r>
+              <w:t>Cancelar</w:t>
+            </w:r>
+            <w:r>
+              <w:t>”</w:t>
+            </w:r>
+            <w:r>
+              <w:t xml:space="preserve">. </w:t>
+            </w:r>
+            <w:r>
+              <w:t xml:space="preserve">(FA3.1) </w:t>
+            </w:r>
+            <w:r>
+              <w:t>(EX01)</w:t>
+            </w:r>
+            <w:r>
+              <w:t xml:space="preserve"> (GUI: </w:t>
+            </w:r>
+            <w:r>
+              <w:t>Modificar</w:t>
+            </w:r>
+            <w:r>
+              <w:t xml:space="preserve"> horario de sesión de tutoría).</w:t>
+            </w:r>
+          </w:p>
+          <w:p>
+            <w:pPr>
+              <w:pStyle w:val="Prrafodelista"/>
+              <w:numPr>
+                <w:ilvl w:val="0"/>
+                <w:numId w:val="36"/>
+              </w:numPr>
+              <w:suppressAutoHyphens/>
+              <w:spacing w:before="0" w:after="0" w:line="240" w:lineRule="auto"/>
+            </w:pPr>
+            <w:r>
+              <w:t>El sistema valida que se han llenado todos los campos</w:t>
+            </w:r>
+            <w:r>
+              <w:t xml:space="preserve">, además de que el horario asignado no sea antes de las 7 horas ni después de las 21 horas y </w:t>
+            </w:r>
+            <w:r>
+              <w:t xml:space="preserve">muestra el mensaje en pantalla “Se ha </w:t>
+            </w:r>
+            <w:r>
+              <w:t>modificado</w:t>
+            </w:r>
+            <w:r>
+              <w:t xml:space="preserve"> correctamente” y guarda el registro en la base de datos. (FA</w:t>
+            </w:r>
+            <w:r>
+              <w:t>4</w:t>
+            </w:r>
+            <w:r>
+              <w:t>.1, FA</w:t>
+            </w:r>
+            <w:r>
+              <w:t>4</w:t>
+            </w:r>
+            <w:r>
+              <w:t>.2</w:t>
+            </w:r>
+            <w:r>
+              <w:t>) (EX01)</w:t>
+            </w:r>
+            <w:r>
+              <w:t xml:space="preserve"> (GUI:  </w:t>
+            </w:r>
+            <w:r>
+              <w:t>Modificar</w:t>
+            </w:r>
+            <w:r>
+              <w:t xml:space="preserve"> horario de sesión </w:t>
+            </w:r>
+            <w:r>
+              <w:t>modificación</w:t>
+            </w:r>
+            <w:r>
+              <w:t xml:space="preserve"> exitos</w:t>
+            </w:r>
+            <w:r>
+              <w:t>a</w:t>
+            </w:r>
+            <w:r>
+              <w:t>)</w:t>
+            </w:r>
+            <w:r>
+              <w:t>.</w:t>
+            </w:r>
+          </w:p>
+          <w:p>
+            <w:pPr>
+              <w:pStyle w:val="Prrafodelista"/>
+              <w:numPr>
+                <w:ilvl w:val="0"/>
+                <w:numId w:val="36"/>
+              </w:numPr>
+              <w:suppressAutoHyphens/>
+              <w:spacing w:before="0" w:after="0" w:line="240" w:lineRule="auto"/>
+            </w:pPr>
+            <w:r>
+              <w:t>Termina el caso de uso</w:t>
+            </w:r>
+          </w:p>
+        </w:tc>
+      </w:tr>
+      <w:tr>
+        <w:trPr>
+          <w:trHeight w:val="329"/>
+        </w:trPr>
+        <w:tc>
+          <w:tcPr>
+            <w:tcW w:w="1011" w:type="pct"/>
+            <w:tcBorders>
+              <w:top w:val="single" w:sz="4" w:space="0" w:color="000000" w:themeColor="text1"/>
+              <w:left w:val="single" w:sz="8" w:space="0" w:color="000000" w:themeColor="text1"/>
+              <w:bottom w:val="single" w:sz="4" w:space="0" w:color="000000" w:themeColor="text1"/>
+              <w:right w:val="nil"/>
+            </w:tcBorders>
+            <w:hideMark/>
+          </w:tcPr>
+          <w:p>
+            <w:pPr>
+              <w:spacing w:before="0" w:after="0"/>
+              <w:rPr>
+                <w:rFonts w:cs="Arial"/>
+                <w:b/>
+              </w:rPr>
+            </w:pPr>
+            <w:r>
+              <w:rPr>
+                <w:rFonts w:cs="Arial"/>
+                <w:b/>
+              </w:rPr>
+              <w:t>Flujos Alternos:</w:t>
+            </w:r>
+          </w:p>
+        </w:tc>
+        <w:tc>
+          <w:tcPr>
+            <w:tcW w:w="3989" w:type="pct"/>
+            <w:tcBorders>
+              <w:top w:val="single" w:sz="4" w:space="0" w:color="000000" w:themeColor="text1"/>
+              <w:left w:val="single" w:sz="4" w:space="0" w:color="000000" w:themeColor="text1"/>
+              <w:bottom w:val="single" w:sz="4" w:space="0" w:color="000000" w:themeColor="text1"/>
+              <w:right w:val="single" w:sz="4" w:space="0" w:color="000000" w:themeColor="text1"/>
+            </w:tcBorders>
+          </w:tcPr>
+          <w:p>
+            <w:pPr>
+              <w:spacing w:before="0" w:after="0"/>
+              <w:rPr>
+                <w:rFonts w:cs="Arial"/>
+              </w:rPr>
+            </w:pPr>
+            <w:r>
+              <w:rPr>
+                <w:rFonts w:cs="Arial"/>
+              </w:rPr>
+              <w:t>FA</w:t>
+            </w:r>
+            <w:r>
+              <w:rPr>
+                <w:rFonts w:cs="Arial"/>
+              </w:rPr>
+              <w:t>3</w:t>
+            </w:r>
+            <w:r>
+              <w:rPr>
+                <w:rFonts w:cs="Arial"/>
+              </w:rPr>
+              <w:t xml:space="preserve">.1: El </w:t>
+            </w:r>
+            <w:r>
+              <w:rPr>
+                <w:rFonts w:cs="Arial"/>
+              </w:rPr>
+              <w:t>tutor académico</w:t>
+            </w:r>
+            <w:r>
+              <w:rPr>
+                <w:rFonts w:cs="Arial"/>
+              </w:rPr>
+              <w:t xml:space="preserve"> cancela </w:t>
+            </w:r>
+            <w:r>
+              <w:rPr>
+                <w:rFonts w:cs="Arial"/>
+              </w:rPr>
+              <w:t xml:space="preserve">la modificación </w:t>
+            </w:r>
+            <w:r>
+              <w:rPr>
+                <w:rFonts w:cs="Arial"/>
+              </w:rPr>
+              <w:t>de</w:t>
+            </w:r>
+            <w:r>
+              <w:rPr>
+                <w:rFonts w:cs="Arial"/>
+              </w:rPr>
+              <w:t>l</w:t>
+            </w:r>
+            <w:r>
+              <w:rPr>
+                <w:rFonts w:cs="Arial"/>
+              </w:rPr>
+              <w:t xml:space="preserve"> HORARIO DE SESIÓN DE TUTORÍA</w:t>
+            </w:r>
+          </w:p>
+          <w:p>
+            <w:pPr>
+              <w:pStyle w:val="Prrafodelista"/>
+              <w:numPr>
+                <w:ilvl w:val="0"/>
+                <w:numId w:val="30"/>
+              </w:numPr>
+              <w:suppressAutoHyphens/>
+              <w:spacing w:before="0" w:after="0" w:line="240" w:lineRule="auto"/>
+              <w:rPr>
+                <w:rFonts w:asciiTheme="minorHAnsi" w:eastAsiaTheme="minorEastAsia" w:hAnsiTheme="minorHAnsi"/>
+              </w:rPr>
+            </w:pPr>
+            <w:r>
+              <w:rPr>
+                <w:rFonts w:cs="Arial"/>
+              </w:rPr>
+              <w:t xml:space="preserve">El </w:t>
+            </w:r>
+            <w:r>
+              <w:rPr>
+                <w:rFonts w:cs="Arial"/>
+              </w:rPr>
+              <w:t>tutor académico</w:t>
+            </w:r>
+            <w:r>
+              <w:rPr>
+                <w:rFonts w:cs="Arial"/>
+              </w:rPr>
+              <w:t xml:space="preserve"> decide seleccionar la opción “Cancelar”.</w:t>
+            </w:r>
+          </w:p>
+          <w:p>
+            <w:pPr>
+              <w:pStyle w:val="Prrafodelista"/>
+              <w:numPr>
+                <w:ilvl w:val="0"/>
+                <w:numId w:val="30"/>
+              </w:numPr>
+              <w:suppressAutoHyphens/>
+              <w:spacing w:before="0" w:after="0" w:line="240" w:lineRule="auto"/>
+              <w:rPr>
+                <w:rFonts w:cs="Arial"/>
+              </w:rPr>
+            </w:pPr>
+            <w:r>
+              <w:rPr>
+                <w:rFonts w:cs="Arial"/>
+              </w:rPr>
+              <w:t>El sistema regresa al menú principal</w:t>
+            </w:r>
+            <w:r>
+              <w:rPr>
+                <w:rFonts w:cs="Arial"/>
+                <w:i/>
+                <w:iCs/>
+              </w:rPr>
+              <w:t>.</w:t>
+            </w:r>
+          </w:p>
+          <w:p>
+            <w:pPr>
+              <w:pStyle w:val="Prrafodelista"/>
+              <w:numPr>
+                <w:ilvl w:val="0"/>
+                <w:numId w:val="30"/>
+              </w:numPr>
+              <w:suppressAutoHyphens/>
+              <w:spacing w:before="0" w:after="0" w:line="240" w:lineRule="auto"/>
+              <w:rPr>
+                <w:rFonts w:cs="Arial"/>
+              </w:rPr>
+            </w:pPr>
+            <w:r>
+              <w:rPr>
+                <w:rFonts w:cs="Arial"/>
+              </w:rPr>
+              <w:t>Termina caso de uso.</w:t>
+            </w:r>
+          </w:p>
+          <w:p>
+            <w:pPr>
+              <w:spacing w:before="0" w:after="0"/>
+              <w:ind w:left="708" w:hanging="708"/>
+              <w:rPr>
+                <w:rFonts w:cs="Arial"/>
+              </w:rPr>
+            </w:pPr>
+            <w:r>
+              <w:rPr>
+                <w:rFonts w:cs="Arial"/>
+              </w:rPr>
+              <w:t>FA</w:t>
+            </w:r>
+            <w:r>
+              <w:rPr>
+                <w:rFonts w:cs="Arial"/>
+              </w:rPr>
+              <w:t>4</w:t>
+            </w:r>
+            <w:r>
+              <w:rPr>
+                <w:rFonts w:cs="Arial"/>
+              </w:rPr>
+              <w:t xml:space="preserve">.1: El </w:t>
+            </w:r>
+            <w:r>
+              <w:rPr>
+                <w:rFonts w:cs="Arial"/>
+              </w:rPr>
+              <w:t>tutor académico</w:t>
+            </w:r>
+            <w:r>
+              <w:rPr>
+                <w:rFonts w:cs="Arial"/>
+              </w:rPr>
+              <w:t xml:space="preserve"> no llena todos los campos correspondientes.</w:t>
+            </w:r>
+          </w:p>
+          <w:p>
+            <w:pPr>
+              <w:pStyle w:val="Prrafodelista"/>
+              <w:numPr>
+                <w:ilvl w:val="0"/>
+                <w:numId w:val="31"/>
+              </w:numPr>
+              <w:suppressAutoHyphens/>
+              <w:spacing w:before="0" w:after="0" w:line="240" w:lineRule="auto"/>
+              <w:rPr>
+                <w:rFonts w:cs="Arial"/>
+              </w:rPr>
+            </w:pPr>
+            <w:r>
+              <w:rPr>
+                <w:rFonts w:cs="Arial"/>
+              </w:rPr>
+              <w:t xml:space="preserve">El sistema detecta que no han sido llenado todos los campos y muestra el mensaje en pantalla “No se han llenado todos los campos necesarios”. (GUI: </w:t>
+            </w:r>
+            <w:r>
+              <w:rPr>
+                <w:rFonts w:cs="Arial"/>
+              </w:rPr>
+              <w:t>Modificación del</w:t>
+            </w:r>
+            <w:r>
+              <w:rPr>
+                <w:rFonts w:cs="Arial"/>
+              </w:rPr>
+              <w:t xml:space="preserve"> horario de sesión de tutoría con campos incompletos.)</w:t>
+            </w:r>
+          </w:p>
+          <w:p>
+            <w:pPr>
+              <w:pStyle w:val="Prrafodelista"/>
+              <w:numPr>
+                <w:ilvl w:val="0"/>
+                <w:numId w:val="31"/>
+              </w:numPr>
+              <w:suppressAutoHyphens/>
+              <w:spacing w:before="0" w:after="0" w:line="240" w:lineRule="auto"/>
+              <w:rPr>
+                <w:rFonts w:cs="Arial"/>
+              </w:rPr>
+            </w:pPr>
+            <w:r>
+              <w:rPr>
+                <w:rFonts w:cs="Arial"/>
+              </w:rPr>
+              <w:t xml:space="preserve">Regresa al paso </w:t>
+            </w:r>
+            <w:r>
+              <w:rPr>
+                <w:rFonts w:cs="Arial"/>
+              </w:rPr>
+              <w:t>3</w:t>
+            </w:r>
+            <w:r>
+              <w:rPr>
+                <w:rFonts w:cs="Arial"/>
+              </w:rPr>
+              <w:t xml:space="preserve"> del flujo normal.</w:t>
+            </w:r>
+          </w:p>
+          <w:p>
+            <w:pPr>
+              <w:suppressAutoHyphens/>
+              <w:spacing w:before="0" w:after="0" w:line="240" w:lineRule="auto"/>
+              <w:rPr>
+                <w:rFonts w:cs="Arial"/>
+              </w:rPr>
+            </w:pPr>
+            <w:r>
+              <w:rPr>
+                <w:rFonts w:cs="Arial"/>
+              </w:rPr>
+              <w:t>FA</w:t>
+            </w:r>
+            <w:r>
+              <w:rPr>
+                <w:rFonts w:cs="Arial"/>
+              </w:rPr>
+              <w:t>4</w:t>
+            </w:r>
+            <w:r>
+              <w:rPr>
+                <w:rFonts w:cs="Arial"/>
+              </w:rPr>
+              <w:t xml:space="preserve">.2: El tutor académico </w:t>
+            </w:r>
+            <w:r>
+              <w:rPr>
+                <w:rFonts w:cs="Arial"/>
+              </w:rPr>
+              <w:t>modifica</w:t>
+            </w:r>
+            <w:r>
+              <w:rPr>
+                <w:rFonts w:cs="Arial"/>
+              </w:rPr>
+              <w:t xml:space="preserve"> horarios de sesión de tutoría en horas no permitidas</w:t>
+            </w:r>
+          </w:p>
+          <w:p>
+            <w:pPr>
+              <w:pStyle w:val="Prrafodelista"/>
+              <w:numPr>
+                <w:ilvl w:val="3"/>
+                <w:numId w:val="31"/>
+              </w:numPr>
+              <w:suppressAutoHyphens/>
+              <w:spacing w:before="0" w:after="0" w:line="240" w:lineRule="auto"/>
+              <w:rPr>
+                <w:rFonts w:cs="Arial"/>
+              </w:rPr>
+            </w:pPr>
+            <w:r>
+              <w:rPr>
+                <w:rFonts w:cs="Arial"/>
+              </w:rPr>
+              <w:t xml:space="preserve">El sistema detecta que ha asignado un horario de sesión de tutoría antes de las 7 horas o después de las 21 horas y muestra el mensaje en pantalla “No se puede </w:t>
+            </w:r>
+            <w:r>
+              <w:rPr>
+                <w:rFonts w:cs="Arial"/>
+              </w:rPr>
+              <w:t>realizar la modificación</w:t>
+            </w:r>
+            <w:r>
+              <w:rPr>
+                <w:rFonts w:cs="Arial"/>
+              </w:rPr>
+              <w:t>, verifiquen que los horarios estén entre las 7 y 21 horas” (GUI: Horarios no permitidos)</w:t>
+            </w:r>
+          </w:p>
+          <w:p>
+            <w:pPr>
+              <w:pStyle w:val="Prrafodelista"/>
+              <w:numPr>
+                <w:ilvl w:val="0"/>
+                <w:numId w:val="34"/>
+              </w:numPr>
+              <w:suppressAutoHyphens/>
+              <w:spacing w:before="0" w:after="0" w:line="240" w:lineRule="auto"/>
+              <w:rPr>
+                <w:rFonts w:cs="Arial"/>
+              </w:rPr>
+            </w:pPr>
+            <w:r>
+              <w:rPr>
+                <w:rFonts w:cs="Arial"/>
+              </w:rPr>
+              <w:t>Regresa al paso 2 del flujo normal.</w:t>
+            </w:r>
+          </w:p>
+        </w:tc>
+      </w:tr>
+      <w:tr>
+        <w:trPr>
+          <w:trHeight w:val="329"/>
+        </w:trPr>
+        <w:tc>
+          <w:tcPr>
+            <w:tcW w:w="1011" w:type="pct"/>
+            <w:tcBorders>
+              <w:top w:val="single" w:sz="4" w:space="0" w:color="000000" w:themeColor="text1"/>
+              <w:left w:val="single" w:sz="8" w:space="0" w:color="000000" w:themeColor="text1"/>
+              <w:bottom w:val="single" w:sz="4" w:space="0" w:color="000000" w:themeColor="text1"/>
+              <w:right w:val="nil"/>
+            </w:tcBorders>
+            <w:hideMark/>
+          </w:tcPr>
+          <w:p>
+            <w:pPr>
+              <w:spacing w:before="0" w:after="0"/>
+              <w:rPr>
+                <w:rFonts w:cs="Arial"/>
+                <w:b/>
+              </w:rPr>
+            </w:pPr>
+            <w:r>
+              <w:rPr>
+                <w:rFonts w:cs="Arial"/>
+                <w:b/>
+              </w:rPr>
+              <w:t>Excepciones:</w:t>
+            </w:r>
+          </w:p>
+        </w:tc>
+        <w:tc>
+          <w:tcPr>
+            <w:tcW w:w="3989" w:type="pct"/>
+            <w:tcBorders>
+              <w:top w:val="single" w:sz="4" w:space="0" w:color="000000" w:themeColor="text1"/>
+              <w:left w:val="single" w:sz="4" w:space="0" w:color="000000" w:themeColor="text1"/>
+              <w:bottom w:val="single" w:sz="4" w:space="0" w:color="000000" w:themeColor="text1"/>
+              <w:right w:val="single" w:sz="4" w:space="0" w:color="000000" w:themeColor="text1"/>
+            </w:tcBorders>
+          </w:tcPr>
+          <w:p>
+            <w:pPr>
+              <w:spacing w:before="0" w:after="0"/>
+              <w:rPr>
+                <w:rFonts w:cs="Arial"/>
+              </w:rPr>
+            </w:pPr>
+            <w:r>
+              <w:rPr>
+                <w:rFonts w:cs="Arial"/>
+              </w:rPr>
+              <w:t>EX01: No hay conexión con la base de datos</w:t>
+            </w:r>
+          </w:p>
+          <w:p>
+            <w:pPr>
+              <w:pStyle w:val="Prrafodelista"/>
+              <w:numPr>
+                <w:ilvl w:val="0"/>
+                <w:numId w:val="35"/>
+              </w:numPr>
+              <w:suppressAutoHyphens/>
+              <w:spacing w:before="0" w:after="0" w:line="240" w:lineRule="auto"/>
+              <w:rPr>
+                <w:rFonts w:cs="Arial"/>
+              </w:rPr>
+            </w:pPr>
+            <w:r>
+              <w:rPr>
+                <w:rFonts w:cs="Arial"/>
+              </w:rPr>
+              <w:t xml:space="preserve">El sistema muestra el mensaje “No se pudo conectar con la base de datos. Por favor inténtelo más tarde” y debajo el botón “Cerrar”. (GUI: </w:t>
+            </w:r>
+            <w:r>
+              <w:rPr>
+                <w:rFonts w:cs="Arial"/>
+              </w:rPr>
+              <w:t>Modificación</w:t>
+            </w:r>
+            <w:r>
+              <w:rPr>
+                <w:rFonts w:cs="Arial"/>
+              </w:rPr>
+              <w:t xml:space="preserve"> de sesión de tutoría con error en la base de datos.)</w:t>
+            </w:r>
+          </w:p>
+          <w:p>
+            <w:pPr>
+              <w:pStyle w:val="Prrafodelista"/>
+              <w:numPr>
+                <w:ilvl w:val="0"/>
+                <w:numId w:val="35"/>
+              </w:numPr>
+              <w:suppressAutoHyphens/>
+              <w:spacing w:before="0" w:after="0" w:line="240" w:lineRule="auto"/>
+              <w:rPr>
+                <w:rFonts w:cs="Arial"/>
+              </w:rPr>
+            </w:pPr>
+            <w:r>
+              <w:rPr>
+                <w:rFonts w:cs="Arial"/>
+              </w:rPr>
+              <w:t>El tutor académico selecciona el botón “Cerrar”.</w:t>
+            </w:r>
+          </w:p>
+          <w:p>
+            <w:pPr>
+              <w:pStyle w:val="Prrafodelista"/>
+              <w:spacing w:before="0" w:after="0"/>
+              <w:rPr>
+                <w:rFonts w:cs="Arial"/>
+              </w:rPr>
+            </w:pPr>
+            <w:r>
+              <w:rPr>
+                <w:rFonts w:cs="Arial"/>
+              </w:rPr>
+              <w:t>Termina el caso de uso.</w:t>
+            </w:r>
+          </w:p>
+        </w:tc>
+      </w:tr>
+      <w:tr>
+        <w:trPr>
+          <w:trHeight w:val="348"/>
+        </w:trPr>
+        <w:tc>
+          <w:tcPr>
+            <w:tcW w:w="1011" w:type="pct"/>
+            <w:tcBorders>
+              <w:top w:val="single" w:sz="4" w:space="0" w:color="000000" w:themeColor="text1"/>
+              <w:left w:val="single" w:sz="8" w:space="0" w:color="000000" w:themeColor="text1"/>
+              <w:bottom w:val="single" w:sz="4" w:space="0" w:color="000000" w:themeColor="text1"/>
+              <w:right w:val="nil"/>
+            </w:tcBorders>
+            <w:hideMark/>
+          </w:tcPr>
+          <w:p>
+            <w:pPr>
+              <w:spacing w:before="0" w:after="0"/>
+              <w:rPr>
+                <w:rFonts w:cs="Arial"/>
+                <w:b/>
+              </w:rPr>
+            </w:pPr>
+            <w:r>
+              <w:rPr>
+                <w:rFonts w:cs="Arial"/>
+                <w:b/>
+              </w:rPr>
+              <w:t>Postcondiciones:</w:t>
+            </w:r>
+          </w:p>
+        </w:tc>
+        <w:tc>
+          <w:tcPr>
+            <w:tcW w:w="3989" w:type="pct"/>
+            <w:tcBorders>
+              <w:top w:val="single" w:sz="4" w:space="0" w:color="000000" w:themeColor="text1"/>
+              <w:left w:val="single" w:sz="4" w:space="0" w:color="000000" w:themeColor="text1"/>
+              <w:bottom w:val="single" w:sz="4" w:space="0" w:color="000000" w:themeColor="text1"/>
+              <w:right w:val="single" w:sz="4" w:space="0" w:color="000000" w:themeColor="text1"/>
+            </w:tcBorders>
+          </w:tcPr>
+          <w:p>
+            <w:pPr>
+              <w:spacing w:before="0" w:after="0"/>
+              <w:rPr>
+                <w:rFonts w:cs="Arial"/>
+              </w:rPr>
+            </w:pPr>
+            <w:r>
+              <w:rPr>
+                <w:rFonts w:cs="Arial"/>
+              </w:rPr>
+              <w:t xml:space="preserve">POS01: Se </w:t>
+            </w:r>
+            <w:r>
+              <w:rPr>
+                <w:rFonts w:cs="Arial"/>
+              </w:rPr>
+              <w:t>modifica</w:t>
+            </w:r>
+            <w:r>
+              <w:rPr>
+                <w:rFonts w:cs="Arial"/>
+              </w:rPr>
+              <w:t xml:space="preserve"> en la base de datos los horarios de atención de cada uno de los ESTUDIANTES en una SESIÓN DE TUTORÍA.</w:t>
+            </w:r>
+          </w:p>
+          <w:p>
+            <w:pPr>
+              <w:spacing w:before="0" w:after="0"/>
+              <w:rPr>
+                <w:rFonts w:cs="Arial"/>
+              </w:rPr>
+            </w:pPr>
+          </w:p>
+        </w:tc>
+      </w:tr>
+      <w:tr>
+        <w:trPr>
+          <w:trHeight w:val="329"/>
+        </w:trPr>
+        <w:tc>
+          <w:tcPr>
+            <w:tcW w:w="1011" w:type="pct"/>
+            <w:tcBorders>
+              <w:top w:val="single" w:sz="4" w:space="0" w:color="000000" w:themeColor="text1"/>
+              <w:left w:val="single" w:sz="8" w:space="0" w:color="000000" w:themeColor="text1"/>
+              <w:bottom w:val="single" w:sz="4" w:space="0" w:color="000000" w:themeColor="text1"/>
+              <w:right w:val="nil"/>
+            </w:tcBorders>
+            <w:hideMark/>
+          </w:tcPr>
+          <w:p>
+            <w:pPr>
+              <w:spacing w:before="0" w:after="0"/>
+              <w:rPr>
+                <w:rFonts w:cs="Arial"/>
+                <w:b/>
+              </w:rPr>
+            </w:pPr>
+            <w:r>
+              <w:rPr>
+                <w:rFonts w:cs="Arial"/>
+                <w:b/>
+              </w:rPr>
+              <w:t>Reglas de negocio:</w:t>
+            </w:r>
+          </w:p>
+        </w:tc>
+        <w:tc>
+          <w:tcPr>
+            <w:tcW w:w="3989" w:type="pct"/>
+            <w:tcBorders>
+              <w:top w:val="single" w:sz="4" w:space="0" w:color="000000" w:themeColor="text1"/>
+              <w:left w:val="single" w:sz="4" w:space="0" w:color="000000" w:themeColor="text1"/>
+              <w:bottom w:val="single" w:sz="4" w:space="0" w:color="000000" w:themeColor="text1"/>
+              <w:right w:val="single" w:sz="4" w:space="0" w:color="000000" w:themeColor="text1"/>
+            </w:tcBorders>
+          </w:tcPr>
+          <w:p>
+            <w:pPr>
+              <w:spacing w:before="0" w:after="0"/>
+              <w:rPr>
+                <w:rFonts w:cs="Arial"/>
+              </w:rPr>
+            </w:pPr>
+            <w:r>
+              <w:rPr>
+                <w:rFonts w:cs="Arial"/>
+              </w:rPr>
+              <w:t>Ninguna</w:t>
+            </w:r>
+          </w:p>
+        </w:tc>
+      </w:tr>
+      <w:tr>
+        <w:trPr>
+          <w:trHeight w:val="329"/>
+        </w:trPr>
+        <w:tc>
+          <w:tcPr>
+            <w:tcW w:w="1011" w:type="pct"/>
+            <w:tcBorders>
+              <w:top w:val="single" w:sz="4" w:space="0" w:color="000000" w:themeColor="text1"/>
+              <w:left w:val="single" w:sz="8" w:space="0" w:color="000000" w:themeColor="text1"/>
+              <w:bottom w:val="single" w:sz="4" w:space="0" w:color="000000" w:themeColor="text1"/>
+              <w:right w:val="nil"/>
+            </w:tcBorders>
+            <w:hideMark/>
+          </w:tcPr>
+          <w:p>
+            <w:pPr>
+              <w:spacing w:before="0" w:after="0"/>
+              <w:rPr>
+                <w:rFonts w:cs="Arial"/>
+                <w:b/>
+              </w:rPr>
+            </w:pPr>
+            <w:r>
+              <w:rPr>
+                <w:rFonts w:cs="Arial"/>
+                <w:b/>
+              </w:rPr>
+              <w:t xml:space="preserve">Incluye: </w:t>
+            </w:r>
+          </w:p>
+        </w:tc>
+        <w:tc>
+          <w:tcPr>
+            <w:tcW w:w="3989" w:type="pct"/>
+            <w:tcBorders>
+              <w:top w:val="single" w:sz="4" w:space="0" w:color="000000" w:themeColor="text1"/>
+              <w:left w:val="single" w:sz="4" w:space="0" w:color="000000" w:themeColor="text1"/>
+              <w:bottom w:val="single" w:sz="4" w:space="0" w:color="000000" w:themeColor="text1"/>
+              <w:right w:val="single" w:sz="4" w:space="0" w:color="000000" w:themeColor="text1"/>
+            </w:tcBorders>
+          </w:tcPr>
+          <w:p>
+            <w:pPr>
+              <w:spacing w:before="0" w:after="0"/>
+              <w:rPr>
+                <w:rFonts w:cs="Arial"/>
+              </w:rPr>
+            </w:pPr>
+            <w:r>
+              <w:rPr>
+                <w:rFonts w:cs="Arial"/>
+              </w:rPr>
+              <w:t>Ninguno</w:t>
+            </w:r>
+          </w:p>
+        </w:tc>
+      </w:tr>
+      <w:tr>
+        <w:trPr>
+          <w:trHeight w:val="329"/>
+        </w:trPr>
+        <w:tc>
+          <w:tcPr>
+            <w:tcW w:w="1011" w:type="pct"/>
+            <w:tcBorders>
+              <w:top w:val="single" w:sz="4" w:space="0" w:color="000000" w:themeColor="text1"/>
+              <w:left w:val="single" w:sz="8" w:space="0" w:color="000000" w:themeColor="text1"/>
+              <w:bottom w:val="single" w:sz="4" w:space="0" w:color="000000" w:themeColor="text1"/>
+              <w:right w:val="nil"/>
+            </w:tcBorders>
+            <w:hideMark/>
+          </w:tcPr>
+          <w:p>
+            <w:pPr>
+              <w:spacing w:before="0" w:after="0"/>
+              <w:rPr>
+                <w:rFonts w:cs="Arial"/>
+                <w:b/>
+              </w:rPr>
+            </w:pPr>
+            <w:r>
+              <w:rPr>
+                <w:rFonts w:cs="Arial"/>
+                <w:b/>
+              </w:rPr>
+              <w:t>Extiende:</w:t>
+            </w:r>
+          </w:p>
+        </w:tc>
+        <w:tc>
+          <w:tcPr>
+            <w:tcW w:w="3989" w:type="pct"/>
+            <w:tcBorders>
+              <w:top w:val="single" w:sz="4" w:space="0" w:color="000000" w:themeColor="text1"/>
+              <w:left w:val="single" w:sz="4" w:space="0" w:color="000000" w:themeColor="text1"/>
+              <w:bottom w:val="single" w:sz="4" w:space="0" w:color="000000" w:themeColor="text1"/>
+              <w:right w:val="single" w:sz="4" w:space="0" w:color="000000" w:themeColor="text1"/>
+            </w:tcBorders>
+          </w:tcPr>
+          <w:p>
+            <w:pPr>
+              <w:spacing w:before="0" w:after="0"/>
+              <w:rPr>
+                <w:rFonts w:cs="Arial"/>
+              </w:rPr>
+            </w:pPr>
+            <w:r>
+              <w:rPr>
+                <w:rFonts w:cs="Arial"/>
+              </w:rPr>
+              <w:t>Ninguno</w:t>
+            </w:r>
+          </w:p>
+        </w:tc>
+      </w:tr>
+    </w:tbl>
+    <w:p>
+      <w:pPr>
+        <w:pStyle w:val="Descripcin"/>
+      </w:pPr>
+    </w:p>
+    <w:p>
+      <w:pPr>
+        <w:keepNext/>
+      </w:pPr>
+      <w:r>
+        <w:rPr>
+          <w:noProof/>
+        </w:rPr>
+        <w:drawing>
+          <wp:inline distT="0" distB="0" distL="0" distR="0" wp14:anchorId="633BF940" wp14:editId="1E0A35C2">
+            <wp:extent cx="5943600" cy="3686175"/>
+            <wp:effectExtent l="0" t="0" r="0" b="9525"/>
+            <wp:docPr id="881379054" name="Imagen 1" descr="Tabla&#10;&#10;Descripción generada automáticamente"/>
+            <wp:cNvGraphicFramePr>
+              <a:graphicFrameLocks xmlns:a="http://schemas.openxmlformats.org/drawingml/2006/main" noChangeAspect="1"/>
+            </wp:cNvGraphicFramePr>
+            <a:graphic xmlns:a="http://schemas.openxmlformats.org/drawingml/2006/main">
+              <a:graphicData uri="http://schemas.openxmlformats.org/drawingml/2006/picture">
+                <pic:pic xmlns:pic="http://schemas.openxmlformats.org/drawingml/2006/picture">
+                  <pic:nvPicPr>
+                    <pic:cNvPr id="881379054" name="Imagen 1" descr="Tabla&#10;&#10;Descripción generada automáticamente"/>
+                    <pic:cNvPicPr/>
+                  </pic:nvPicPr>
+                  <pic:blipFill>
+                    <a:blip r:embed="rId37">
+                      <a:extLst>
+                        <a:ext uri="{28A0092B-C50C-407E-A947-70E740481C1C}">
+                          <a14:useLocalDpi xmlns:a14="http://schemas.microsoft.com/office/drawing/2010/main" val="0"/>
+                        </a:ext>
+                      </a:extLst>
+                    </a:blip>
+                    <a:stretch>
+                      <a:fillRect/>
+                    </a:stretch>
+                  </pic:blipFill>
+                  <pic:spPr>
+                    <a:xfrm>
+                      <a:off x="0" y="0"/>
+                      <a:ext cx="5943600" cy="3686175"/>
+                    </a:xfrm>
+                    <a:prstGeom prst="rect">
+                      <a:avLst/>
+                    </a:prstGeom>
+                  </pic:spPr>
+                </pic:pic>
+              </a:graphicData>
+            </a:graphic>
+          </wp:inline>
+        </w:drawing>
+      </w:r>
+    </w:p>
+    <w:p>
+      <w:pPr>
+        <w:pStyle w:val="Descripcin"/>
+      </w:pPr>
+      <w:r>
+        <w:t>GUI: Modificar horario de sesión de tutoría</w:t>
+      </w:r>
+    </w:p>
+    <w:p>
+      <w:pPr>
+        <w:spacing w:before="0" w:after="160" w:line="259" w:lineRule="auto"/>
+        <w:rPr>
+          <w:i/>
+          <w:iCs/>
+          <w:color w:val="44546A" w:themeColor="text2"/>
+          <w:sz w:val="18"/>
+          <w:szCs w:val="18"/>
+        </w:rPr>
+      </w:pPr>
+      <w:r>
+        <w:br w:type="page"/>
+      </w:r>
+    </w:p>
+    <w:p>
+      <w:pPr>
+        <w:pStyle w:val="Descripcin"/>
+        <w:keepNext/>
+      </w:pPr>
+      <w:r>
+        <w:rPr>
+          <w:noProof/>
+        </w:rPr>
+        <w:drawing>
+          <wp:inline distT="0" distB="0" distL="0" distR="0" wp14:anchorId="4250AB44" wp14:editId="291132C6">
+            <wp:extent cx="5943600" cy="3686175"/>
+            <wp:effectExtent l="0" t="0" r="0" b="9525"/>
+            <wp:docPr id="1335518112" name="Imagen 2" descr="Interfaz de usuario gráfica, Aplicación&#10;&#10;Descripción generada automáticamente"/>
+            <wp:cNvGraphicFramePr>
+              <a:graphicFrameLocks xmlns:a="http://schemas.openxmlformats.org/drawingml/2006/main" noChangeAspect="1"/>
+            </wp:cNvGraphicFramePr>
+            <a:graphic xmlns:a="http://schemas.openxmlformats.org/drawingml/2006/main">
+              <a:graphicData uri="http://schemas.openxmlformats.org/drawingml/2006/picture">
+                <pic:pic xmlns:pic="http://schemas.openxmlformats.org/drawingml/2006/picture">
+                  <pic:nvPicPr>
+                    <pic:cNvPr id="1335518112" name="Imagen 2" descr="Interfaz de usuario gráfica, Aplicación&#10;&#10;Descripción generada automáticamente"/>
+                    <pic:cNvPicPr/>
+                  </pic:nvPicPr>
+                  <pic:blipFill>
+                    <a:blip r:embed="rId38">
+                      <a:extLst>
+                        <a:ext uri="{28A0092B-C50C-407E-A947-70E740481C1C}">
+                          <a14:useLocalDpi xmlns:a14="http://schemas.microsoft.com/office/drawing/2010/main" val="0"/>
+                        </a:ext>
+                      </a:extLst>
+                    </a:blip>
+                    <a:stretch>
+                      <a:fillRect/>
+                    </a:stretch>
+                  </pic:blipFill>
+                  <pic:spPr>
+                    <a:xfrm>
+                      <a:off x="0" y="0"/>
+                      <a:ext cx="5943600" cy="3686175"/>
+                    </a:xfrm>
+                    <a:prstGeom prst="rect">
+                      <a:avLst/>
+                    </a:prstGeom>
+                  </pic:spPr>
+                </pic:pic>
+              </a:graphicData>
+            </a:graphic>
+          </wp:inline>
+        </w:drawing>
+      </w:r>
+    </w:p>
+    <w:p>
+      <w:pPr>
+        <w:pStyle w:val="Descripcin"/>
+      </w:pPr>
+      <w:r>
+        <w:t xml:space="preserve">GUI: </w:t>
+      </w:r>
+      <w:r>
+        <w:t>Modificar horario de sesión modificación exitosa</w:t>
+      </w:r>
+    </w:p>
+    <w:p>
+      <w:pPr>
+        <w:keepNext/>
+      </w:pPr>
+      <w:r>
+        <w:rPr>
+          <w:noProof/>
+        </w:rPr>
+        <w:drawing>
+          <wp:inline distT="0" distB="0" distL="0" distR="0" wp14:anchorId="12A55CE0" wp14:editId="1F64159F">
+            <wp:extent cx="5943600" cy="3686175"/>
+            <wp:effectExtent l="0" t="0" r="0" b="9525"/>
+            <wp:docPr id="1080893743" name="Imagen 3" descr="Interfaz de usuario gráfica, Texto, Aplicación&#10;&#10;Descripción generada automáticamente"/>
+            <wp:cNvGraphicFramePr>
+              <a:graphicFrameLocks xmlns:a="http://schemas.openxmlformats.org/drawingml/2006/main" noChangeAspect="1"/>
+            </wp:cNvGraphicFramePr>
+            <a:graphic xmlns:a="http://schemas.openxmlformats.org/drawingml/2006/main">
+              <a:graphicData uri="http://schemas.openxmlformats.org/drawingml/2006/picture">
+                <pic:pic xmlns:pic="http://schemas.openxmlformats.org/drawingml/2006/picture">
+                  <pic:nvPicPr>
+                    <pic:cNvPr id="1080893743" name="Imagen 3" descr="Interfaz de usuario gráfica, Texto, Aplicación&#10;&#10;Descripción generada automáticamente"/>
+                    <pic:cNvPicPr/>
+                  </pic:nvPicPr>
+                  <pic:blipFill>
+                    <a:blip r:embed="rId39">
+                      <a:extLst>
+                        <a:ext uri="{28A0092B-C50C-407E-A947-70E740481C1C}">
+                          <a14:useLocalDpi xmlns:a14="http://schemas.microsoft.com/office/drawing/2010/main" val="0"/>
+                        </a:ext>
+                      </a:extLst>
+                    </a:blip>
+                    <a:stretch>
+                      <a:fillRect/>
+                    </a:stretch>
+                  </pic:blipFill>
+                  <pic:spPr>
+                    <a:xfrm>
+                      <a:off x="0" y="0"/>
+                      <a:ext cx="5943600" cy="3686175"/>
+                    </a:xfrm>
+                    <a:prstGeom prst="rect">
+                      <a:avLst/>
+                    </a:prstGeom>
+                  </pic:spPr>
+                </pic:pic>
+              </a:graphicData>
+            </a:graphic>
+          </wp:inline>
+        </w:drawing>
+      </w:r>
+    </w:p>
+    <w:p>
+      <w:pPr>
+        <w:pStyle w:val="Descripcin"/>
+      </w:pPr>
+      <w:r>
+        <w:t xml:space="preserve">GUI: </w:t>
+      </w:r>
+      <w:r>
+        <w:t>Modificación del horario de sesión de tutoría con campos incompletos</w:t>
+      </w:r>
+    </w:p>
+    <w:p>
+      <w:pPr>
+        <w:keepNext/>
+      </w:pPr>
+      <w:r>
+        <w:rPr>
+          <w:noProof/>
+        </w:rPr>
+        <w:drawing>
+          <wp:inline distT="0" distB="0" distL="0" distR="0" wp14:anchorId="554EC08A" wp14:editId="341354E1">
+            <wp:extent cx="5943600" cy="3686175"/>
+            <wp:effectExtent l="0" t="0" r="0" b="9525"/>
+            <wp:docPr id="1814674248" name="Imagen 4" descr="Interfaz de usuario gráfica, Texto, Aplicación&#10;&#10;Descripción generada automáticamente"/>
+            <wp:cNvGraphicFramePr>
+              <a:graphicFrameLocks xmlns:a="http://schemas.openxmlformats.org/drawingml/2006/main" noChangeAspect="1"/>
+            </wp:cNvGraphicFramePr>
+            <a:graphic xmlns:a="http://schemas.openxmlformats.org/drawingml/2006/main">
+              <a:graphicData uri="http://schemas.openxmlformats.org/drawingml/2006/picture">
+                <pic:pic xmlns:pic="http://schemas.openxmlformats.org/drawingml/2006/picture">
+                  <pic:nvPicPr>
+                    <pic:cNvPr id="1814674248" name="Imagen 4" descr="Interfaz de usuario gráfica, Texto, Aplicación&#10;&#10;Descripción generada automáticamente"/>
+                    <pic:cNvPicPr/>
+                  </pic:nvPicPr>
+                  <pic:blipFill>
+                    <a:blip r:embed="rId40">
+                      <a:extLst>
+                        <a:ext uri="{28A0092B-C50C-407E-A947-70E740481C1C}">
+                          <a14:useLocalDpi xmlns:a14="http://schemas.microsoft.com/office/drawing/2010/main" val="0"/>
+                        </a:ext>
+                      </a:extLst>
+                    </a:blip>
+                    <a:stretch>
+                      <a:fillRect/>
+                    </a:stretch>
+                  </pic:blipFill>
+                  <pic:spPr>
+                    <a:xfrm>
+                      <a:off x="0" y="0"/>
+                      <a:ext cx="5943600" cy="3686175"/>
+                    </a:xfrm>
+                    <a:prstGeom prst="rect">
+                      <a:avLst/>
+                    </a:prstGeom>
+                  </pic:spPr>
+                </pic:pic>
+              </a:graphicData>
+            </a:graphic>
+          </wp:inline>
+        </w:drawing>
+      </w:r>
+    </w:p>
+    <w:p>
+      <w:pPr>
+        <w:pStyle w:val="Descripcin"/>
+      </w:pPr>
+      <w:r>
+        <w:t>GUI: Horarios no permitidos</w:t>
+      </w:r>
+    </w:p>
+    <w:p>
+      <w:pPr>
+        <w:keepNext/>
+      </w:pPr>
+      <w:r>
+        <w:rPr>
+          <w:noProof/>
+        </w:rPr>
+        <w:drawing>
+          <wp:inline distT="0" distB="0" distL="0" distR="0" wp14:anchorId="5BD7D3C2" wp14:editId="40E6666F">
+            <wp:extent cx="5943600" cy="3686175"/>
+            <wp:effectExtent l="0" t="0" r="0" b="9525"/>
+            <wp:docPr id="1115839631" name="Imagen 5" descr="Interfaz de usuario gráfica, Texto, Aplicación, Correo electrónico&#10;&#10;Descripción generada automáticamente"/>
+            <wp:cNvGraphicFramePr>
+              <a:graphicFrameLocks xmlns:a="http://schemas.openxmlformats.org/drawingml/2006/main" noChangeAspect="1"/>
+            </wp:cNvGraphicFramePr>
+            <a:graphic xmlns:a="http://schemas.openxmlformats.org/drawingml/2006/main">
+              <a:graphicData uri="http://schemas.openxmlformats.org/drawingml/2006/picture">
+                <pic:pic xmlns:pic="http://schemas.openxmlformats.org/drawingml/2006/picture">
+                  <pic:nvPicPr>
+                    <pic:cNvPr id="1115839631" name="Imagen 5" descr="Interfaz de usuario gráfica, Texto, Aplicación, Correo electrónico&#10;&#10;Descripción generada automáticamente"/>
+                    <pic:cNvPicPr/>
+                  </pic:nvPicPr>
+                  <pic:blipFill>
+                    <a:blip r:embed="rId41">
+                      <a:extLst>
+                        <a:ext uri="{28A0092B-C50C-407E-A947-70E740481C1C}">
+                          <a14:useLocalDpi xmlns:a14="http://schemas.microsoft.com/office/drawing/2010/main" val="0"/>
+                        </a:ext>
+                      </a:extLst>
+                    </a:blip>
+                    <a:stretch>
+                      <a:fillRect/>
+                    </a:stretch>
+                  </pic:blipFill>
+                  <pic:spPr>
+                    <a:xfrm>
+                      <a:off x="0" y="0"/>
+                      <a:ext cx="5943600" cy="3686175"/>
+                    </a:xfrm>
+                    <a:prstGeom prst="rect">
+                      <a:avLst/>
+                    </a:prstGeom>
+                  </pic:spPr>
+                </pic:pic>
+              </a:graphicData>
+            </a:graphic>
+          </wp:inline>
+        </w:drawing>
+      </w:r>
+    </w:p>
+    <w:p>
+      <w:pPr>
+        <w:pStyle w:val="Descripcin"/>
+      </w:pPr>
+      <w:r>
+        <w:t xml:space="preserve">GUI: </w:t>
+      </w:r>
+      <w:r>
+        <w:t>Modificación de sesión de tutoría con error en la base de datos.</w:t>
+      </w:r>
+    </w:p>
     <w:sectPr>
       <w:pgSz w:w="12240" w:h="15840"/>
       <w:pgMar w:top="1440" w:right="1440" w:bottom="1440" w:left="1440" w:header="708" w:footer="708" w:gutter="0"/>
@@ -12106,6 +14018,95 @@
     </w:lvl>
   </w:abstractNum>
   <w:abstractNum w:abstractNumId="27" w15:restartNumberingAfterBreak="0">
+    <w:nsid w:val="6ACE25BF"/>
+    <w:multiLevelType w:val="hybridMultilevel"/>
+    <w:tmpl w:val="97CCE552"/>
+    <w:lvl w:ilvl="0" w:tplc="FFFFFFFF">
+      <w:start w:val="1"/>
+      <w:numFmt w:val="decimal"/>
+      <w:lvlText w:val="%1."/>
+      <w:lvlJc w:val="left"/>
+      <w:pPr>
+        <w:ind w:left="643" w:hanging="360"/>
+      </w:pPr>
+      <w:rPr>
+        <w:rFonts w:hint="default"/>
+      </w:rPr>
+    </w:lvl>
+    <w:lvl w:ilvl="1" w:tplc="FFFFFFFF" w:tentative="1">
+      <w:start w:val="1"/>
+      <w:numFmt w:val="lowerLetter"/>
+      <w:lvlText w:val="%2."/>
+      <w:lvlJc w:val="left"/>
+      <w:pPr>
+        <w:ind w:left="1440" w:hanging="360"/>
+      </w:pPr>
+    </w:lvl>
+    <w:lvl w:ilvl="2" w:tplc="FFFFFFFF" w:tentative="1">
+      <w:start w:val="1"/>
+      <w:numFmt w:val="lowerRoman"/>
+      <w:lvlText w:val="%3."/>
+      <w:lvlJc w:val="right"/>
+      <w:pPr>
+        <w:ind w:left="2160" w:hanging="180"/>
+      </w:pPr>
+    </w:lvl>
+    <w:lvl w:ilvl="3" w:tplc="FFFFFFFF" w:tentative="1">
+      <w:start w:val="1"/>
+      <w:numFmt w:val="decimal"/>
+      <w:lvlText w:val="%4."/>
+      <w:lvlJc w:val="left"/>
+      <w:pPr>
+        <w:ind w:left="2880" w:hanging="360"/>
+      </w:pPr>
+    </w:lvl>
+    <w:lvl w:ilvl="4" w:tplc="FFFFFFFF" w:tentative="1">
+      <w:start w:val="1"/>
+      <w:numFmt w:val="lowerLetter"/>
+      <w:lvlText w:val="%5."/>
+      <w:lvlJc w:val="left"/>
+      <w:pPr>
+        <w:ind w:left="3600" w:hanging="360"/>
+      </w:pPr>
+    </w:lvl>
+    <w:lvl w:ilvl="5" w:tplc="FFFFFFFF" w:tentative="1">
+      <w:start w:val="1"/>
+      <w:numFmt w:val="lowerRoman"/>
+      <w:lvlText w:val="%6."/>
+      <w:lvlJc w:val="right"/>
+      <w:pPr>
+        <w:ind w:left="4320" w:hanging="180"/>
+      </w:pPr>
+    </w:lvl>
+    <w:lvl w:ilvl="6" w:tplc="FFFFFFFF" w:tentative="1">
+      <w:start w:val="1"/>
+      <w:numFmt w:val="decimal"/>
+      <w:lvlText w:val="%7."/>
+      <w:lvlJc w:val="left"/>
+      <w:pPr>
+        <w:ind w:left="5040" w:hanging="360"/>
+      </w:pPr>
+    </w:lvl>
+    <w:lvl w:ilvl="7" w:tplc="FFFFFFFF" w:tentative="1">
+      <w:start w:val="1"/>
+      <w:numFmt w:val="lowerLetter"/>
+      <w:lvlText w:val="%8."/>
+      <w:lvlJc w:val="left"/>
+      <w:pPr>
+        <w:ind w:left="5760" w:hanging="360"/>
+      </w:pPr>
+    </w:lvl>
+    <w:lvl w:ilvl="8" w:tplc="FFFFFFFF" w:tentative="1">
+      <w:start w:val="1"/>
+      <w:numFmt w:val="lowerRoman"/>
+      <w:lvlText w:val="%9."/>
+      <w:lvlJc w:val="right"/>
+      <w:pPr>
+        <w:ind w:left="6480" w:hanging="180"/>
+      </w:pPr>
+    </w:lvl>
+  </w:abstractNum>
+  <w:abstractNum w:abstractNumId="28" w15:restartNumberingAfterBreak="0">
     <w:nsid w:val="6D221342"/>
     <w:multiLevelType w:val="hybridMultilevel"/>
     <w:tmpl w:val="038A3786"/>
@@ -12191,7 +14192,7 @@
       </w:pPr>
     </w:lvl>
   </w:abstractNum>
-  <w:abstractNum w:abstractNumId="28" w15:restartNumberingAfterBreak="0">
+  <w:abstractNum w:abstractNumId="29" w15:restartNumberingAfterBreak="0">
     <w:nsid w:val="6D6B7998"/>
     <w:multiLevelType w:val="multilevel"/>
     <w:tmpl w:val="B32893E0"/>
@@ -12304,7 +14305,7 @@
       </w:pPr>
     </w:lvl>
   </w:abstractNum>
-  <w:abstractNum w:abstractNumId="29" w15:restartNumberingAfterBreak="0">
+  <w:abstractNum w:abstractNumId="30" w15:restartNumberingAfterBreak="0">
     <w:nsid w:val="6E4D5574"/>
     <w:multiLevelType w:val="multilevel"/>
     <w:tmpl w:val="AB4E41AE"/>
@@ -12422,7 +14423,7 @@
       </w:rPr>
     </w:lvl>
   </w:abstractNum>
-  <w:abstractNum w:abstractNumId="30" w15:restartNumberingAfterBreak="0">
+  <w:abstractNum w:abstractNumId="31" w15:restartNumberingAfterBreak="0">
     <w:nsid w:val="702B5F61"/>
     <w:multiLevelType w:val="hybridMultilevel"/>
     <w:tmpl w:val="D20C945C"/>
@@ -12511,7 +14512,7 @@
       </w:pPr>
     </w:lvl>
   </w:abstractNum>
-  <w:abstractNum w:abstractNumId="31" w15:restartNumberingAfterBreak="0">
+  <w:abstractNum w:abstractNumId="32" w15:restartNumberingAfterBreak="0">
     <w:nsid w:val="79133107"/>
     <w:multiLevelType w:val="hybridMultilevel"/>
     <w:tmpl w:val="FFFFFFFF"/>
@@ -12597,7 +14598,7 @@
       </w:pPr>
     </w:lvl>
   </w:abstractNum>
-  <w:abstractNum w:abstractNumId="32" w15:restartNumberingAfterBreak="0">
+  <w:abstractNum w:abstractNumId="33" w15:restartNumberingAfterBreak="0">
     <w:nsid w:val="7980736F"/>
     <w:multiLevelType w:val="hybridMultilevel"/>
     <w:tmpl w:val="20C47C62"/>
@@ -12683,7 +14684,7 @@
       </w:pPr>
     </w:lvl>
   </w:abstractNum>
-  <w:abstractNum w:abstractNumId="33" w15:restartNumberingAfterBreak="0">
+  <w:abstractNum w:abstractNumId="34" w15:restartNumberingAfterBreak="0">
     <w:nsid w:val="79A634C4"/>
     <w:multiLevelType w:val="multilevel"/>
     <w:tmpl w:val="FADA4194"/>
@@ -12796,7 +14797,7 @@
       </w:pPr>
     </w:lvl>
   </w:abstractNum>
-  <w:abstractNum w:abstractNumId="34" w15:restartNumberingAfterBreak="0">
+  <w:abstractNum w:abstractNumId="35" w15:restartNumberingAfterBreak="0">
     <w:nsid w:val="7A957861"/>
     <w:multiLevelType w:val="hybridMultilevel"/>
     <w:tmpl w:val="F72E627C"/>
@@ -12886,7 +14887,7 @@
     </w:lvl>
   </w:abstractNum>
   <w:num w:numId="1" w16cid:durableId="1460805833">
-    <w:abstractNumId w:val="31"/>
+    <w:abstractNumId w:val="32"/>
   </w:num>
   <w:num w:numId="2" w16cid:durableId="136189192">
     <w:abstractNumId w:val="0"/>
@@ -12895,7 +14896,7 @@
     <w:abstractNumId w:val="18"/>
   </w:num>
   <w:num w:numId="4" w16cid:durableId="1393849080">
-    <w:abstractNumId w:val="28"/>
+    <w:abstractNumId w:val="29"/>
   </w:num>
   <w:num w:numId="5" w16cid:durableId="1635139430">
     <w:abstractNumId w:val="4"/>
@@ -12907,7 +14908,7 @@
     <w:abstractNumId w:val="5"/>
   </w:num>
   <w:num w:numId="8" w16cid:durableId="1010566509">
-    <w:abstractNumId w:val="34"/>
+    <w:abstractNumId w:val="35"/>
   </w:num>
   <w:num w:numId="9" w16cid:durableId="1740059819">
     <w:abstractNumId w:val="6"/>
@@ -12922,7 +14923,7 @@
     <w:abstractNumId w:val="25"/>
   </w:num>
   <w:num w:numId="13" w16cid:durableId="28144768">
-    <w:abstractNumId w:val="27"/>
+    <w:abstractNumId w:val="28"/>
   </w:num>
   <w:num w:numId="14" w16cid:durableId="154229452">
     <w:abstractNumId w:val="9"/>
@@ -12994,7 +14995,7 @@
     </w:lvlOverride>
   </w:num>
   <w:num w:numId="19" w16cid:durableId="822620769">
-    <w:abstractNumId w:val="32"/>
+    <w:abstractNumId w:val="33"/>
     <w:lvlOverride w:ilvl="0">
       <w:startOverride w:val="1"/>
     </w:lvlOverride>
@@ -13039,10 +15040,10 @@
     <w:abstractNumId w:val="14"/>
   </w:num>
   <w:num w:numId="25" w16cid:durableId="467168135">
-    <w:abstractNumId w:val="29"/>
+    <w:abstractNumId w:val="30"/>
   </w:num>
   <w:num w:numId="26" w16cid:durableId="1625620949">
-    <w:abstractNumId w:val="33"/>
+    <w:abstractNumId w:val="34"/>
   </w:num>
   <w:num w:numId="27" w16cid:durableId="78336803">
     <w:abstractNumId w:val="16"/>
@@ -13066,10 +15067,13 @@
     <w:abstractNumId w:val="3"/>
   </w:num>
   <w:num w:numId="34" w16cid:durableId="744104644">
-    <w:abstractNumId w:val="30"/>
+    <w:abstractNumId w:val="31"/>
   </w:num>
   <w:num w:numId="35" w16cid:durableId="975531180">
     <w:abstractNumId w:val="19"/>
+  </w:num>
+  <w:num w:numId="36" w16cid:durableId="1503617363">
+    <w:abstractNumId w:val="27"/>
   </w:num>
 </w:numbering>
 </file>
@@ -13472,7 +15476,7 @@
   <w:style w:type="paragraph" w:default="1" w:styleId="Normal">
     <w:name w:val="Normal"/>
     <w:qFormat/>
-    <w:rsid w:val="00A31671"/>
+    <w:rsid w:val="00CE0693"/>
     <w:pPr>
       <w:spacing w:before="180" w:after="180" w:line="276" w:lineRule="auto"/>
     </w:pPr>
@@ -13505,6 +15509,7 @@
   <w:style w:type="character" w:default="1" w:styleId="Fuentedeprrafopredeter">
     <w:name w:val="Default Paragraph Font"/>
     <w:uiPriority w:val="1"/>
+    <w:semiHidden/>
     <w:unhideWhenUsed/>
   </w:style>
   <w:style w:type="table" w:default="1" w:styleId="Tablanormal">

</xml_diff>

<commit_message>
Descripción, prototipos y modelos del CU34 completada
</commit_message>
<xml_diff>
--- a/DescripcionesDeCasosDeUso/OscarIvanOlivaresCarsi/Descripciones de CU y prototipos.docx
+++ b/DescripcionesDeCasosDeUso/OscarIvanOlivaresCarsi/Descripciones de CU y prototipos.docx
@@ -11248,6 +11248,7 @@
           </w:tcPr>
           <w:p>
             <w:pPr>
+              <w:spacing w:before="0" w:after="0"/>
               <w:rPr>
                 <w:rFonts w:cs="Times New Roman"/>
                 <w:b/>
@@ -11275,6 +11276,7 @@
           </w:tcPr>
           <w:p>
             <w:pPr>
+              <w:spacing w:before="0" w:after="0"/>
               <w:rPr>
                 <w:rFonts w:cs="Times New Roman"/>
               </w:rPr>
@@ -11296,6 +11298,71 @@
                 <w:rFonts w:cs="Times New Roman"/>
               </w:rPr>
               <w:t>4</w:t>
+            </w:r>
+          </w:p>
+        </w:tc>
+      </w:tr>
+      <w:tr>
+        <w:trPr>
+          <w:trHeight w:val="467"/>
+        </w:trPr>
+        <w:tc>
+          <w:tcPr>
+            <w:tcW w:w="1372" w:type="pct"/>
+            <w:tcBorders>
+              <w:top w:val="single" w:sz="4" w:space="0" w:color="000000"/>
+              <w:left w:val="single" w:sz="8" w:space="0" w:color="000000"/>
+              <w:bottom w:val="single" w:sz="4" w:space="0" w:color="000000"/>
+              <w:right w:val="nil"/>
+            </w:tcBorders>
+            <w:hideMark/>
+          </w:tcPr>
+          <w:p>
+            <w:pPr>
+              <w:spacing w:before="0" w:after="0"/>
+              <w:rPr>
+                <w:rFonts w:cs="Times New Roman"/>
+                <w:b/>
+              </w:rPr>
+            </w:pPr>
+            <w:r>
+              <w:rPr>
+                <w:rFonts w:cs="Times New Roman"/>
+                <w:b/>
+              </w:rPr>
+              <w:t>Nombre:</w:t>
+            </w:r>
+          </w:p>
+        </w:tc>
+        <w:tc>
+          <w:tcPr>
+            <w:tcW w:w="3628" w:type="pct"/>
+            <w:tcBorders>
+              <w:top w:val="single" w:sz="4" w:space="0" w:color="000000"/>
+              <w:left w:val="single" w:sz="4" w:space="0" w:color="000000"/>
+              <w:bottom w:val="single" w:sz="4" w:space="0" w:color="000000"/>
+              <w:right w:val="single" w:sz="8" w:space="0" w:color="000000"/>
+            </w:tcBorders>
+            <w:hideMark/>
+          </w:tcPr>
+          <w:p>
+            <w:pPr>
+              <w:spacing w:before="0" w:after="0"/>
+              <w:rPr>
+                <w:rFonts w:cs="Times New Roman"/>
+              </w:rPr>
+            </w:pPr>
+            <w:r>
+              <w:rPr>
+                <w:rFonts w:cs="Times New Roman"/>
+              </w:rPr>
+              <w:t xml:space="preserve">Consultar </w:t>
+            </w:r>
+            <w:r>
+              <w:rPr>
+                <w:rFonts w:cs="Times New Roman"/>
+              </w:rPr>
+              <w:t>académico</w:t>
             </w:r>
           </w:p>
         </w:tc>
@@ -11317,17 +11384,18 @@
           </w:tcPr>
           <w:p>
             <w:pPr>
-              <w:rPr>
-                <w:rFonts w:cs="Times New Roman"/>
-                <w:b/>
-              </w:rPr>
-            </w:pPr>
-            <w:r>
-              <w:rPr>
-                <w:rFonts w:cs="Times New Roman"/>
-                <w:b/>
-              </w:rPr>
-              <w:t>Nombre:</w:t>
+              <w:spacing w:before="0" w:after="0"/>
+              <w:rPr>
+                <w:rFonts w:cs="Times New Roman"/>
+                <w:b/>
+              </w:rPr>
+            </w:pPr>
+            <w:r>
+              <w:rPr>
+                <w:rFonts w:cs="Times New Roman"/>
+                <w:b/>
+              </w:rPr>
+              <w:t>Autor:</w:t>
             </w:r>
           </w:p>
         </w:tc>
@@ -11344,21 +11412,16 @@
           </w:tcPr>
           <w:p>
             <w:pPr>
-              <w:rPr>
-                <w:rFonts w:cs="Times New Roman"/>
-              </w:rPr>
-            </w:pPr>
-            <w:r>
-              <w:rPr>
-                <w:rFonts w:cs="Times New Roman"/>
-              </w:rPr>
-              <w:t xml:space="preserve">Consultar </w:t>
-            </w:r>
-            <w:r>
-              <w:rPr>
-                <w:rFonts w:cs="Times New Roman"/>
-              </w:rPr>
-              <w:t>académico</w:t>
+              <w:spacing w:before="0" w:after="0"/>
+              <w:rPr>
+                <w:rFonts w:cs="Times New Roman"/>
+              </w:rPr>
+            </w:pPr>
+            <w:r>
+              <w:rPr>
+                <w:rFonts w:cs="Times New Roman"/>
+              </w:rPr>
+              <w:t>Oscar Ivan Olivares Carsi</w:t>
             </w:r>
           </w:p>
         </w:tc>
@@ -11380,17 +11443,18 @@
           </w:tcPr>
           <w:p>
             <w:pPr>
-              <w:rPr>
-                <w:rFonts w:cs="Times New Roman"/>
-                <w:b/>
-              </w:rPr>
-            </w:pPr>
-            <w:r>
-              <w:rPr>
-                <w:rFonts w:cs="Times New Roman"/>
-                <w:b/>
-              </w:rPr>
-              <w:t>Autor:</w:t>
+              <w:spacing w:before="0" w:after="0"/>
+              <w:rPr>
+                <w:rFonts w:cs="Times New Roman"/>
+                <w:b/>
+              </w:rPr>
+            </w:pPr>
+            <w:r>
+              <w:rPr>
+                <w:rFonts w:cs="Times New Roman"/>
+                <w:b/>
+              </w:rPr>
+              <w:t>Fecha de actualización:</w:t>
             </w:r>
           </w:p>
         </w:tc>
@@ -11407,15 +11471,28 @@
           </w:tcPr>
           <w:p>
             <w:pPr>
-              <w:rPr>
-                <w:rFonts w:cs="Times New Roman"/>
-              </w:rPr>
-            </w:pPr>
-            <w:r>
-              <w:rPr>
-                <w:rFonts w:cs="Times New Roman"/>
-              </w:rPr>
-              <w:t>Oscar Ivan Olivares Carsi</w:t>
+              <w:spacing w:before="0" w:after="0"/>
+              <w:rPr>
+                <w:rFonts w:cs="Times New Roman"/>
+              </w:rPr>
+            </w:pPr>
+            <w:r>
+              <w:rPr>
+                <w:rFonts w:cs="Times New Roman"/>
+              </w:rPr>
+              <w:t>15 de mayo</w:t>
+            </w:r>
+            <w:r>
+              <w:rPr>
+                <w:rFonts w:cs="Times New Roman"/>
+              </w:rPr>
+              <w:t xml:space="preserve"> de 202</w:t>
+            </w:r>
+            <w:r>
+              <w:rPr>
+                <w:rFonts w:cs="Times New Roman"/>
+              </w:rPr>
+              <w:t>3</w:t>
             </w:r>
           </w:p>
         </w:tc>
@@ -11437,17 +11514,18 @@
           </w:tcPr>
           <w:p>
             <w:pPr>
-              <w:rPr>
-                <w:rFonts w:cs="Times New Roman"/>
-                <w:b/>
-              </w:rPr>
-            </w:pPr>
-            <w:r>
-              <w:rPr>
-                <w:rFonts w:cs="Times New Roman"/>
-                <w:b/>
-              </w:rPr>
-              <w:t>Fecha de actualización:</w:t>
+              <w:spacing w:before="0" w:after="0"/>
+              <w:rPr>
+                <w:rFonts w:cs="Times New Roman"/>
+                <w:b/>
+              </w:rPr>
+            </w:pPr>
+            <w:r>
+              <w:rPr>
+                <w:rFonts w:cs="Times New Roman"/>
+                <w:b/>
+              </w:rPr>
+              <w:t>Descripción:</w:t>
             </w:r>
           </w:p>
         </w:tc>
@@ -11464,27 +11542,41 @@
           </w:tcPr>
           <w:p>
             <w:pPr>
-              <w:rPr>
-                <w:rFonts w:cs="Times New Roman"/>
-              </w:rPr>
-            </w:pPr>
-            <w:r>
-              <w:rPr>
-                <w:rFonts w:cs="Times New Roman"/>
-              </w:rPr>
-              <w:t>15 de mayo</w:t>
-            </w:r>
-            <w:r>
-              <w:rPr>
-                <w:rFonts w:cs="Times New Roman"/>
-              </w:rPr>
-              <w:t xml:space="preserve"> de 202</w:t>
-            </w:r>
-            <w:r>
-              <w:rPr>
-                <w:rFonts w:cs="Times New Roman"/>
-              </w:rPr>
-              <w:t>3</w:t>
+              <w:spacing w:before="0" w:after="0"/>
+              <w:jc w:val="both"/>
+              <w:rPr>
+                <w:rFonts w:cs="Times New Roman"/>
+              </w:rPr>
+            </w:pPr>
+            <w:r>
+              <w:rPr>
+                <w:rFonts w:cs="Times New Roman"/>
+              </w:rPr>
+              <w:t xml:space="preserve">En este caso de uso el </w:t>
+            </w:r>
+            <w:r>
+              <w:rPr>
+                <w:rFonts w:cs="Times New Roman"/>
+              </w:rPr>
+              <w:t>Administrador</w:t>
+            </w:r>
+            <w:r>
+              <w:rPr>
+                <w:rFonts w:cs="Times New Roman"/>
+              </w:rPr>
+              <w:t xml:space="preserve"> llevará a cabo la consulta de la información registrada de los </w:t>
+            </w:r>
+            <w:r>
+              <w:rPr>
+                <w:rFonts w:cs="Times New Roman"/>
+              </w:rPr>
+              <w:t>académicos</w:t>
+            </w:r>
+            <w:r>
+              <w:rPr>
+                <w:rFonts w:cs="Times New Roman"/>
+              </w:rPr>
+              <w:t>.</w:t>
             </w:r>
           </w:p>
         </w:tc>
@@ -11506,17 +11598,18 @@
           </w:tcPr>
           <w:p>
             <w:pPr>
-              <w:rPr>
-                <w:rFonts w:cs="Times New Roman"/>
-                <w:b/>
-              </w:rPr>
-            </w:pPr>
-            <w:r>
-              <w:rPr>
-                <w:rFonts w:cs="Times New Roman"/>
-                <w:b/>
-              </w:rPr>
-              <w:t>Descripción:</w:t>
+              <w:spacing w:before="0" w:after="0"/>
+              <w:rPr>
+                <w:rFonts w:cs="Times New Roman"/>
+                <w:b/>
+              </w:rPr>
+            </w:pPr>
+            <w:r>
+              <w:rPr>
+                <w:rFonts w:cs="Times New Roman"/>
+                <w:b/>
+              </w:rPr>
+              <w:t>Actor(es):</w:t>
             </w:r>
           </w:p>
         </w:tc>
@@ -11533,40 +11626,16 @@
           </w:tcPr>
           <w:p>
             <w:pPr>
-              <w:jc w:val="both"/>
-              <w:rPr>
-                <w:rFonts w:cs="Times New Roman"/>
-              </w:rPr>
-            </w:pPr>
-            <w:r>
-              <w:rPr>
-                <w:rFonts w:cs="Times New Roman"/>
-              </w:rPr>
-              <w:t xml:space="preserve">En este caso de uso el </w:t>
-            </w:r>
+              <w:spacing w:before="0" w:after="0"/>
+              <w:rPr>
+                <w:rFonts w:cs="Times New Roman"/>
+              </w:rPr>
+            </w:pPr>
             <w:r>
               <w:rPr>
                 <w:rFonts w:cs="Times New Roman"/>
               </w:rPr>
               <w:t>Administrador</w:t>
-            </w:r>
-            <w:r>
-              <w:rPr>
-                <w:rFonts w:cs="Times New Roman"/>
-              </w:rPr>
-              <w:t xml:space="preserve"> llevará a cabo la consulta de la información registrada de los </w:t>
-            </w:r>
-            <w:r>
-              <w:rPr>
-                <w:rFonts w:cs="Times New Roman"/>
-              </w:rPr>
-              <w:t>académicos</w:t>
-            </w:r>
-            <w:r>
-              <w:rPr>
-                <w:rFonts w:cs="Times New Roman"/>
-              </w:rPr>
-              <w:t>.</w:t>
             </w:r>
           </w:p>
         </w:tc>
@@ -11588,17 +11657,18 @@
           </w:tcPr>
           <w:p>
             <w:pPr>
-              <w:rPr>
-                <w:rFonts w:cs="Times New Roman"/>
-                <w:b/>
-              </w:rPr>
-            </w:pPr>
-            <w:r>
-              <w:rPr>
-                <w:rFonts w:cs="Times New Roman"/>
-                <w:b/>
-              </w:rPr>
-              <w:t>Actor(es):</w:t>
+              <w:spacing w:before="0" w:after="0"/>
+              <w:rPr>
+                <w:rFonts w:cs="Times New Roman"/>
+                <w:b/>
+              </w:rPr>
+            </w:pPr>
+            <w:r>
+              <w:rPr>
+                <w:rFonts w:cs="Times New Roman"/>
+                <w:b/>
+              </w:rPr>
+              <w:t>Disparador:</w:t>
             </w:r>
           </w:p>
         </w:tc>
@@ -11615,15 +11685,40 @@
           </w:tcPr>
           <w:p>
             <w:pPr>
-              <w:rPr>
-                <w:rFonts w:cs="Times New Roman"/>
-              </w:rPr>
-            </w:pPr>
-            <w:r>
-              <w:rPr>
-                <w:rFonts w:cs="Times New Roman"/>
-              </w:rPr>
-              <w:t>Administrador</w:t>
+              <w:spacing w:before="0" w:after="0"/>
+              <w:rPr>
+                <w:rFonts w:cs="Times New Roman"/>
+                <w:i/>
+                <w:iCs/>
+              </w:rPr>
+            </w:pPr>
+            <w:r>
+              <w:rPr>
+                <w:rFonts w:cs="Times New Roman"/>
+              </w:rPr>
+              <w:t>El administrador</w:t>
+            </w:r>
+            <w:r>
+              <w:rPr>
+                <w:rFonts w:cs="Times New Roman"/>
+              </w:rPr>
+              <w:t xml:space="preserve"> selecciona la opción </w:t>
+            </w:r>
+            <w:r>
+              <w:rPr>
+                <w:rFonts w:cs="Times New Roman"/>
+                <w:i/>
+                <w:iCs/>
+              </w:rPr>
+              <w:t xml:space="preserve">Consulta de </w:t>
+            </w:r>
+            <w:r>
+              <w:rPr>
+                <w:rFonts w:cs="Times New Roman"/>
+                <w:i/>
+                <w:iCs/>
+              </w:rPr>
+              <w:t>académico</w:t>
             </w:r>
           </w:p>
         </w:tc>
@@ -11645,17 +11740,18 @@
           </w:tcPr>
           <w:p>
             <w:pPr>
-              <w:rPr>
-                <w:rFonts w:cs="Times New Roman"/>
-                <w:b/>
-              </w:rPr>
-            </w:pPr>
-            <w:r>
-              <w:rPr>
-                <w:rFonts w:cs="Times New Roman"/>
-                <w:b/>
-              </w:rPr>
-              <w:t>Disparador:</w:t>
+              <w:spacing w:before="0" w:after="0"/>
+              <w:rPr>
+                <w:rFonts w:cs="Times New Roman"/>
+                <w:b/>
+              </w:rPr>
+            </w:pPr>
+            <w:r>
+              <w:rPr>
+                <w:rFonts w:cs="Times New Roman"/>
+                <w:b/>
+              </w:rPr>
+              <w:t>Precondiciones:</w:t>
             </w:r>
           </w:p>
         </w:tc>
@@ -11672,39 +11768,28 @@
           </w:tcPr>
           <w:p>
             <w:pPr>
-              <w:rPr>
-                <w:rFonts w:cs="Times New Roman"/>
-                <w:i/>
-                <w:iCs/>
-              </w:rPr>
-            </w:pPr>
-            <w:r>
-              <w:rPr>
-                <w:rFonts w:cs="Times New Roman"/>
-              </w:rPr>
-              <w:t>El administrador</w:t>
-            </w:r>
-            <w:r>
-              <w:rPr>
-                <w:rFonts w:cs="Times New Roman"/>
-              </w:rPr>
-              <w:t xml:space="preserve"> selecciona la opción </w:t>
-            </w:r>
-            <w:r>
-              <w:rPr>
-                <w:rFonts w:cs="Times New Roman"/>
-                <w:i/>
-                <w:iCs/>
-              </w:rPr>
-              <w:t xml:space="preserve">Consulta de </w:t>
-            </w:r>
-            <w:r>
-              <w:rPr>
-                <w:rFonts w:cs="Times New Roman"/>
-                <w:i/>
-                <w:iCs/>
-              </w:rPr>
-              <w:t>académico</w:t>
+              <w:spacing w:before="0" w:after="0"/>
+              <w:rPr>
+                <w:rFonts w:cs="Times New Roman"/>
+              </w:rPr>
+            </w:pPr>
+            <w:r>
+              <w:rPr>
+                <w:rFonts w:cs="Times New Roman"/>
+              </w:rPr>
+              <w:t xml:space="preserve">POS01: Debe existir al menos un </w:t>
+            </w:r>
+            <w:r>
+              <w:rPr>
+                <w:rFonts w:cs="Times New Roman"/>
+              </w:rPr>
+              <w:t>Académico</w:t>
+            </w:r>
+            <w:r>
+              <w:rPr>
+                <w:rFonts w:cs="Times New Roman"/>
+              </w:rPr>
+              <w:t xml:space="preserve"> registrado en el sistema</w:t>
             </w:r>
           </w:p>
         </w:tc>
@@ -11726,75 +11811,7 @@
           </w:tcPr>
           <w:p>
             <w:pPr>
-              <w:rPr>
-                <w:rFonts w:cs="Times New Roman"/>
-                <w:b/>
-              </w:rPr>
-            </w:pPr>
-            <w:r>
-              <w:rPr>
-                <w:rFonts w:cs="Times New Roman"/>
-                <w:b/>
-              </w:rPr>
-              <w:t>Precondiciones:</w:t>
-            </w:r>
-          </w:p>
-        </w:tc>
-        <w:tc>
-          <w:tcPr>
-            <w:tcW w:w="3628" w:type="pct"/>
-            <w:tcBorders>
-              <w:top w:val="single" w:sz="4" w:space="0" w:color="000000"/>
-              <w:left w:val="single" w:sz="4" w:space="0" w:color="000000"/>
-              <w:bottom w:val="single" w:sz="4" w:space="0" w:color="000000"/>
-              <w:right w:val="single" w:sz="8" w:space="0" w:color="000000"/>
-            </w:tcBorders>
-            <w:hideMark/>
-          </w:tcPr>
-          <w:p>
-            <w:pPr>
-              <w:rPr>
-                <w:rFonts w:cs="Times New Roman"/>
-              </w:rPr>
-            </w:pPr>
-            <w:r>
-              <w:rPr>
-                <w:rFonts w:cs="Times New Roman"/>
-              </w:rPr>
-              <w:t xml:space="preserve">POS01: Debe existir al menos un </w:t>
-            </w:r>
-            <w:r>
-              <w:rPr>
-                <w:rFonts w:cs="Times New Roman"/>
-              </w:rPr>
-              <w:t>Académico</w:t>
-            </w:r>
-            <w:r>
-              <w:rPr>
-                <w:rFonts w:cs="Times New Roman"/>
-              </w:rPr>
-              <w:t xml:space="preserve"> registrado en el sistema</w:t>
-            </w:r>
-          </w:p>
-        </w:tc>
-      </w:tr>
-      <w:tr>
-        <w:trPr>
-          <w:trHeight w:val="329"/>
-        </w:trPr>
-        <w:tc>
-          <w:tcPr>
-            <w:tcW w:w="1372" w:type="pct"/>
-            <w:tcBorders>
-              <w:top w:val="single" w:sz="4" w:space="0" w:color="000000"/>
-              <w:left w:val="single" w:sz="8" w:space="0" w:color="000000"/>
-              <w:bottom w:val="single" w:sz="4" w:space="0" w:color="000000"/>
-              <w:right w:val="nil"/>
-            </w:tcBorders>
-            <w:hideMark/>
-          </w:tcPr>
-          <w:p>
-            <w:pPr>
+              <w:spacing w:before="0" w:after="0"/>
               <w:rPr>
                 <w:rFonts w:cs="Times New Roman"/>
                 <w:b/>
@@ -11837,55 +11854,19 @@
               <w:rPr>
                 <w:rFonts w:cs="Times New Roman"/>
               </w:rPr>
-              <w:t xml:space="preserve">El sistema recupera los nombres completos, correos electrónicos personales, correos electrónicos institucionales de los </w:t>
-            </w:r>
-            <w:r>
-              <w:rPr>
-                <w:rFonts w:cs="Times New Roman"/>
-              </w:rPr>
-              <w:t>académicos</w:t>
-            </w:r>
-            <w:r>
-              <w:rPr>
-                <w:rFonts w:cs="Times New Roman"/>
-              </w:rPr>
-              <w:t xml:space="preserve"> y muestra solamente el </w:t>
-            </w:r>
-            <w:r>
-              <w:rPr>
-                <w:rFonts w:cs="Times New Roman"/>
-              </w:rPr>
-              <w:t>nombre completo</w:t>
-            </w:r>
-            <w:r>
-              <w:rPr>
-                <w:rFonts w:cs="Times New Roman"/>
-              </w:rPr>
-              <w:t xml:space="preserve"> de cada </w:t>
-            </w:r>
-            <w:r>
-              <w:rPr>
-                <w:rFonts w:cs="Times New Roman"/>
-              </w:rPr>
-              <w:t>académico</w:t>
-            </w:r>
-            <w:r>
-              <w:rPr>
-                <w:rFonts w:cs="Times New Roman"/>
-              </w:rPr>
-              <w:t xml:space="preserve"> además del botón “Regresar” (GUI: Recuperación de </w:t>
-            </w:r>
-            <w:r>
-              <w:rPr>
-                <w:rFonts w:cs="Times New Roman"/>
-              </w:rPr>
-              <w:t>académicos</w:t>
-            </w:r>
-            <w:r>
-              <w:rPr>
-                <w:rFonts w:cs="Times New Roman"/>
-              </w:rPr>
-              <w:t>) (ver EX01).</w:t>
+              <w:t>El sistema recupera los nombres completos, correos electrónicos personales, correos electrónicos institucionales de los académicos</w:t>
+            </w:r>
+            <w:r>
+              <w:rPr>
+                <w:rFonts w:cs="Times New Roman"/>
+              </w:rPr>
+              <w:t>, programas educativos a los que pertenece</w:t>
+            </w:r>
+            <w:r>
+              <w:rPr>
+                <w:rFonts w:cs="Times New Roman"/>
+              </w:rPr>
+              <w:t xml:space="preserve"> y muestra solamente el nombre completo de cada académico además del botón “Regresar” (GUI: Recuperación de académicos) (ver EX01).</w:t>
             </w:r>
           </w:p>
           <w:p>
@@ -11905,25 +11886,7 @@
               <w:rPr>
                 <w:rFonts w:cs="Times New Roman"/>
               </w:rPr>
-              <w:t>El administrador</w:t>
-            </w:r>
-            <w:r>
-              <w:rPr>
-                <w:rFonts w:cs="Times New Roman"/>
-              </w:rPr>
-              <w:t xml:space="preserve"> selecciona un </w:t>
-            </w:r>
-            <w:r>
-              <w:rPr>
-                <w:rFonts w:cs="Times New Roman"/>
-              </w:rPr>
-              <w:t>académico</w:t>
-            </w:r>
-            <w:r>
-              <w:rPr>
-                <w:rFonts w:cs="Times New Roman"/>
-              </w:rPr>
-              <w:t xml:space="preserve"> de la tabla (FA 2.1)</w:t>
+              <w:t>El administrador selecciona un académico de la tabla (FA 2.1)</w:t>
             </w:r>
           </w:p>
           <w:p>
@@ -11955,25 +11918,7 @@
               <w:rPr>
                 <w:rFonts w:cs="Times New Roman"/>
               </w:rPr>
-              <w:t xml:space="preserve"> </w:t>
-            </w:r>
-            <w:r>
-              <w:rPr>
-                <w:rFonts w:cs="Times New Roman"/>
-              </w:rPr>
-              <w:t xml:space="preserve">(ver EX01) (GUI: Perfil de </w:t>
-            </w:r>
-            <w:r>
-              <w:rPr>
-                <w:rFonts w:cs="Times New Roman"/>
-              </w:rPr>
-              <w:t>académico</w:t>
-            </w:r>
-            <w:r>
-              <w:rPr>
-                <w:rFonts w:cs="Times New Roman"/>
-              </w:rPr>
-              <w:t>).</w:t>
+              <w:t xml:space="preserve"> (ver EX01) (GUI: Perfil de académico).</w:t>
             </w:r>
           </w:p>
           <w:p>
@@ -11993,19 +11938,7 @@
               <w:rPr>
                 <w:rFonts w:cs="Times New Roman"/>
               </w:rPr>
-              <w:t>La Autoridad selecciona la opción “</w:t>
-            </w:r>
-            <w:r>
-              <w:rPr>
-                <w:rFonts w:cs="Times New Roman"/>
-              </w:rPr>
-              <w:t>Regresar</w:t>
-            </w:r>
-            <w:r>
-              <w:rPr>
-                <w:rFonts w:cs="Times New Roman"/>
-              </w:rPr>
-              <w:t>” (ver FA4.1, FA4.2, F.A4.3)</w:t>
+              <w:t>La Autoridad selecciona la opción “Regresar” (ver FA4.1, FA4.2, F.A4.3)</w:t>
             </w:r>
           </w:p>
           <w:p>
@@ -12047,6 +11980,7 @@
           </w:tcPr>
           <w:p>
             <w:pPr>
+              <w:spacing w:before="0" w:after="0"/>
               <w:rPr>
                 <w:rFonts w:cs="Times New Roman"/>
                 <w:b/>
@@ -12074,7 +12008,7 @@
           </w:tcPr>
           <w:p>
             <w:pPr>
-              <w:spacing w:after="0"/>
+              <w:spacing w:before="0" w:after="0"/>
               <w:rPr>
                 <w:rFonts w:cs="Times New Roman"/>
               </w:rPr>
@@ -12120,7 +12054,7 @@
           </w:p>
           <w:p>
             <w:pPr>
-              <w:spacing w:after="0"/>
+              <w:spacing w:before="0" w:after="0"/>
               <w:rPr>
                 <w:rFonts w:cs="Times New Roman"/>
               </w:rPr>
@@ -12154,7 +12088,7 @@
           </w:p>
           <w:p>
             <w:pPr>
-              <w:spacing w:after="0"/>
+              <w:spacing w:before="0" w:after="0"/>
               <w:rPr>
                 <w:rFonts w:cs="Times New Roman"/>
               </w:rPr>
@@ -12189,13 +12123,7 @@
               <w:rPr>
                 <w:rFonts w:cs="Times New Roman"/>
               </w:rPr>
-              <w:t>CU33: Modificar académico</w:t>
-            </w:r>
-            <w:r>
-              <w:rPr>
-                <w:rFonts w:cs="Times New Roman"/>
-              </w:rPr>
-              <w:t>.</w:t>
+              <w:t>CU33: Modificar académico.</w:t>
             </w:r>
           </w:p>
         </w:tc>
@@ -12217,6 +12145,7 @@
           </w:tcPr>
           <w:p>
             <w:pPr>
+              <w:spacing w:before="0" w:after="0"/>
               <w:rPr>
                 <w:rFonts w:cs="Times New Roman"/>
                 <w:b/>
@@ -12244,7 +12173,7 @@
           </w:tcPr>
           <w:p>
             <w:pPr>
-              <w:spacing w:after="0"/>
+              <w:spacing w:before="0" w:after="0"/>
               <w:rPr>
                 <w:rFonts w:cs="Times New Roman"/>
               </w:rPr>
@@ -12357,6 +12286,7 @@
           </w:tcPr>
           <w:p>
             <w:pPr>
+              <w:spacing w:before="0" w:after="0"/>
               <w:rPr>
                 <w:rFonts w:cs="Times New Roman"/>
                 <w:b/>
@@ -12383,6 +12313,7 @@
           </w:tcPr>
           <w:p>
             <w:pPr>
+              <w:spacing w:before="0" w:after="0"/>
               <w:rPr>
                 <w:rFonts w:cs="Times New Roman"/>
               </w:rPr>
@@ -12413,6 +12344,7 @@
           </w:tcPr>
           <w:p>
             <w:pPr>
+              <w:spacing w:before="0" w:after="0"/>
               <w:rPr>
                 <w:rFonts w:cs="Times New Roman"/>
                 <w:b/>
@@ -12439,6 +12371,7 @@
           </w:tcPr>
           <w:p>
             <w:pPr>
+              <w:spacing w:before="0" w:after="0"/>
               <w:rPr>
                 <w:rFonts w:cs="Times New Roman"/>
               </w:rPr>
@@ -12469,6 +12402,7 @@
           </w:tcPr>
           <w:p>
             <w:pPr>
+              <w:spacing w:before="0" w:after="0"/>
               <w:rPr>
                 <w:rFonts w:cs="Times New Roman"/>
                 <w:b/>
@@ -12495,6 +12429,7 @@
           </w:tcPr>
           <w:p>
             <w:pPr>
+              <w:spacing w:before="0" w:after="0"/>
               <w:rPr>
                 <w:rFonts w:cs="Times New Roman"/>
               </w:rPr>
@@ -12525,6 +12460,7 @@
           </w:tcPr>
           <w:p>
             <w:pPr>
+              <w:spacing w:before="0" w:after="0"/>
               <w:rPr>
                 <w:rFonts w:cs="Times New Roman"/>
                 <w:b/>
@@ -12552,15 +12488,16 @@
           </w:tcPr>
           <w:p>
             <w:pPr>
-              <w:rPr>
-                <w:rFonts w:cs="Times New Roman"/>
-              </w:rPr>
-            </w:pPr>
-            <w:r>
-              <w:rPr>
-                <w:rFonts w:cs="Times New Roman"/>
-              </w:rPr>
-              <w:t>Ninguno</w:t>
+              <w:spacing w:before="0" w:after="0"/>
+              <w:rPr>
+                <w:rFonts w:cs="Times New Roman"/>
+              </w:rPr>
+            </w:pPr>
+            <w:r>
+              <w:rPr>
+                <w:rFonts w:cs="Times New Roman"/>
+              </w:rPr>
+              <w:t>CU33: Modificar académico</w:t>
             </w:r>
           </w:p>
         </w:tc>
@@ -12636,10 +12573,10 @@
           <w:noProof/>
         </w:rPr>
         <w:drawing>
-          <wp:inline distT="0" distB="0" distL="0" distR="0" wp14:anchorId="05E76B96" wp14:editId="65C3C170">
-            <wp:extent cx="5417820" cy="3094686"/>
-            <wp:effectExtent l="0" t="0" r="0" b="0"/>
-            <wp:docPr id="177649425" name="Imagen 2" descr="Interfaz de usuario gráfica, Texto, Aplicación&#10;&#10;Descripción generada automáticamente"/>
+          <wp:inline distT="0" distB="0" distL="0" distR="0" wp14:anchorId="05E76B96" wp14:editId="5281DCCB">
+            <wp:extent cx="5428045" cy="3100527"/>
+            <wp:effectExtent l="0" t="0" r="1270" b="5080"/>
+            <wp:docPr id="177649425" name="Imagen 2"/>
             <wp:cNvGraphicFramePr>
               <a:graphicFrameLocks xmlns:a="http://schemas.openxmlformats.org/drawingml/2006/main" noChangeAspect="1"/>
             </wp:cNvGraphicFramePr>
@@ -12647,10 +12584,10 @@
               <a:graphicData uri="http://schemas.openxmlformats.org/drawingml/2006/picture">
                 <pic:pic xmlns:pic="http://schemas.openxmlformats.org/drawingml/2006/picture">
                   <pic:nvPicPr>
-                    <pic:cNvPr id="177649425" name="Imagen 2" descr="Interfaz de usuario gráfica, Texto, Aplicación&#10;&#10;Descripción generada automáticamente"/>
+                    <pic:cNvPr id="177649425" name="Imagen 2"/>
                     <pic:cNvPicPr/>
                   </pic:nvPicPr>
-                  <pic:blipFill rotWithShape="1">
+                  <pic:blipFill>
                     <a:blip r:embed="rId43">
                       <a:extLst>
                         <a:ext uri="{28A0092B-C50C-407E-A947-70E740481C1C}">
@@ -12658,8 +12595,10 @@
                         </a:ext>
                       </a:extLst>
                     </a:blip>
-                    <a:srcRect t="9377" r="18077" b="12838"/>
-                    <a:stretch/>
+                    <a:srcRect t="391" b="391"/>
+                    <a:stretch>
+                      <a:fillRect/>
+                    </a:stretch>
                   </pic:blipFill>
                   <pic:spPr bwMode="auto">
                     <a:xfrm>
@@ -12702,10 +12641,10 @@
           <w:noProof/>
         </w:rPr>
         <w:drawing>
-          <wp:inline distT="0" distB="0" distL="0" distR="0" wp14:anchorId="68400DE3" wp14:editId="4443D643">
-            <wp:extent cx="5379720" cy="3098719"/>
-            <wp:effectExtent l="0" t="0" r="0" b="6985"/>
-            <wp:docPr id="1165513637" name="Imagen 3" descr="Interfaz de usuario gráfica, Texto, Aplicación&#10;&#10;Descripción generada automáticamente"/>
+          <wp:inline distT="0" distB="0" distL="0" distR="0" wp14:anchorId="68400DE3" wp14:editId="131E6CC9">
+            <wp:extent cx="5389633" cy="3104429"/>
+            <wp:effectExtent l="0" t="0" r="1905" b="1270"/>
+            <wp:docPr id="1165513637" name="Imagen 3"/>
             <wp:cNvGraphicFramePr>
               <a:graphicFrameLocks xmlns:a="http://schemas.openxmlformats.org/drawingml/2006/main" noChangeAspect="1"/>
             </wp:cNvGraphicFramePr>
@@ -12713,10 +12652,10 @@
               <a:graphicData uri="http://schemas.openxmlformats.org/drawingml/2006/picture">
                 <pic:pic xmlns:pic="http://schemas.openxmlformats.org/drawingml/2006/picture">
                   <pic:nvPicPr>
-                    <pic:cNvPr id="1165513637" name="Imagen 3" descr="Interfaz de usuario gráfica, Texto, Aplicación&#10;&#10;Descripción generada automáticamente"/>
+                    <pic:cNvPr id="1165513637" name="Imagen 3"/>
                     <pic:cNvPicPr/>
                   </pic:nvPicPr>
-                  <pic:blipFill rotWithShape="1">
+                  <pic:blipFill>
                     <a:blip r:embed="rId44">
                       <a:extLst>
                         <a:ext uri="{28A0092B-C50C-407E-A947-70E740481C1C}">
@@ -12724,8 +12663,10 @@
                         </a:ext>
                       </a:extLst>
                     </a:blip>
-                    <a:srcRect l="1411" t="9803" r="18462" b="13478"/>
-                    <a:stretch/>
+                    <a:srcRect l="26" r="26"/>
+                    <a:stretch>
+                      <a:fillRect/>
+                    </a:stretch>
                   </pic:blipFill>
                   <pic:spPr bwMode="auto">
                     <a:xfrm>
@@ -17358,6 +17299,7 @@
   <w:style w:type="character" w:default="1" w:styleId="Fuentedeprrafopredeter">
     <w:name w:val="Default Paragraph Font"/>
     <w:uiPriority w:val="1"/>
+    <w:semiHidden/>
     <w:unhideWhenUsed/>
   </w:style>
   <w:style w:type="table" w:default="1" w:styleId="Tablanormal">

</xml_diff>